<commit_message>
Db tables add to documentation
</commit_message>
<xml_diff>
--- a/CMS_documentation_v02.docx
+++ b/CMS_documentation_v02.docx
@@ -3395,10 +3395,7 @@
     <w:p>
       <w:r>
         <w:lastRenderedPageBreak/>
-        <w:t>Az oldalon,</w:t>
-      </w:r>
-      <w:r>
-        <w:t xml:space="preserve"> felhasználó</w:t>
+        <w:t>Az oldalon, felhasználó</w:t>
       </w:r>
       <w:r>
         <w:t>i</w:t>
@@ -3471,16 +3468,7 @@
         <w:t>gombok</w:t>
       </w:r>
       <w:r>
-        <w:t xml:space="preserve"> fölé kerül</w:t>
-      </w:r>
-      <w:r>
-        <w:t>,</w:t>
-      </w:r>
-      <w:r>
-        <w:t xml:space="preserve"> azok színe megváltozik. Ha egy étel nem rendelhető, a hozzá tartozó kártya inaktívvá válik, és nem lehet hozzáadni a rendeléshez.</w:t>
-      </w:r>
-      <w:r>
-        <w:t xml:space="preserve"> </w:t>
+        <w:t xml:space="preserve"> fölé kerül, azok színe megváltozik. Ha egy étel nem rendelhető, a hozzá tartozó kártya inaktívvá válik, és nem lehet hozzáadni a rendeléshez. </w:t>
       </w:r>
     </w:p>
     <w:p>
@@ -3949,18 +3937,13 @@
       </w:r>
       <w:proofErr w:type="spellEnd"/>
       <w:r>
-        <w:t xml:space="preserve"> csomagforrást, ezért ezt manuálisan kell </w:t>
-      </w:r>
-      <w:proofErr w:type="spellStart"/>
-      <w:r>
-        <w:t>beállítani.</w:t>
+        <w:t xml:space="preserve"> csomagforrást, ezért ezt manuálisan kell beállítani.</w:t>
       </w:r>
     </w:p>
     <w:p>
       <w:pPr>
         <w:ind w:left="680" w:firstLine="709"/>
       </w:pPr>
-      <w:proofErr w:type="spellEnd"/>
       <w:r>
         <w:t>A beállítás elérhető a következő útvonalon:</w:t>
       </w:r>
@@ -5115,8 +5098,6 @@
       <w:r>
         <w:t xml:space="preserve"> parancs dolgozza át az adott adatbázis-kezelő rendszer nyelvére, amely ennek segítségével létrehozza a táblákat.</w:t>
       </w:r>
-      <w:bookmarkStart w:id="14" w:name="_GoBack"/>
-      <w:bookmarkEnd w:id="14"/>
     </w:p>
     <w:p>
       <w:r>
@@ -5310,7 +5291,7 @@
               <w:jc w:val="center"/>
             </w:pPr>
             <w:r>
-              <w:t>int</w:t>
+              <w:t>INTEGER</w:t>
             </w:r>
           </w:p>
         </w:tc>
@@ -5326,15 +5307,7 @@
             </w:pPr>
             <w:proofErr w:type="spellStart"/>
             <w:r>
-              <w:t>Admission</w:t>
-            </w:r>
-            <w:proofErr w:type="spellEnd"/>
-            <w:r>
-              <w:t xml:space="preserve"> </w:t>
-            </w:r>
-            <w:proofErr w:type="spellStart"/>
-            <w:r>
-              <w:t>Id</w:t>
+              <w:t>AdmissionId</w:t>
             </w:r>
             <w:proofErr w:type="spellEnd"/>
           </w:p>
@@ -5394,15 +5367,77 @@
               <w:pStyle w:val="AdatbzisTblatartalma"/>
               <w:jc w:val="center"/>
             </w:pPr>
+            <w:r>
+              <w:t>TEXT</w:t>
+            </w:r>
+          </w:p>
+        </w:tc>
+        <w:tc>
+          <w:tcPr>
+            <w:tcW w:w="1299" w:type="dxa"/>
+            <w:vAlign w:val="center"/>
+          </w:tcPr>
+          <w:p>
+            <w:pPr>
+              <w:pStyle w:val="AdatbzisTblatartalma"/>
+              <w:jc w:val="center"/>
+            </w:pPr>
             <w:proofErr w:type="spellStart"/>
             <w:r>
-              <w:t>string</w:t>
+              <w:t>AdmissionName</w:t>
             </w:r>
             <w:proofErr w:type="spellEnd"/>
           </w:p>
         </w:tc>
         <w:tc>
           <w:tcPr>
+            <w:tcW w:w="2585" w:type="dxa"/>
+            <w:vAlign w:val="center"/>
+          </w:tcPr>
+          <w:p>
+            <w:pPr>
+              <w:pStyle w:val="AdatbzisTblatartalma"/>
+              <w:jc w:val="center"/>
+            </w:pPr>
+            <w:r>
+              <w:t>A termék típusai</w:t>
+            </w:r>
+          </w:p>
+        </w:tc>
+      </w:tr>
+      <w:tr>
+        <w:trPr>
+          <w:trHeight w:val="397"/>
+        </w:trPr>
+        <w:tc>
+          <w:tcPr>
+            <w:tcW w:w="479" w:type="dxa"/>
+            <w:vAlign w:val="center"/>
+          </w:tcPr>
+          <w:p>
+            <w:pPr>
+              <w:pStyle w:val="AdatbzisTblatartalma"/>
+              <w:jc w:val="center"/>
+            </w:pPr>
+          </w:p>
+        </w:tc>
+        <w:tc>
+          <w:tcPr>
+            <w:tcW w:w="685" w:type="dxa"/>
+            <w:vAlign w:val="center"/>
+          </w:tcPr>
+          <w:p>
+            <w:pPr>
+              <w:pStyle w:val="AdatbzisTblatartalma"/>
+              <w:jc w:val="center"/>
+            </w:pPr>
+            <w:r>
+              <w:t>TEXT</w:t>
+            </w:r>
+          </w:p>
+        </w:tc>
+        <w:tc>
+          <w:tcPr>
             <w:tcW w:w="1299" w:type="dxa"/>
             <w:vAlign w:val="center"/>
           </w:tcPr>
@@ -5413,7 +5448,7 @@
             </w:pPr>
             <w:proofErr w:type="spellStart"/>
             <w:r>
-              <w:t>AdmissionName</w:t>
+              <w:t>Category</w:t>
             </w:r>
             <w:proofErr w:type="spellEnd"/>
           </w:p>
@@ -5429,8 +5464,2543 @@
               <w:jc w:val="center"/>
             </w:pPr>
             <w:r>
-              <w:t>K</w:t>
-            </w:r>
+              <w:t>A termék kategóriája</w:t>
+            </w:r>
+          </w:p>
+        </w:tc>
+      </w:tr>
+      <w:tr>
+        <w:trPr>
+          <w:trHeight w:val="397"/>
+        </w:trPr>
+        <w:tc>
+          <w:tcPr>
+            <w:tcW w:w="479" w:type="dxa"/>
+            <w:vAlign w:val="center"/>
+          </w:tcPr>
+          <w:p>
+            <w:pPr>
+              <w:pStyle w:val="AdatbzisTblatartalma"/>
+              <w:jc w:val="center"/>
+            </w:pPr>
+          </w:p>
+        </w:tc>
+        <w:tc>
+          <w:tcPr>
+            <w:tcW w:w="685" w:type="dxa"/>
+            <w:vAlign w:val="center"/>
+          </w:tcPr>
+          <w:p>
+            <w:pPr>
+              <w:pStyle w:val="AdatbzisTblatartalma"/>
+              <w:jc w:val="center"/>
+            </w:pPr>
+            <w:r>
+              <w:t>TEXT</w:t>
+            </w:r>
+          </w:p>
+        </w:tc>
+        <w:tc>
+          <w:tcPr>
+            <w:tcW w:w="1299" w:type="dxa"/>
+            <w:vAlign w:val="center"/>
+          </w:tcPr>
+          <w:p>
+            <w:pPr>
+              <w:pStyle w:val="AdatbzisTblatartalma"/>
+              <w:jc w:val="center"/>
+            </w:pPr>
+            <w:proofErr w:type="spellStart"/>
+            <w:r>
+              <w:t>Description</w:t>
+            </w:r>
+            <w:proofErr w:type="spellEnd"/>
+          </w:p>
+        </w:tc>
+        <w:tc>
+          <w:tcPr>
+            <w:tcW w:w="2585" w:type="dxa"/>
+            <w:vAlign w:val="center"/>
+          </w:tcPr>
+          <w:p>
+            <w:pPr>
+              <w:pStyle w:val="AdatbzisTblatartalma"/>
+              <w:jc w:val="center"/>
+            </w:pPr>
+            <w:r>
+              <w:t>A termék rövid megnevezése</w:t>
+            </w:r>
+          </w:p>
+        </w:tc>
+      </w:tr>
+      <w:tr>
+        <w:trPr>
+          <w:trHeight w:val="397"/>
+        </w:trPr>
+        <w:tc>
+          <w:tcPr>
+            <w:tcW w:w="479" w:type="dxa"/>
+            <w:vAlign w:val="center"/>
+          </w:tcPr>
+          <w:p>
+            <w:pPr>
+              <w:pStyle w:val="AdatbzisTblatartalma"/>
+              <w:jc w:val="center"/>
+            </w:pPr>
+          </w:p>
+        </w:tc>
+        <w:tc>
+          <w:tcPr>
+            <w:tcW w:w="685" w:type="dxa"/>
+            <w:vAlign w:val="center"/>
+          </w:tcPr>
+          <w:p>
+            <w:pPr>
+              <w:pStyle w:val="AdatbzisTblatartalma"/>
+              <w:jc w:val="center"/>
+            </w:pPr>
+            <w:r>
+              <w:t>TEXT</w:t>
+            </w:r>
+          </w:p>
+        </w:tc>
+        <w:tc>
+          <w:tcPr>
+            <w:tcW w:w="1299" w:type="dxa"/>
+            <w:vAlign w:val="center"/>
+          </w:tcPr>
+          <w:p>
+            <w:pPr>
+              <w:pStyle w:val="AdatbzisTblatartalma"/>
+              <w:jc w:val="center"/>
+            </w:pPr>
+            <w:proofErr w:type="spellStart"/>
+            <w:r>
+              <w:t>ImagePath</w:t>
+            </w:r>
+            <w:proofErr w:type="spellEnd"/>
+          </w:p>
+        </w:tc>
+        <w:tc>
+          <w:tcPr>
+            <w:tcW w:w="2585" w:type="dxa"/>
+            <w:vAlign w:val="center"/>
+          </w:tcPr>
+          <w:p>
+            <w:pPr>
+              <w:pStyle w:val="AdatbzisTblatartalma"/>
+              <w:jc w:val="center"/>
+            </w:pPr>
+            <w:r>
+              <w:t>A termék képének relatív útvonala</w:t>
+            </w:r>
+          </w:p>
+        </w:tc>
+      </w:tr>
+      <w:tr>
+        <w:trPr>
+          <w:trHeight w:val="397"/>
+        </w:trPr>
+        <w:tc>
+          <w:tcPr>
+            <w:tcW w:w="479" w:type="dxa"/>
+            <w:vAlign w:val="center"/>
+          </w:tcPr>
+          <w:p>
+            <w:pPr>
+              <w:pStyle w:val="AdatbzisTblatartalma"/>
+              <w:jc w:val="center"/>
+            </w:pPr>
+          </w:p>
+        </w:tc>
+        <w:tc>
+          <w:tcPr>
+            <w:tcW w:w="685" w:type="dxa"/>
+            <w:vAlign w:val="center"/>
+          </w:tcPr>
+          <w:p>
+            <w:pPr>
+              <w:pStyle w:val="AdatbzisTblatartalma"/>
+              <w:jc w:val="center"/>
+            </w:pPr>
+            <w:r>
+              <w:t>INTEGER</w:t>
+            </w:r>
+          </w:p>
+        </w:tc>
+        <w:tc>
+          <w:tcPr>
+            <w:tcW w:w="1299" w:type="dxa"/>
+            <w:vAlign w:val="center"/>
+          </w:tcPr>
+          <w:p>
+            <w:pPr>
+              <w:pStyle w:val="AdatbzisTblatartalma"/>
+              <w:jc w:val="center"/>
+            </w:pPr>
+            <w:proofErr w:type="spellStart"/>
+            <w:r>
+              <w:t>IsAvailable</w:t>
+            </w:r>
+            <w:proofErr w:type="spellEnd"/>
+          </w:p>
+        </w:tc>
+        <w:tc>
+          <w:tcPr>
+            <w:tcW w:w="2585" w:type="dxa"/>
+            <w:vAlign w:val="center"/>
+          </w:tcPr>
+          <w:p>
+            <w:pPr>
+              <w:pStyle w:val="AdatbzisTblatartalma"/>
+              <w:jc w:val="center"/>
+            </w:pPr>
+            <w:r>
+              <w:t>Elérhető-e az adott termék</w:t>
+            </w:r>
+          </w:p>
+        </w:tc>
+      </w:tr>
+      <w:tr>
+        <w:trPr>
+          <w:trHeight w:val="397"/>
+        </w:trPr>
+        <w:tc>
+          <w:tcPr>
+            <w:tcW w:w="479" w:type="dxa"/>
+            <w:vAlign w:val="center"/>
+          </w:tcPr>
+          <w:p>
+            <w:pPr>
+              <w:pStyle w:val="AdatbzisTblatartalma"/>
+              <w:jc w:val="center"/>
+            </w:pPr>
+          </w:p>
+        </w:tc>
+        <w:tc>
+          <w:tcPr>
+            <w:tcW w:w="685" w:type="dxa"/>
+            <w:vAlign w:val="center"/>
+          </w:tcPr>
+          <w:p>
+            <w:pPr>
+              <w:pStyle w:val="AdatbzisTblatartalma"/>
+              <w:jc w:val="center"/>
+            </w:pPr>
+            <w:r>
+              <w:t>INTEGER</w:t>
+            </w:r>
+          </w:p>
+        </w:tc>
+        <w:tc>
+          <w:tcPr>
+            <w:tcW w:w="1299" w:type="dxa"/>
+            <w:vAlign w:val="center"/>
+          </w:tcPr>
+          <w:p>
+            <w:pPr>
+              <w:pStyle w:val="AdatbzisTblatartalma"/>
+              <w:jc w:val="center"/>
+            </w:pPr>
+            <w:r>
+              <w:t>Price</w:t>
+            </w:r>
+          </w:p>
+        </w:tc>
+        <w:tc>
+          <w:tcPr>
+            <w:tcW w:w="2585" w:type="dxa"/>
+            <w:vAlign w:val="center"/>
+          </w:tcPr>
+          <w:p>
+            <w:pPr>
+              <w:pStyle w:val="AdatbzisTblatartalma"/>
+              <w:jc w:val="center"/>
+            </w:pPr>
+            <w:r>
+              <w:t>A termék ára</w:t>
+            </w:r>
+          </w:p>
+        </w:tc>
+      </w:tr>
+    </w:tbl>
+    <w:p>
+      <w:pPr>
+        <w:spacing w:before="0" w:after="160" w:line="259" w:lineRule="auto"/>
+        <w:jc w:val="left"/>
+        <w:rPr>
+          <w:rFonts w:eastAsiaTheme="majorEastAsia" w:cstheme="majorBidi"/>
+          <w:b/>
+          <w:szCs w:val="24"/>
+        </w:rPr>
+      </w:pPr>
+      <w:r>
+        <w:rPr>
+          <w:rFonts w:eastAsiaTheme="majorEastAsia" w:cstheme="majorBidi"/>
+          <w:b/>
+          <w:szCs w:val="24"/>
+        </w:rPr>
+        <w:br w:type="page"/>
+      </w:r>
+    </w:p>
+    <w:p>
+      <w:pPr>
+        <w:pStyle w:val="Cmsor3"/>
+      </w:pPr>
+      <w:proofErr w:type="spellStart"/>
+      <w:r>
+        <w:lastRenderedPageBreak/>
+        <w:t>Customer</w:t>
+      </w:r>
+      <w:r>
+        <w:t>s</w:t>
+      </w:r>
+      <w:proofErr w:type="spellEnd"/>
+    </w:p>
+    <w:p>
+      <w:r>
+        <w:t>Ebben a táblában tároljuk a vendégek adatait. A rendszer ezeket az információkat</w:t>
+      </w:r>
+      <w:r>
+        <w:t xml:space="preserve"> használja a vendég azonosítására és a rendelés hozzákapcsolódásához. </w:t>
+      </w:r>
+    </w:p>
+    <w:tbl>
+      <w:tblPr>
+        <w:tblStyle w:val="Rcsostblzat"/>
+        <w:tblW w:w="0" w:type="auto"/>
+        <w:tblInd w:w="2068" w:type="dxa"/>
+        <w:tblLook w:val="04A0" w:firstRow="1" w:lastRow="0" w:firstColumn="1" w:lastColumn="0" w:noHBand="0" w:noVBand="1"/>
+      </w:tblPr>
+      <w:tblGrid>
+        <w:gridCol w:w="479"/>
+        <w:gridCol w:w="685"/>
+        <w:gridCol w:w="1299"/>
+        <w:gridCol w:w="2585"/>
+      </w:tblGrid>
+      <w:tr>
+        <w:trPr>
+          <w:trHeight w:val="599"/>
+        </w:trPr>
+        <w:tc>
+          <w:tcPr>
+            <w:tcW w:w="5048" w:type="dxa"/>
+            <w:gridSpan w:val="4"/>
+            <w:vAlign w:val="center"/>
+          </w:tcPr>
+          <w:p>
+            <w:pPr>
+              <w:pStyle w:val="AdatbzisTblatartalma"/>
+              <w:spacing w:before="0" w:after="0" w:line="240" w:lineRule="auto"/>
+              <w:jc w:val="center"/>
+            </w:pPr>
+            <w:proofErr w:type="spellStart"/>
+            <w:r>
+              <w:rPr>
+                <w:sz w:val="44"/>
+              </w:rPr>
+              <w:t>Customers</w:t>
+            </w:r>
+            <w:proofErr w:type="spellEnd"/>
+          </w:p>
+        </w:tc>
+      </w:tr>
+      <w:tr>
+        <w:trPr>
+          <w:trHeight w:val="553"/>
+        </w:trPr>
+        <w:tc>
+          <w:tcPr>
+            <w:tcW w:w="479" w:type="dxa"/>
+            <w:vAlign w:val="center"/>
+          </w:tcPr>
+          <w:p>
+            <w:pPr>
+              <w:pStyle w:val="AdatbzisTblatartalma"/>
+              <w:spacing w:after="0" w:line="240" w:lineRule="auto"/>
+              <w:jc w:val="center"/>
+              <w:rPr>
+                <w:rFonts w:ascii="Segoe UI Symbol" w:hAnsi="Segoe UI Symbol"/>
+                <w:sz w:val="14"/>
+              </w:rPr>
+            </w:pPr>
+          </w:p>
+        </w:tc>
+        <w:tc>
+          <w:tcPr>
+            <w:tcW w:w="685" w:type="dxa"/>
+            <w:vAlign w:val="center"/>
+          </w:tcPr>
+          <w:p>
+            <w:pPr>
+              <w:pStyle w:val="AdatbzisTblatartalma"/>
+              <w:spacing w:after="0" w:line="240" w:lineRule="auto"/>
+              <w:jc w:val="center"/>
+              <w:rPr>
+                <w:sz w:val="14"/>
+              </w:rPr>
+            </w:pPr>
+            <w:r>
+              <w:rPr>
+                <w:sz w:val="14"/>
+              </w:rPr>
+              <w:t>Típus</w:t>
+            </w:r>
+          </w:p>
+        </w:tc>
+        <w:tc>
+          <w:tcPr>
+            <w:tcW w:w="1299" w:type="dxa"/>
+            <w:vAlign w:val="center"/>
+          </w:tcPr>
+          <w:p>
+            <w:pPr>
+              <w:pStyle w:val="AdatbzisTblatartalma"/>
+              <w:spacing w:after="0" w:line="240" w:lineRule="auto"/>
+              <w:jc w:val="center"/>
+              <w:rPr>
+                <w:sz w:val="14"/>
+              </w:rPr>
+            </w:pPr>
+            <w:r>
+              <w:rPr>
+                <w:sz w:val="14"/>
+              </w:rPr>
+              <w:t>Mező név</w:t>
+            </w:r>
+          </w:p>
+        </w:tc>
+        <w:tc>
+          <w:tcPr>
+            <w:tcW w:w="2585" w:type="dxa"/>
+            <w:vAlign w:val="center"/>
+          </w:tcPr>
+          <w:p>
+            <w:pPr>
+              <w:pStyle w:val="AdatbzisTblatartalma"/>
+              <w:spacing w:before="0" w:after="0" w:line="240" w:lineRule="auto"/>
+              <w:jc w:val="center"/>
+              <w:rPr>
+                <w:sz w:val="14"/>
+                <w:szCs w:val="20"/>
+              </w:rPr>
+            </w:pPr>
+            <w:r>
+              <w:rPr>
+                <w:sz w:val="14"/>
+                <w:szCs w:val="20"/>
+              </w:rPr>
+              <w:t>Megjegyzés</w:t>
+            </w:r>
+          </w:p>
+        </w:tc>
+      </w:tr>
+      <w:tr>
+        <w:trPr>
+          <w:trHeight w:val="397"/>
+        </w:trPr>
+        <w:tc>
+          <w:tcPr>
+            <w:tcW w:w="479" w:type="dxa"/>
+            <w:vAlign w:val="center"/>
+          </w:tcPr>
+          <w:p>
+            <w:pPr>
+              <w:pStyle w:val="AdatbzisTblatartalma"/>
+              <w:spacing w:before="0" w:after="0" w:line="240" w:lineRule="auto"/>
+              <w:jc w:val="center"/>
+            </w:pPr>
+            <w:r>
+              <w:rPr>
+                <w:rFonts w:ascii="Segoe UI Symbol" w:hAnsi="Segoe UI Symbol"/>
+                <w:sz w:val="18"/>
+              </w:rPr>
+              <w:t>🔑</w:t>
+            </w:r>
+          </w:p>
+        </w:tc>
+        <w:tc>
+          <w:tcPr>
+            <w:tcW w:w="685" w:type="dxa"/>
+            <w:vAlign w:val="center"/>
+          </w:tcPr>
+          <w:p>
+            <w:pPr>
+              <w:pStyle w:val="AdatbzisTblatartalma"/>
+              <w:spacing w:before="0" w:after="0" w:line="240" w:lineRule="auto"/>
+              <w:jc w:val="center"/>
+            </w:pPr>
+            <w:r>
+              <w:t>INTEGER</w:t>
+            </w:r>
+          </w:p>
+        </w:tc>
+        <w:tc>
+          <w:tcPr>
+            <w:tcW w:w="1299" w:type="dxa"/>
+            <w:vAlign w:val="center"/>
+          </w:tcPr>
+          <w:p>
+            <w:pPr>
+              <w:pStyle w:val="AdatbzisTblatartalma"/>
+              <w:spacing w:before="0" w:after="0"/>
+              <w:jc w:val="center"/>
+            </w:pPr>
+            <w:proofErr w:type="spellStart"/>
+            <w:r>
+              <w:t>Customer</w:t>
+            </w:r>
+            <w:r>
+              <w:t>Id</w:t>
+            </w:r>
+            <w:proofErr w:type="spellEnd"/>
+          </w:p>
+        </w:tc>
+        <w:tc>
+          <w:tcPr>
+            <w:tcW w:w="2585" w:type="dxa"/>
+            <w:vAlign w:val="center"/>
+          </w:tcPr>
+          <w:p>
+            <w:pPr>
+              <w:pStyle w:val="AdatbzisTblatartalma"/>
+              <w:spacing w:before="0" w:after="0"/>
+              <w:jc w:val="center"/>
+            </w:pPr>
+            <w:proofErr w:type="spellStart"/>
+            <w:r>
+              <w:t>Auto</w:t>
+            </w:r>
+            <w:proofErr w:type="spellEnd"/>
+            <w:r>
+              <w:t xml:space="preserve"> </w:t>
+            </w:r>
+            <w:proofErr w:type="spellStart"/>
+            <w:r>
+              <w:t>increment</w:t>
+            </w:r>
+            <w:proofErr w:type="spellEnd"/>
+            <w:r>
+              <w:t xml:space="preserve"> </w:t>
+            </w:r>
+          </w:p>
+        </w:tc>
+      </w:tr>
+      <w:tr>
+        <w:trPr>
+          <w:trHeight w:val="397"/>
+        </w:trPr>
+        <w:tc>
+          <w:tcPr>
+            <w:tcW w:w="479" w:type="dxa"/>
+            <w:vAlign w:val="center"/>
+          </w:tcPr>
+          <w:p>
+            <w:pPr>
+              <w:pStyle w:val="AdatbzisTblatartalma"/>
+              <w:spacing w:before="0" w:after="0"/>
+              <w:jc w:val="center"/>
+            </w:pPr>
+          </w:p>
+        </w:tc>
+        <w:tc>
+          <w:tcPr>
+            <w:tcW w:w="685" w:type="dxa"/>
+            <w:vAlign w:val="center"/>
+          </w:tcPr>
+          <w:p>
+            <w:pPr>
+              <w:pStyle w:val="AdatbzisTblatartalma"/>
+              <w:spacing w:before="0" w:after="0"/>
+              <w:jc w:val="center"/>
+            </w:pPr>
+            <w:r>
+              <w:t>TEXT</w:t>
+            </w:r>
+          </w:p>
+        </w:tc>
+        <w:tc>
+          <w:tcPr>
+            <w:tcW w:w="1299" w:type="dxa"/>
+            <w:vAlign w:val="center"/>
+          </w:tcPr>
+          <w:p>
+            <w:pPr>
+              <w:pStyle w:val="AdatbzisTblatartalma"/>
+              <w:spacing w:before="0" w:after="0"/>
+              <w:jc w:val="center"/>
+            </w:pPr>
+            <w:proofErr w:type="spellStart"/>
+            <w:r>
+              <w:t>CardId</w:t>
+            </w:r>
+            <w:proofErr w:type="spellEnd"/>
+          </w:p>
+        </w:tc>
+        <w:tc>
+          <w:tcPr>
+            <w:tcW w:w="2585" w:type="dxa"/>
+            <w:vAlign w:val="center"/>
+          </w:tcPr>
+          <w:p>
+            <w:pPr>
+              <w:pStyle w:val="AdatbzisTblatartalma"/>
+              <w:spacing w:before="0" w:after="0"/>
+              <w:jc w:val="center"/>
+            </w:pPr>
+            <w:r>
+              <w:t>A vendéghez hozzárendelt kártya azonosítója</w:t>
+            </w:r>
+          </w:p>
+        </w:tc>
+      </w:tr>
+      <w:tr>
+        <w:trPr>
+          <w:trHeight w:val="397"/>
+        </w:trPr>
+        <w:tc>
+          <w:tcPr>
+            <w:tcW w:w="479" w:type="dxa"/>
+            <w:vAlign w:val="center"/>
+          </w:tcPr>
+          <w:p>
+            <w:pPr>
+              <w:pStyle w:val="AdatbzisTblatartalma"/>
+              <w:spacing w:before="0" w:after="0"/>
+              <w:jc w:val="center"/>
+            </w:pPr>
+          </w:p>
+        </w:tc>
+        <w:tc>
+          <w:tcPr>
+            <w:tcW w:w="685" w:type="dxa"/>
+            <w:vAlign w:val="center"/>
+          </w:tcPr>
+          <w:p>
+            <w:pPr>
+              <w:pStyle w:val="AdatbzisTblatartalma"/>
+              <w:spacing w:before="0" w:after="0"/>
+              <w:jc w:val="center"/>
+            </w:pPr>
+            <w:r>
+              <w:t>TEXT</w:t>
+            </w:r>
+          </w:p>
+        </w:tc>
+        <w:tc>
+          <w:tcPr>
+            <w:tcW w:w="1299" w:type="dxa"/>
+            <w:vAlign w:val="center"/>
+          </w:tcPr>
+          <w:p>
+            <w:pPr>
+              <w:pStyle w:val="AdatbzisTblatartalma"/>
+              <w:spacing w:before="0" w:after="0"/>
+              <w:jc w:val="center"/>
+            </w:pPr>
+            <w:proofErr w:type="spellStart"/>
+            <w:r>
+              <w:t>Name</w:t>
+            </w:r>
+            <w:proofErr w:type="spellEnd"/>
+          </w:p>
+        </w:tc>
+        <w:tc>
+          <w:tcPr>
+            <w:tcW w:w="2585" w:type="dxa"/>
+            <w:vAlign w:val="center"/>
+          </w:tcPr>
+          <w:p>
+            <w:pPr>
+              <w:pStyle w:val="AdatbzisTblatartalma"/>
+              <w:spacing w:before="0" w:after="0"/>
+              <w:jc w:val="center"/>
+            </w:pPr>
+            <w:r>
+              <w:t>Vendég keresztneve a megszólítás miatt</w:t>
+            </w:r>
+          </w:p>
+        </w:tc>
+      </w:tr>
+      <w:tr>
+        <w:trPr>
+          <w:trHeight w:val="397"/>
+        </w:trPr>
+        <w:tc>
+          <w:tcPr>
+            <w:tcW w:w="479" w:type="dxa"/>
+            <w:vAlign w:val="center"/>
+          </w:tcPr>
+          <w:p>
+            <w:pPr>
+              <w:pStyle w:val="AdatbzisTblatartalma"/>
+              <w:spacing w:before="0" w:after="0"/>
+              <w:jc w:val="center"/>
+            </w:pPr>
+          </w:p>
+        </w:tc>
+        <w:tc>
+          <w:tcPr>
+            <w:tcW w:w="685" w:type="dxa"/>
+            <w:vAlign w:val="center"/>
+          </w:tcPr>
+          <w:p>
+            <w:pPr>
+              <w:pStyle w:val="AdatbzisTblatartalma"/>
+              <w:spacing w:before="0" w:after="0"/>
+              <w:jc w:val="center"/>
+            </w:pPr>
+            <w:r>
+              <w:t>TEXT</w:t>
+            </w:r>
+          </w:p>
+        </w:tc>
+        <w:tc>
+          <w:tcPr>
+            <w:tcW w:w="1299" w:type="dxa"/>
+            <w:vAlign w:val="center"/>
+          </w:tcPr>
+          <w:p>
+            <w:pPr>
+              <w:pStyle w:val="AdatbzisTblatartalma"/>
+              <w:spacing w:before="0" w:after="0"/>
+              <w:jc w:val="center"/>
+            </w:pPr>
+            <w:proofErr w:type="spellStart"/>
+            <w:r>
+              <w:t>CreatedAt</w:t>
+            </w:r>
+            <w:proofErr w:type="spellEnd"/>
+          </w:p>
+        </w:tc>
+        <w:tc>
+          <w:tcPr>
+            <w:tcW w:w="2585" w:type="dxa"/>
+            <w:vAlign w:val="center"/>
+          </w:tcPr>
+          <w:p>
+            <w:pPr>
+              <w:pStyle w:val="AdatbzisTblatartalma"/>
+              <w:spacing w:before="0" w:after="0"/>
+              <w:jc w:val="center"/>
+            </w:pPr>
+            <w:r>
+              <w:t>A vendég rekord létrehozásának dátuma</w:t>
+            </w:r>
+          </w:p>
+        </w:tc>
+      </w:tr>
+      <w:tr>
+        <w:trPr>
+          <w:trHeight w:val="397"/>
+        </w:trPr>
+        <w:tc>
+          <w:tcPr>
+            <w:tcW w:w="479" w:type="dxa"/>
+            <w:vAlign w:val="center"/>
+          </w:tcPr>
+          <w:p>
+            <w:pPr>
+              <w:pStyle w:val="AdatbzisTblatartalma"/>
+              <w:spacing w:before="0" w:after="0"/>
+              <w:jc w:val="center"/>
+            </w:pPr>
+          </w:p>
+        </w:tc>
+        <w:tc>
+          <w:tcPr>
+            <w:tcW w:w="685" w:type="dxa"/>
+            <w:vAlign w:val="center"/>
+          </w:tcPr>
+          <w:p>
+            <w:pPr>
+              <w:pStyle w:val="AdatbzisTblatartalma"/>
+              <w:spacing w:before="0" w:after="0"/>
+              <w:jc w:val="center"/>
+            </w:pPr>
+            <w:r>
+              <w:t>INTEGER</w:t>
+            </w:r>
+          </w:p>
+        </w:tc>
+        <w:tc>
+          <w:tcPr>
+            <w:tcW w:w="1299" w:type="dxa"/>
+            <w:vAlign w:val="center"/>
+          </w:tcPr>
+          <w:p>
+            <w:pPr>
+              <w:pStyle w:val="AdatbzisTblatartalma"/>
+              <w:spacing w:before="0" w:after="0"/>
+              <w:jc w:val="center"/>
+            </w:pPr>
+            <w:proofErr w:type="spellStart"/>
+            <w:r>
+              <w:t>IsActive</w:t>
+            </w:r>
+            <w:proofErr w:type="spellEnd"/>
+          </w:p>
+        </w:tc>
+        <w:tc>
+          <w:tcPr>
+            <w:tcW w:w="2585" w:type="dxa"/>
+            <w:vAlign w:val="center"/>
+          </w:tcPr>
+          <w:p>
+            <w:pPr>
+              <w:pStyle w:val="AdatbzisTblatartalma"/>
+              <w:spacing w:before="0" w:after="0"/>
+              <w:jc w:val="center"/>
+            </w:pPr>
+            <w:r>
+              <w:t>A vendég engedélyezett-e</w:t>
+            </w:r>
+          </w:p>
+        </w:tc>
+      </w:tr>
+    </w:tbl>
+    <w:p>
+      <w:pPr>
+        <w:pStyle w:val="Cmsor3"/>
+      </w:pPr>
+      <w:proofErr w:type="spellStart"/>
+      <w:r>
+        <w:t>CustomerAdmissions</w:t>
+      </w:r>
+      <w:proofErr w:type="spellEnd"/>
+    </w:p>
+    <w:p>
+      <w:r>
+        <w:t xml:space="preserve">Kapcsolótábla az </w:t>
+      </w:r>
+      <w:r>
+        <w:rPr>
+          <w:i/>
+        </w:rPr>
+        <w:t>„</w:t>
+      </w:r>
+      <w:proofErr w:type="spellStart"/>
+      <w:r>
+        <w:rPr>
+          <w:i/>
+        </w:rPr>
+        <w:t>Admissions</w:t>
+      </w:r>
+      <w:proofErr w:type="spellEnd"/>
+      <w:r>
+        <w:rPr>
+          <w:i/>
+        </w:rPr>
+        <w:t>”</w:t>
+      </w:r>
+      <w:r>
+        <w:t xml:space="preserve"> és a </w:t>
+      </w:r>
+      <w:r>
+        <w:rPr>
+          <w:i/>
+        </w:rPr>
+        <w:t>„</w:t>
+      </w:r>
+      <w:proofErr w:type="spellStart"/>
+      <w:r>
+        <w:rPr>
+          <w:i/>
+        </w:rPr>
+        <w:t>Customers</w:t>
+      </w:r>
+      <w:proofErr w:type="spellEnd"/>
+      <w:r>
+        <w:rPr>
+          <w:i/>
+        </w:rPr>
+        <w:t>”</w:t>
+      </w:r>
+      <w:r>
+        <w:t xml:space="preserve"> között.</w:t>
+      </w:r>
+    </w:p>
+    <w:tbl>
+      <w:tblPr>
+        <w:tblStyle w:val="Rcsostblzat"/>
+        <w:tblW w:w="0" w:type="auto"/>
+        <w:tblInd w:w="2068" w:type="dxa"/>
+        <w:tblLook w:val="04A0" w:firstRow="1" w:lastRow="0" w:firstColumn="1" w:lastColumn="0" w:noHBand="0" w:noVBand="1"/>
+      </w:tblPr>
+      <w:tblGrid>
+        <w:gridCol w:w="479"/>
+        <w:gridCol w:w="685"/>
+        <w:gridCol w:w="1330"/>
+        <w:gridCol w:w="2585"/>
+      </w:tblGrid>
+      <w:tr>
+        <w:trPr>
+          <w:trHeight w:val="599"/>
+        </w:trPr>
+        <w:tc>
+          <w:tcPr>
+            <w:tcW w:w="5079" w:type="dxa"/>
+            <w:gridSpan w:val="4"/>
+            <w:vAlign w:val="center"/>
+          </w:tcPr>
+          <w:p>
+            <w:pPr>
+              <w:pStyle w:val="AdatbzisTblatartalma"/>
+              <w:spacing w:before="0" w:after="0" w:line="240" w:lineRule="auto"/>
+              <w:jc w:val="center"/>
+            </w:pPr>
+            <w:proofErr w:type="spellStart"/>
+            <w:r>
+              <w:rPr>
+                <w:sz w:val="44"/>
+              </w:rPr>
+              <w:t>Customer</w:t>
+            </w:r>
+            <w:r>
+              <w:rPr>
+                <w:sz w:val="44"/>
+              </w:rPr>
+              <w:t>Admissions</w:t>
+            </w:r>
+            <w:proofErr w:type="spellEnd"/>
+          </w:p>
+        </w:tc>
+      </w:tr>
+      <w:tr>
+        <w:trPr>
+          <w:trHeight w:val="553"/>
+        </w:trPr>
+        <w:tc>
+          <w:tcPr>
+            <w:tcW w:w="479" w:type="dxa"/>
+            <w:vAlign w:val="center"/>
+          </w:tcPr>
+          <w:p>
+            <w:pPr>
+              <w:pStyle w:val="AdatbzisTblatartalma"/>
+              <w:spacing w:after="0" w:line="240" w:lineRule="auto"/>
+              <w:jc w:val="center"/>
+              <w:rPr>
+                <w:rFonts w:ascii="Segoe UI Symbol" w:hAnsi="Segoe UI Symbol"/>
+                <w:sz w:val="14"/>
+              </w:rPr>
+            </w:pPr>
+          </w:p>
+        </w:tc>
+        <w:tc>
+          <w:tcPr>
+            <w:tcW w:w="685" w:type="dxa"/>
+            <w:vAlign w:val="center"/>
+          </w:tcPr>
+          <w:p>
+            <w:pPr>
+              <w:pStyle w:val="AdatbzisTblatartalma"/>
+              <w:spacing w:after="0" w:line="240" w:lineRule="auto"/>
+              <w:jc w:val="center"/>
+              <w:rPr>
+                <w:sz w:val="14"/>
+              </w:rPr>
+            </w:pPr>
+            <w:r>
+              <w:rPr>
+                <w:sz w:val="14"/>
+              </w:rPr>
+              <w:t>Típus</w:t>
+            </w:r>
+          </w:p>
+        </w:tc>
+        <w:tc>
+          <w:tcPr>
+            <w:tcW w:w="1330" w:type="dxa"/>
+            <w:vAlign w:val="center"/>
+          </w:tcPr>
+          <w:p>
+            <w:pPr>
+              <w:pStyle w:val="AdatbzisTblatartalma"/>
+              <w:spacing w:after="0" w:line="240" w:lineRule="auto"/>
+              <w:jc w:val="center"/>
+              <w:rPr>
+                <w:sz w:val="14"/>
+              </w:rPr>
+            </w:pPr>
+            <w:r>
+              <w:rPr>
+                <w:sz w:val="14"/>
+              </w:rPr>
+              <w:t>Mező név</w:t>
+            </w:r>
+          </w:p>
+        </w:tc>
+        <w:tc>
+          <w:tcPr>
+            <w:tcW w:w="2585" w:type="dxa"/>
+            <w:vAlign w:val="center"/>
+          </w:tcPr>
+          <w:p>
+            <w:pPr>
+              <w:pStyle w:val="AdatbzisTblatartalma"/>
+              <w:spacing w:before="0" w:after="0" w:line="240" w:lineRule="auto"/>
+              <w:jc w:val="center"/>
+              <w:rPr>
+                <w:sz w:val="14"/>
+                <w:szCs w:val="20"/>
+              </w:rPr>
+            </w:pPr>
+            <w:r>
+              <w:rPr>
+                <w:sz w:val="14"/>
+                <w:szCs w:val="20"/>
+              </w:rPr>
+              <w:t>Megjegyzés</w:t>
+            </w:r>
+          </w:p>
+        </w:tc>
+      </w:tr>
+      <w:tr>
+        <w:trPr>
+          <w:trHeight w:val="397"/>
+        </w:trPr>
+        <w:tc>
+          <w:tcPr>
+            <w:tcW w:w="479" w:type="dxa"/>
+            <w:vAlign w:val="center"/>
+          </w:tcPr>
+          <w:p>
+            <w:pPr>
+              <w:pStyle w:val="AdatbzisTblatartalma"/>
+              <w:spacing w:before="0" w:after="0" w:line="240" w:lineRule="auto"/>
+              <w:jc w:val="center"/>
+            </w:pPr>
+            <w:r>
+              <w:rPr>
+                <w:rFonts w:ascii="Segoe UI Symbol" w:hAnsi="Segoe UI Symbol"/>
+                <w:sz w:val="18"/>
+              </w:rPr>
+              <w:t>🔑</w:t>
+            </w:r>
+          </w:p>
+        </w:tc>
+        <w:tc>
+          <w:tcPr>
+            <w:tcW w:w="685" w:type="dxa"/>
+            <w:vAlign w:val="center"/>
+          </w:tcPr>
+          <w:p>
+            <w:pPr>
+              <w:pStyle w:val="AdatbzisTblatartalma"/>
+              <w:spacing w:before="0" w:after="0" w:line="240" w:lineRule="auto"/>
+              <w:jc w:val="center"/>
+            </w:pPr>
+            <w:r>
+              <w:t>INTEGER</w:t>
+            </w:r>
+          </w:p>
+        </w:tc>
+        <w:tc>
+          <w:tcPr>
+            <w:tcW w:w="1330" w:type="dxa"/>
+            <w:vAlign w:val="center"/>
+          </w:tcPr>
+          <w:p>
+            <w:pPr>
+              <w:pStyle w:val="AdatbzisTblatartalma"/>
+              <w:spacing w:before="0" w:after="0"/>
+              <w:jc w:val="center"/>
+            </w:pPr>
+            <w:proofErr w:type="spellStart"/>
+            <w:r>
+              <w:t>CustomerAdmissionId</w:t>
+            </w:r>
+            <w:proofErr w:type="spellEnd"/>
+          </w:p>
+        </w:tc>
+        <w:tc>
+          <w:tcPr>
+            <w:tcW w:w="2585" w:type="dxa"/>
+            <w:vAlign w:val="center"/>
+          </w:tcPr>
+          <w:p>
+            <w:pPr>
+              <w:pStyle w:val="AdatbzisTblatartalma"/>
+              <w:spacing w:before="0" w:after="0"/>
+              <w:jc w:val="center"/>
+            </w:pPr>
+            <w:proofErr w:type="spellStart"/>
+            <w:r>
+              <w:t>Auto</w:t>
+            </w:r>
+            <w:proofErr w:type="spellEnd"/>
+            <w:r>
+              <w:t xml:space="preserve"> </w:t>
+            </w:r>
+            <w:proofErr w:type="spellStart"/>
+            <w:r>
+              <w:t>increment</w:t>
+            </w:r>
+            <w:proofErr w:type="spellEnd"/>
+            <w:r>
+              <w:t xml:space="preserve"> </w:t>
+            </w:r>
+          </w:p>
+        </w:tc>
+      </w:tr>
+      <w:tr>
+        <w:trPr>
+          <w:trHeight w:val="397"/>
+        </w:trPr>
+        <w:tc>
+          <w:tcPr>
+            <w:tcW w:w="479" w:type="dxa"/>
+            <w:vAlign w:val="center"/>
+          </w:tcPr>
+          <w:p>
+            <w:pPr>
+              <w:pStyle w:val="AdatbzisTblatartalma"/>
+              <w:spacing w:before="0" w:after="0"/>
+              <w:jc w:val="center"/>
+            </w:pPr>
+          </w:p>
+        </w:tc>
+        <w:tc>
+          <w:tcPr>
+            <w:tcW w:w="685" w:type="dxa"/>
+            <w:vAlign w:val="center"/>
+          </w:tcPr>
+          <w:p>
+            <w:pPr>
+              <w:pStyle w:val="AdatbzisTblatartalma"/>
+              <w:spacing w:before="0" w:after="0"/>
+              <w:jc w:val="center"/>
+            </w:pPr>
+            <w:r>
+              <w:t>INTEGER</w:t>
+            </w:r>
+          </w:p>
+        </w:tc>
+        <w:tc>
+          <w:tcPr>
+            <w:tcW w:w="1330" w:type="dxa"/>
+            <w:vAlign w:val="center"/>
+          </w:tcPr>
+          <w:p>
+            <w:pPr>
+              <w:pStyle w:val="AdatbzisTblatartalma"/>
+              <w:spacing w:before="0" w:after="0"/>
+              <w:jc w:val="center"/>
+            </w:pPr>
+            <w:proofErr w:type="spellStart"/>
+            <w:r>
+              <w:t>CustomerId</w:t>
+            </w:r>
+            <w:proofErr w:type="spellEnd"/>
+          </w:p>
+        </w:tc>
+        <w:tc>
+          <w:tcPr>
+            <w:tcW w:w="2585" w:type="dxa"/>
+            <w:vAlign w:val="center"/>
+          </w:tcPr>
+          <w:p>
+            <w:pPr>
+              <w:pStyle w:val="AdatbzisTblatartalma"/>
+              <w:spacing w:before="0" w:after="0"/>
+              <w:jc w:val="center"/>
+            </w:pPr>
+            <w:r>
+              <w:t>A „</w:t>
+            </w:r>
+            <w:proofErr w:type="spellStart"/>
+            <w:r>
+              <w:rPr>
+                <w:i/>
+              </w:rPr>
+              <w:t>Customers</w:t>
+            </w:r>
+            <w:proofErr w:type="spellEnd"/>
+            <w:r>
+              <w:rPr>
+                <w:i/>
+              </w:rPr>
+              <w:t>”</w:t>
+            </w:r>
+            <w:r>
+              <w:t xml:space="preserve"> tábla azonosítója</w:t>
+            </w:r>
+          </w:p>
+        </w:tc>
+      </w:tr>
+      <w:tr>
+        <w:trPr>
+          <w:trHeight w:val="397"/>
+        </w:trPr>
+        <w:tc>
+          <w:tcPr>
+            <w:tcW w:w="479" w:type="dxa"/>
+            <w:vAlign w:val="center"/>
+          </w:tcPr>
+          <w:p>
+            <w:pPr>
+              <w:pStyle w:val="AdatbzisTblatartalma"/>
+              <w:spacing w:before="0" w:after="0"/>
+              <w:jc w:val="center"/>
+            </w:pPr>
+          </w:p>
+        </w:tc>
+        <w:tc>
+          <w:tcPr>
+            <w:tcW w:w="685" w:type="dxa"/>
+            <w:vAlign w:val="center"/>
+          </w:tcPr>
+          <w:p>
+            <w:pPr>
+              <w:pStyle w:val="AdatbzisTblatartalma"/>
+              <w:spacing w:before="0" w:after="0"/>
+              <w:jc w:val="center"/>
+            </w:pPr>
+            <w:r>
+              <w:t>INTEGER</w:t>
+            </w:r>
+          </w:p>
+        </w:tc>
+        <w:tc>
+          <w:tcPr>
+            <w:tcW w:w="1330" w:type="dxa"/>
+            <w:vAlign w:val="center"/>
+          </w:tcPr>
+          <w:p>
+            <w:pPr>
+              <w:pStyle w:val="AdatbzisTblatartalma"/>
+              <w:spacing w:before="0" w:after="0"/>
+              <w:jc w:val="center"/>
+            </w:pPr>
+            <w:proofErr w:type="spellStart"/>
+            <w:r>
+              <w:t>AdmissionId</w:t>
+            </w:r>
+            <w:proofErr w:type="spellEnd"/>
+          </w:p>
+        </w:tc>
+        <w:tc>
+          <w:tcPr>
+            <w:tcW w:w="2585" w:type="dxa"/>
+            <w:vAlign w:val="center"/>
+          </w:tcPr>
+          <w:p>
+            <w:pPr>
+              <w:pStyle w:val="AdatbzisTblatartalma"/>
+              <w:spacing w:before="0" w:after="0"/>
+              <w:jc w:val="center"/>
+            </w:pPr>
+            <w:r>
+              <w:t xml:space="preserve">Az </w:t>
+            </w:r>
+            <w:r>
+              <w:rPr>
+                <w:i/>
+              </w:rPr>
+              <w:t>„</w:t>
+            </w:r>
+            <w:proofErr w:type="spellStart"/>
+            <w:r>
+              <w:rPr>
+                <w:i/>
+              </w:rPr>
+              <w:t>Admissions</w:t>
+            </w:r>
+            <w:proofErr w:type="spellEnd"/>
+            <w:r>
+              <w:rPr>
+                <w:i/>
+              </w:rPr>
+              <w:t>”</w:t>
+            </w:r>
+            <w:r>
+              <w:rPr>
+                <w:i/>
+              </w:rPr>
+              <w:t xml:space="preserve"> </w:t>
+            </w:r>
+            <w:r>
+              <w:t>tábla azonosítója</w:t>
+            </w:r>
+          </w:p>
+        </w:tc>
+      </w:tr>
+    </w:tbl>
+    <w:p>
+      <w:pPr>
+        <w:pStyle w:val="Cmsor3"/>
+      </w:pPr>
+      <w:proofErr w:type="spellStart"/>
+      <w:r>
+        <w:t>Employee</w:t>
+      </w:r>
+      <w:r>
+        <w:t>s</w:t>
+      </w:r>
+      <w:proofErr w:type="spellEnd"/>
+    </w:p>
+    <w:p>
+      <w:r>
+        <w:t>Ebben a táblában tároljuk a dolgozók adatait.</w:t>
+      </w:r>
+      <w:r>
+        <w:t xml:space="preserve"> A rendszer ezeket az információkat használja a dolgozók azonosításához.</w:t>
+      </w:r>
+    </w:p>
+    <w:tbl>
+      <w:tblPr>
+        <w:tblStyle w:val="Rcsostblzat"/>
+        <w:tblW w:w="0" w:type="auto"/>
+        <w:tblInd w:w="2068" w:type="dxa"/>
+        <w:tblLook w:val="04A0" w:firstRow="1" w:lastRow="0" w:firstColumn="1" w:lastColumn="0" w:noHBand="0" w:noVBand="1"/>
+      </w:tblPr>
+      <w:tblGrid>
+        <w:gridCol w:w="479"/>
+        <w:gridCol w:w="685"/>
+        <w:gridCol w:w="1299"/>
+        <w:gridCol w:w="2585"/>
+      </w:tblGrid>
+      <w:tr>
+        <w:trPr>
+          <w:trHeight w:val="599"/>
+        </w:trPr>
+        <w:tc>
+          <w:tcPr>
+            <w:tcW w:w="5048" w:type="dxa"/>
+            <w:gridSpan w:val="4"/>
+            <w:vAlign w:val="center"/>
+          </w:tcPr>
+          <w:p>
+            <w:pPr>
+              <w:pStyle w:val="AdatbzisTblatartalma"/>
+              <w:spacing w:before="0" w:after="0" w:line="240" w:lineRule="auto"/>
+              <w:jc w:val="center"/>
+            </w:pPr>
+            <w:proofErr w:type="spellStart"/>
+            <w:r>
+              <w:rPr>
+                <w:sz w:val="44"/>
+              </w:rPr>
+              <w:t>Employee</w:t>
+            </w:r>
+            <w:r>
+              <w:rPr>
+                <w:sz w:val="44"/>
+              </w:rPr>
+              <w:t>s</w:t>
+            </w:r>
+            <w:proofErr w:type="spellEnd"/>
+          </w:p>
+        </w:tc>
+      </w:tr>
+      <w:tr>
+        <w:trPr>
+          <w:trHeight w:val="553"/>
+        </w:trPr>
+        <w:tc>
+          <w:tcPr>
+            <w:tcW w:w="479" w:type="dxa"/>
+            <w:vAlign w:val="center"/>
+          </w:tcPr>
+          <w:p>
+            <w:pPr>
+              <w:pStyle w:val="AdatbzisTblatartalma"/>
+              <w:spacing w:after="0" w:line="240" w:lineRule="auto"/>
+              <w:jc w:val="center"/>
+              <w:rPr>
+                <w:rFonts w:ascii="Segoe UI Symbol" w:hAnsi="Segoe UI Symbol"/>
+                <w:sz w:val="14"/>
+              </w:rPr>
+            </w:pPr>
+          </w:p>
+        </w:tc>
+        <w:tc>
+          <w:tcPr>
+            <w:tcW w:w="685" w:type="dxa"/>
+            <w:vAlign w:val="center"/>
+          </w:tcPr>
+          <w:p>
+            <w:pPr>
+              <w:pStyle w:val="AdatbzisTblatartalma"/>
+              <w:spacing w:after="0" w:line="240" w:lineRule="auto"/>
+              <w:jc w:val="center"/>
+              <w:rPr>
+                <w:sz w:val="14"/>
+              </w:rPr>
+            </w:pPr>
+            <w:r>
+              <w:rPr>
+                <w:sz w:val="14"/>
+              </w:rPr>
+              <w:t>Típus</w:t>
+            </w:r>
+          </w:p>
+        </w:tc>
+        <w:tc>
+          <w:tcPr>
+            <w:tcW w:w="1299" w:type="dxa"/>
+            <w:vAlign w:val="center"/>
+          </w:tcPr>
+          <w:p>
+            <w:pPr>
+              <w:pStyle w:val="AdatbzisTblatartalma"/>
+              <w:spacing w:after="0" w:line="240" w:lineRule="auto"/>
+              <w:jc w:val="center"/>
+              <w:rPr>
+                <w:sz w:val="14"/>
+              </w:rPr>
+            </w:pPr>
+            <w:r>
+              <w:rPr>
+                <w:sz w:val="14"/>
+              </w:rPr>
+              <w:t>Mező név</w:t>
+            </w:r>
+          </w:p>
+        </w:tc>
+        <w:tc>
+          <w:tcPr>
+            <w:tcW w:w="2585" w:type="dxa"/>
+            <w:vAlign w:val="center"/>
+          </w:tcPr>
+          <w:p>
+            <w:pPr>
+              <w:pStyle w:val="AdatbzisTblatartalma"/>
+              <w:spacing w:before="0" w:after="0" w:line="240" w:lineRule="auto"/>
+              <w:jc w:val="center"/>
+              <w:rPr>
+                <w:sz w:val="14"/>
+                <w:szCs w:val="20"/>
+              </w:rPr>
+            </w:pPr>
+            <w:r>
+              <w:rPr>
+                <w:sz w:val="14"/>
+                <w:szCs w:val="20"/>
+              </w:rPr>
+              <w:t>Megjegyzés</w:t>
+            </w:r>
+          </w:p>
+        </w:tc>
+      </w:tr>
+      <w:tr>
+        <w:trPr>
+          <w:trHeight w:val="397"/>
+        </w:trPr>
+        <w:tc>
+          <w:tcPr>
+            <w:tcW w:w="479" w:type="dxa"/>
+            <w:vAlign w:val="center"/>
+          </w:tcPr>
+          <w:p>
+            <w:pPr>
+              <w:pStyle w:val="AdatbzisTblatartalma"/>
+              <w:spacing w:before="0" w:after="0" w:line="240" w:lineRule="auto"/>
+              <w:jc w:val="center"/>
+            </w:pPr>
+            <w:r>
+              <w:rPr>
+                <w:rFonts w:ascii="Segoe UI Symbol" w:hAnsi="Segoe UI Symbol"/>
+                <w:sz w:val="18"/>
+              </w:rPr>
+              <w:t>🔑</w:t>
+            </w:r>
+          </w:p>
+        </w:tc>
+        <w:tc>
+          <w:tcPr>
+            <w:tcW w:w="685" w:type="dxa"/>
+            <w:vAlign w:val="center"/>
+          </w:tcPr>
+          <w:p>
+            <w:pPr>
+              <w:pStyle w:val="AdatbzisTblatartalma"/>
+              <w:spacing w:before="0" w:after="0" w:line="240" w:lineRule="auto"/>
+              <w:jc w:val="center"/>
+            </w:pPr>
+            <w:r>
+              <w:t>INTEGER</w:t>
+            </w:r>
+          </w:p>
+        </w:tc>
+        <w:tc>
+          <w:tcPr>
+            <w:tcW w:w="1299" w:type="dxa"/>
+            <w:vAlign w:val="center"/>
+          </w:tcPr>
+          <w:p>
+            <w:pPr>
+              <w:pStyle w:val="AdatbzisTblatartalma"/>
+              <w:spacing w:before="0" w:after="0"/>
+              <w:jc w:val="center"/>
+            </w:pPr>
+            <w:proofErr w:type="spellStart"/>
+            <w:r>
+              <w:t>Employee</w:t>
+            </w:r>
+            <w:r>
+              <w:t>Id</w:t>
+            </w:r>
+            <w:proofErr w:type="spellEnd"/>
+          </w:p>
+        </w:tc>
+        <w:tc>
+          <w:tcPr>
+            <w:tcW w:w="2585" w:type="dxa"/>
+            <w:vAlign w:val="center"/>
+          </w:tcPr>
+          <w:p>
+            <w:pPr>
+              <w:pStyle w:val="AdatbzisTblatartalma"/>
+              <w:spacing w:before="0" w:after="0"/>
+              <w:jc w:val="center"/>
+            </w:pPr>
+            <w:proofErr w:type="spellStart"/>
+            <w:r>
+              <w:t>Auto</w:t>
+            </w:r>
+            <w:proofErr w:type="spellEnd"/>
+            <w:r>
+              <w:t xml:space="preserve"> </w:t>
+            </w:r>
+            <w:proofErr w:type="spellStart"/>
+            <w:r>
+              <w:t>increment</w:t>
+            </w:r>
+            <w:proofErr w:type="spellEnd"/>
+            <w:r>
+              <w:t xml:space="preserve"> </w:t>
+            </w:r>
+          </w:p>
+        </w:tc>
+      </w:tr>
+      <w:tr>
+        <w:trPr>
+          <w:trHeight w:val="397"/>
+        </w:trPr>
+        <w:tc>
+          <w:tcPr>
+            <w:tcW w:w="479" w:type="dxa"/>
+            <w:vAlign w:val="center"/>
+          </w:tcPr>
+          <w:p>
+            <w:pPr>
+              <w:pStyle w:val="AdatbzisTblatartalma"/>
+              <w:spacing w:before="0" w:after="0"/>
+              <w:jc w:val="center"/>
+            </w:pPr>
+          </w:p>
+        </w:tc>
+        <w:tc>
+          <w:tcPr>
+            <w:tcW w:w="685" w:type="dxa"/>
+            <w:vAlign w:val="center"/>
+          </w:tcPr>
+          <w:p>
+            <w:pPr>
+              <w:pStyle w:val="AdatbzisTblatartalma"/>
+              <w:spacing w:before="0" w:after="0"/>
+              <w:jc w:val="center"/>
+            </w:pPr>
+            <w:r>
+              <w:t>TE</w:t>
+            </w:r>
+            <w:r>
+              <w:t>XT</w:t>
+            </w:r>
+          </w:p>
+        </w:tc>
+        <w:tc>
+          <w:tcPr>
+            <w:tcW w:w="1299" w:type="dxa"/>
+            <w:vAlign w:val="center"/>
+          </w:tcPr>
+          <w:p>
+            <w:pPr>
+              <w:pStyle w:val="AdatbzisTblatartalma"/>
+              <w:spacing w:before="0" w:after="0"/>
+              <w:jc w:val="center"/>
+            </w:pPr>
+            <w:proofErr w:type="spellStart"/>
+            <w:r>
+              <w:t>FirstName</w:t>
+            </w:r>
+            <w:proofErr w:type="spellEnd"/>
+          </w:p>
+        </w:tc>
+        <w:tc>
+          <w:tcPr>
+            <w:tcW w:w="2585" w:type="dxa"/>
+            <w:vAlign w:val="center"/>
+          </w:tcPr>
+          <w:p>
+            <w:pPr>
+              <w:pStyle w:val="AdatbzisTblatartalma"/>
+              <w:spacing w:before="0" w:after="0"/>
+              <w:jc w:val="center"/>
+            </w:pPr>
+            <w:r>
+              <w:t>A dolgozó keresztneve</w:t>
+            </w:r>
+          </w:p>
+        </w:tc>
+      </w:tr>
+      <w:tr>
+        <w:trPr>
+          <w:trHeight w:val="397"/>
+        </w:trPr>
+        <w:tc>
+          <w:tcPr>
+            <w:tcW w:w="479" w:type="dxa"/>
+            <w:vAlign w:val="center"/>
+          </w:tcPr>
+          <w:p>
+            <w:pPr>
+              <w:pStyle w:val="AdatbzisTblatartalma"/>
+              <w:spacing w:before="0" w:after="0"/>
+              <w:jc w:val="center"/>
+            </w:pPr>
+          </w:p>
+        </w:tc>
+        <w:tc>
+          <w:tcPr>
+            <w:tcW w:w="685" w:type="dxa"/>
+            <w:vAlign w:val="center"/>
+          </w:tcPr>
+          <w:p>
+            <w:pPr>
+              <w:pStyle w:val="AdatbzisTblatartalma"/>
+              <w:spacing w:before="0" w:after="0"/>
+              <w:jc w:val="center"/>
+            </w:pPr>
+            <w:r>
+              <w:t>TEXT</w:t>
+            </w:r>
+          </w:p>
+        </w:tc>
+        <w:tc>
+          <w:tcPr>
+            <w:tcW w:w="1299" w:type="dxa"/>
+            <w:vAlign w:val="center"/>
+          </w:tcPr>
+          <w:p>
+            <w:pPr>
+              <w:pStyle w:val="AdatbzisTblatartalma"/>
+              <w:spacing w:before="0" w:after="0"/>
+              <w:jc w:val="center"/>
+            </w:pPr>
+            <w:proofErr w:type="spellStart"/>
+            <w:r>
+              <w:t>Last</w:t>
+            </w:r>
+            <w:r>
+              <w:t>Name</w:t>
+            </w:r>
+            <w:proofErr w:type="spellEnd"/>
+          </w:p>
+        </w:tc>
+        <w:tc>
+          <w:tcPr>
+            <w:tcW w:w="2585" w:type="dxa"/>
+            <w:vAlign w:val="center"/>
+          </w:tcPr>
+          <w:p>
+            <w:pPr>
+              <w:pStyle w:val="AdatbzisTblatartalma"/>
+              <w:spacing w:before="0" w:after="0"/>
+              <w:jc w:val="center"/>
+            </w:pPr>
+            <w:r>
+              <w:t xml:space="preserve">A dolgozó </w:t>
+            </w:r>
+            <w:r>
+              <w:t>vezetékneve</w:t>
+            </w:r>
+          </w:p>
+        </w:tc>
+      </w:tr>
+      <w:tr>
+        <w:trPr>
+          <w:trHeight w:val="397"/>
+        </w:trPr>
+        <w:tc>
+          <w:tcPr>
+            <w:tcW w:w="479" w:type="dxa"/>
+            <w:vAlign w:val="center"/>
+          </w:tcPr>
+          <w:p>
+            <w:pPr>
+              <w:pStyle w:val="AdatbzisTblatartalma"/>
+              <w:spacing w:before="0" w:after="0"/>
+              <w:jc w:val="center"/>
+            </w:pPr>
+          </w:p>
+        </w:tc>
+        <w:tc>
+          <w:tcPr>
+            <w:tcW w:w="685" w:type="dxa"/>
+            <w:vAlign w:val="center"/>
+          </w:tcPr>
+          <w:p>
+            <w:pPr>
+              <w:pStyle w:val="AdatbzisTblatartalma"/>
+              <w:spacing w:before="0" w:after="0"/>
+              <w:jc w:val="center"/>
+            </w:pPr>
+            <w:r>
+              <w:t>TEXT</w:t>
+            </w:r>
+          </w:p>
+        </w:tc>
+        <w:tc>
+          <w:tcPr>
+            <w:tcW w:w="1299" w:type="dxa"/>
+            <w:vAlign w:val="center"/>
+          </w:tcPr>
+          <w:p>
+            <w:pPr>
+              <w:pStyle w:val="AdatbzisTblatartalma"/>
+              <w:spacing w:before="0" w:after="0"/>
+              <w:jc w:val="center"/>
+            </w:pPr>
+            <w:proofErr w:type="spellStart"/>
+            <w:r>
+              <w:t>Role</w:t>
+            </w:r>
+            <w:proofErr w:type="spellEnd"/>
+          </w:p>
+        </w:tc>
+        <w:tc>
+          <w:tcPr>
+            <w:tcW w:w="2585" w:type="dxa"/>
+            <w:vAlign w:val="center"/>
+          </w:tcPr>
+          <w:p>
+            <w:pPr>
+              <w:pStyle w:val="AdatbzisTblatartalma"/>
+              <w:spacing w:before="0" w:after="0"/>
+              <w:jc w:val="center"/>
+            </w:pPr>
+            <w:r>
+              <w:t>A dolgozó munkaköre, ez alapján tud belépni a különböző felületekre</w:t>
+            </w:r>
+          </w:p>
+        </w:tc>
+      </w:tr>
+      <w:tr>
+        <w:trPr>
+          <w:trHeight w:val="397"/>
+        </w:trPr>
+        <w:tc>
+          <w:tcPr>
+            <w:tcW w:w="479" w:type="dxa"/>
+            <w:vAlign w:val="center"/>
+          </w:tcPr>
+          <w:p>
+            <w:pPr>
+              <w:pStyle w:val="AdatbzisTblatartalma"/>
+              <w:spacing w:before="0" w:after="0"/>
+              <w:jc w:val="center"/>
+            </w:pPr>
+          </w:p>
+        </w:tc>
+        <w:tc>
+          <w:tcPr>
+            <w:tcW w:w="685" w:type="dxa"/>
+            <w:vAlign w:val="center"/>
+          </w:tcPr>
+          <w:p>
+            <w:pPr>
+              <w:pStyle w:val="AdatbzisTblatartalma"/>
+              <w:spacing w:before="0" w:after="0"/>
+              <w:jc w:val="center"/>
+            </w:pPr>
+            <w:r>
+              <w:t>TEXT</w:t>
+            </w:r>
+          </w:p>
+        </w:tc>
+        <w:tc>
+          <w:tcPr>
+            <w:tcW w:w="1299" w:type="dxa"/>
+            <w:vAlign w:val="center"/>
+          </w:tcPr>
+          <w:p>
+            <w:pPr>
+              <w:pStyle w:val="AdatbzisTblatartalma"/>
+              <w:spacing w:before="0" w:after="0"/>
+              <w:jc w:val="center"/>
+            </w:pPr>
+            <w:proofErr w:type="spellStart"/>
+            <w:r>
+              <w:t>Uername</w:t>
+            </w:r>
+            <w:proofErr w:type="spellEnd"/>
+          </w:p>
+        </w:tc>
+        <w:tc>
+          <w:tcPr>
+            <w:tcW w:w="2585" w:type="dxa"/>
+            <w:vAlign w:val="center"/>
+          </w:tcPr>
+          <w:p>
+            <w:pPr>
+              <w:pStyle w:val="AdatbzisTblatartalma"/>
+              <w:spacing w:before="0" w:after="0"/>
+              <w:jc w:val="center"/>
+            </w:pPr>
+            <w:r>
+              <w:t>A dolgozó felhasználóneve</w:t>
+            </w:r>
+          </w:p>
+        </w:tc>
+      </w:tr>
+      <w:tr>
+        <w:trPr>
+          <w:trHeight w:val="397"/>
+        </w:trPr>
+        <w:tc>
+          <w:tcPr>
+            <w:tcW w:w="479" w:type="dxa"/>
+            <w:vAlign w:val="center"/>
+          </w:tcPr>
+          <w:p>
+            <w:pPr>
+              <w:pStyle w:val="AdatbzisTblatartalma"/>
+              <w:spacing w:before="0" w:after="0"/>
+              <w:jc w:val="center"/>
+            </w:pPr>
+          </w:p>
+        </w:tc>
+        <w:tc>
+          <w:tcPr>
+            <w:tcW w:w="685" w:type="dxa"/>
+            <w:vAlign w:val="center"/>
+          </w:tcPr>
+          <w:p>
+            <w:pPr>
+              <w:pStyle w:val="AdatbzisTblatartalma"/>
+              <w:spacing w:before="0" w:after="0"/>
+              <w:jc w:val="center"/>
+            </w:pPr>
+            <w:r>
+              <w:t>TEXT</w:t>
+            </w:r>
+          </w:p>
+        </w:tc>
+        <w:tc>
+          <w:tcPr>
+            <w:tcW w:w="1299" w:type="dxa"/>
+            <w:vAlign w:val="center"/>
+          </w:tcPr>
+          <w:p>
+            <w:pPr>
+              <w:pStyle w:val="AdatbzisTblatartalma"/>
+              <w:spacing w:before="0" w:after="0"/>
+              <w:jc w:val="center"/>
+            </w:pPr>
+            <w:proofErr w:type="spellStart"/>
+            <w:r>
+              <w:t>PasswordHash</w:t>
+            </w:r>
+            <w:proofErr w:type="spellEnd"/>
+          </w:p>
+        </w:tc>
+        <w:tc>
+          <w:tcPr>
+            <w:tcW w:w="2585" w:type="dxa"/>
+            <w:vAlign w:val="center"/>
+          </w:tcPr>
+          <w:p>
+            <w:pPr>
+              <w:pStyle w:val="AdatbzisTblatartalma"/>
+              <w:spacing w:before="0" w:after="0"/>
+              <w:jc w:val="center"/>
+            </w:pPr>
+            <w:r>
+              <w:t xml:space="preserve">Jelszó </w:t>
+            </w:r>
+            <w:proofErr w:type="spellStart"/>
+            <w:r>
+              <w:t>hash</w:t>
+            </w:r>
+            <w:proofErr w:type="spellEnd"/>
+            <w:r>
+              <w:t>-elve</w:t>
+            </w:r>
+          </w:p>
+        </w:tc>
+      </w:tr>
+    </w:tbl>
+    <w:p>
+      <w:pPr>
+        <w:pStyle w:val="Cmsor3"/>
+      </w:pPr>
+      <w:proofErr w:type="spellStart"/>
+      <w:r>
+        <w:lastRenderedPageBreak/>
+        <w:t>Menu</w:t>
+      </w:r>
+      <w:r>
+        <w:t>I</w:t>
+      </w:r>
+      <w:r>
+        <w:t>tems</w:t>
+      </w:r>
+      <w:proofErr w:type="spellEnd"/>
+    </w:p>
+    <w:p>
+      <w:r>
+        <w:t>Ebben a táblában tároljuk a</w:t>
+      </w:r>
+      <w:r>
+        <w:t xml:space="preserve">z étteremben megtalálható termékeket és azoknak </w:t>
+      </w:r>
+      <w:proofErr w:type="spellStart"/>
+      <w:r>
+        <w:t>informícióit</w:t>
+      </w:r>
+      <w:proofErr w:type="spellEnd"/>
+      <w:r>
+        <w:t>.</w:t>
+      </w:r>
+    </w:p>
+    <w:tbl>
+      <w:tblPr>
+        <w:tblStyle w:val="Rcsostblzat"/>
+        <w:tblW w:w="0" w:type="auto"/>
+        <w:tblInd w:w="2068" w:type="dxa"/>
+        <w:tblLook w:val="04A0" w:firstRow="1" w:lastRow="0" w:firstColumn="1" w:lastColumn="0" w:noHBand="0" w:noVBand="1"/>
+      </w:tblPr>
+      <w:tblGrid>
+        <w:gridCol w:w="479"/>
+        <w:gridCol w:w="685"/>
+        <w:gridCol w:w="1299"/>
+        <w:gridCol w:w="2585"/>
+      </w:tblGrid>
+      <w:tr>
+        <w:trPr>
+          <w:trHeight w:val="599"/>
+        </w:trPr>
+        <w:tc>
+          <w:tcPr>
+            <w:tcW w:w="5048" w:type="dxa"/>
+            <w:gridSpan w:val="4"/>
+            <w:vAlign w:val="center"/>
+          </w:tcPr>
+          <w:p>
+            <w:pPr>
+              <w:pStyle w:val="AdatbzisTblatartalma"/>
+              <w:spacing w:before="0" w:after="0" w:line="240" w:lineRule="auto"/>
+              <w:jc w:val="center"/>
+            </w:pPr>
+            <w:proofErr w:type="spellStart"/>
+            <w:r>
+              <w:rPr>
+                <w:sz w:val="44"/>
+              </w:rPr>
+              <w:t>Menu</w:t>
+            </w:r>
+            <w:r>
+              <w:rPr>
+                <w:sz w:val="44"/>
+              </w:rPr>
+              <w:t>I</w:t>
+            </w:r>
+            <w:r>
+              <w:rPr>
+                <w:sz w:val="44"/>
+              </w:rPr>
+              <w:t>tems</w:t>
+            </w:r>
+            <w:proofErr w:type="spellEnd"/>
+          </w:p>
+        </w:tc>
+      </w:tr>
+      <w:tr>
+        <w:trPr>
+          <w:trHeight w:val="553"/>
+        </w:trPr>
+        <w:tc>
+          <w:tcPr>
+            <w:tcW w:w="479" w:type="dxa"/>
+            <w:vAlign w:val="center"/>
+          </w:tcPr>
+          <w:p>
+            <w:pPr>
+              <w:pStyle w:val="AdatbzisTblatartalma"/>
+              <w:spacing w:after="0" w:line="240" w:lineRule="auto"/>
+              <w:jc w:val="center"/>
+              <w:rPr>
+                <w:rFonts w:ascii="Segoe UI Symbol" w:hAnsi="Segoe UI Symbol"/>
+                <w:sz w:val="14"/>
+              </w:rPr>
+            </w:pPr>
+          </w:p>
+        </w:tc>
+        <w:tc>
+          <w:tcPr>
+            <w:tcW w:w="685" w:type="dxa"/>
+            <w:vAlign w:val="center"/>
+          </w:tcPr>
+          <w:p>
+            <w:pPr>
+              <w:pStyle w:val="AdatbzisTblatartalma"/>
+              <w:spacing w:after="0" w:line="240" w:lineRule="auto"/>
+              <w:jc w:val="center"/>
+              <w:rPr>
+                <w:sz w:val="14"/>
+              </w:rPr>
+            </w:pPr>
+            <w:r>
+              <w:rPr>
+                <w:sz w:val="14"/>
+              </w:rPr>
+              <w:t>Típus</w:t>
+            </w:r>
+          </w:p>
+        </w:tc>
+        <w:tc>
+          <w:tcPr>
+            <w:tcW w:w="1299" w:type="dxa"/>
+            <w:vAlign w:val="center"/>
+          </w:tcPr>
+          <w:p>
+            <w:pPr>
+              <w:pStyle w:val="AdatbzisTblatartalma"/>
+              <w:spacing w:after="0" w:line="240" w:lineRule="auto"/>
+              <w:jc w:val="center"/>
+              <w:rPr>
+                <w:sz w:val="14"/>
+              </w:rPr>
+            </w:pPr>
+            <w:r>
+              <w:rPr>
+                <w:sz w:val="14"/>
+              </w:rPr>
+              <w:t>Mező név</w:t>
+            </w:r>
+          </w:p>
+        </w:tc>
+        <w:tc>
+          <w:tcPr>
+            <w:tcW w:w="2585" w:type="dxa"/>
+            <w:vAlign w:val="center"/>
+          </w:tcPr>
+          <w:p>
+            <w:pPr>
+              <w:pStyle w:val="AdatbzisTblatartalma"/>
+              <w:spacing w:before="0" w:after="0" w:line="240" w:lineRule="auto"/>
+              <w:jc w:val="center"/>
+              <w:rPr>
+                <w:sz w:val="14"/>
+                <w:szCs w:val="20"/>
+              </w:rPr>
+            </w:pPr>
+            <w:r>
+              <w:rPr>
+                <w:sz w:val="14"/>
+                <w:szCs w:val="20"/>
+              </w:rPr>
+              <w:t>Megjegyzés</w:t>
+            </w:r>
+          </w:p>
+        </w:tc>
+      </w:tr>
+      <w:tr>
+        <w:trPr>
+          <w:trHeight w:val="397"/>
+        </w:trPr>
+        <w:tc>
+          <w:tcPr>
+            <w:tcW w:w="479" w:type="dxa"/>
+            <w:vAlign w:val="center"/>
+          </w:tcPr>
+          <w:p>
+            <w:pPr>
+              <w:pStyle w:val="AdatbzisTblatartalma"/>
+              <w:spacing w:before="0" w:after="0" w:line="240" w:lineRule="auto"/>
+              <w:jc w:val="center"/>
+            </w:pPr>
+            <w:r>
+              <w:rPr>
+                <w:rFonts w:ascii="Segoe UI Symbol" w:hAnsi="Segoe UI Symbol"/>
+                <w:sz w:val="18"/>
+              </w:rPr>
+              <w:t>🔑</w:t>
+            </w:r>
+          </w:p>
+        </w:tc>
+        <w:tc>
+          <w:tcPr>
+            <w:tcW w:w="685" w:type="dxa"/>
+            <w:vAlign w:val="center"/>
+          </w:tcPr>
+          <w:p>
+            <w:pPr>
+              <w:pStyle w:val="AdatbzisTblatartalma"/>
+              <w:spacing w:before="0" w:after="0" w:line="240" w:lineRule="auto"/>
+              <w:jc w:val="center"/>
+            </w:pPr>
+            <w:r>
+              <w:t>INTEGER</w:t>
+            </w:r>
+          </w:p>
+        </w:tc>
+        <w:tc>
+          <w:tcPr>
+            <w:tcW w:w="1299" w:type="dxa"/>
+            <w:vAlign w:val="center"/>
+          </w:tcPr>
+          <w:p>
+            <w:pPr>
+              <w:pStyle w:val="AdatbzisTblatartalma"/>
+              <w:spacing w:before="0" w:after="0"/>
+              <w:jc w:val="center"/>
+            </w:pPr>
+            <w:proofErr w:type="spellStart"/>
+            <w:r>
+              <w:t>ItemId</w:t>
+            </w:r>
+            <w:proofErr w:type="spellEnd"/>
+          </w:p>
+        </w:tc>
+        <w:tc>
+          <w:tcPr>
+            <w:tcW w:w="2585" w:type="dxa"/>
+            <w:vAlign w:val="center"/>
+          </w:tcPr>
+          <w:p>
+            <w:pPr>
+              <w:pStyle w:val="AdatbzisTblatartalma"/>
+              <w:spacing w:before="0" w:after="0"/>
+              <w:jc w:val="center"/>
+            </w:pPr>
+            <w:proofErr w:type="spellStart"/>
+            <w:r>
+              <w:t>Auto</w:t>
+            </w:r>
+            <w:proofErr w:type="spellEnd"/>
+            <w:r>
+              <w:t xml:space="preserve"> </w:t>
+            </w:r>
+            <w:proofErr w:type="spellStart"/>
+            <w:r>
+              <w:t>increment</w:t>
+            </w:r>
+            <w:proofErr w:type="spellEnd"/>
+            <w:r>
+              <w:t xml:space="preserve"> </w:t>
+            </w:r>
+          </w:p>
+        </w:tc>
+      </w:tr>
+      <w:tr>
+        <w:trPr>
+          <w:trHeight w:val="397"/>
+        </w:trPr>
+        <w:tc>
+          <w:tcPr>
+            <w:tcW w:w="479" w:type="dxa"/>
+            <w:vAlign w:val="center"/>
+          </w:tcPr>
+          <w:p>
+            <w:pPr>
+              <w:pStyle w:val="AdatbzisTblatartalma"/>
+              <w:spacing w:before="0" w:after="0"/>
+              <w:jc w:val="center"/>
+            </w:pPr>
+          </w:p>
+        </w:tc>
+        <w:tc>
+          <w:tcPr>
+            <w:tcW w:w="685" w:type="dxa"/>
+            <w:vAlign w:val="center"/>
+          </w:tcPr>
+          <w:p>
+            <w:pPr>
+              <w:pStyle w:val="AdatbzisTblatartalma"/>
+              <w:spacing w:before="0" w:after="0"/>
+              <w:jc w:val="center"/>
+            </w:pPr>
+            <w:r>
+              <w:t>TEXT</w:t>
+            </w:r>
+          </w:p>
+        </w:tc>
+        <w:tc>
+          <w:tcPr>
+            <w:tcW w:w="1299" w:type="dxa"/>
+            <w:vAlign w:val="center"/>
+          </w:tcPr>
+          <w:p>
+            <w:pPr>
+              <w:pStyle w:val="AdatbzisTblatartalma"/>
+              <w:spacing w:before="0" w:after="0"/>
+              <w:jc w:val="center"/>
+            </w:pPr>
+            <w:proofErr w:type="spellStart"/>
+            <w:r>
+              <w:t>Name</w:t>
+            </w:r>
+            <w:proofErr w:type="spellEnd"/>
+          </w:p>
+        </w:tc>
+        <w:tc>
+          <w:tcPr>
+            <w:tcW w:w="2585" w:type="dxa"/>
+            <w:vAlign w:val="center"/>
+          </w:tcPr>
+          <w:p>
+            <w:pPr>
+              <w:pStyle w:val="AdatbzisTblatartalma"/>
+              <w:spacing w:before="0" w:after="0"/>
+              <w:jc w:val="center"/>
+            </w:pPr>
+            <w:r>
+              <w:t>A termék neve</w:t>
+            </w:r>
+          </w:p>
+        </w:tc>
+      </w:tr>
+      <w:tr>
+        <w:trPr>
+          <w:trHeight w:val="397"/>
+        </w:trPr>
+        <w:tc>
+          <w:tcPr>
+            <w:tcW w:w="479" w:type="dxa"/>
+            <w:vAlign w:val="center"/>
+          </w:tcPr>
+          <w:p>
+            <w:pPr>
+              <w:pStyle w:val="AdatbzisTblatartalma"/>
+              <w:spacing w:before="0" w:after="0"/>
+              <w:jc w:val="center"/>
+            </w:pPr>
+          </w:p>
+        </w:tc>
+        <w:tc>
+          <w:tcPr>
+            <w:tcW w:w="685" w:type="dxa"/>
+            <w:vAlign w:val="center"/>
+          </w:tcPr>
+          <w:p>
+            <w:pPr>
+              <w:pStyle w:val="AdatbzisTblatartalma"/>
+              <w:spacing w:before="0" w:after="0"/>
+              <w:jc w:val="center"/>
+            </w:pPr>
+            <w:r>
+              <w:t>TEXT</w:t>
+            </w:r>
+          </w:p>
+        </w:tc>
+        <w:tc>
+          <w:tcPr>
+            <w:tcW w:w="1299" w:type="dxa"/>
+            <w:vAlign w:val="center"/>
+          </w:tcPr>
+          <w:p>
+            <w:pPr>
+              <w:pStyle w:val="AdatbzisTblatartalma"/>
+              <w:spacing w:before="0" w:after="0"/>
+              <w:jc w:val="center"/>
+            </w:pPr>
+            <w:proofErr w:type="spellStart"/>
+            <w:r>
+              <w:t>Category</w:t>
+            </w:r>
+            <w:proofErr w:type="spellEnd"/>
+          </w:p>
+        </w:tc>
+        <w:tc>
+          <w:tcPr>
+            <w:tcW w:w="2585" w:type="dxa"/>
+            <w:vAlign w:val="center"/>
+          </w:tcPr>
+          <w:p>
+            <w:pPr>
+              <w:pStyle w:val="AdatbzisTblatartalma"/>
+              <w:spacing w:before="0" w:after="0"/>
+              <w:jc w:val="center"/>
+            </w:pPr>
+            <w:r>
+              <w:t>A termék kategóriája</w:t>
+            </w:r>
+          </w:p>
+        </w:tc>
+      </w:tr>
+      <w:tr>
+        <w:trPr>
+          <w:trHeight w:val="397"/>
+        </w:trPr>
+        <w:tc>
+          <w:tcPr>
+            <w:tcW w:w="479" w:type="dxa"/>
+            <w:vAlign w:val="center"/>
+          </w:tcPr>
+          <w:p>
+            <w:pPr>
+              <w:pStyle w:val="AdatbzisTblatartalma"/>
+              <w:spacing w:before="0" w:after="0"/>
+              <w:jc w:val="center"/>
+            </w:pPr>
+          </w:p>
+        </w:tc>
+        <w:tc>
+          <w:tcPr>
+            <w:tcW w:w="685" w:type="dxa"/>
+            <w:vAlign w:val="center"/>
+          </w:tcPr>
+          <w:p>
+            <w:pPr>
+              <w:pStyle w:val="AdatbzisTblatartalma"/>
+              <w:spacing w:before="0" w:after="0"/>
+              <w:jc w:val="center"/>
+            </w:pPr>
+            <w:r>
+              <w:t>INTEGER</w:t>
+            </w:r>
+          </w:p>
+        </w:tc>
+        <w:tc>
+          <w:tcPr>
+            <w:tcW w:w="1299" w:type="dxa"/>
+            <w:vAlign w:val="center"/>
+          </w:tcPr>
+          <w:p>
+            <w:pPr>
+              <w:pStyle w:val="AdatbzisTblatartalma"/>
+              <w:spacing w:before="0" w:after="0"/>
+              <w:jc w:val="center"/>
+            </w:pPr>
+            <w:r>
+              <w:t>Pice</w:t>
+            </w:r>
+          </w:p>
+        </w:tc>
+        <w:tc>
+          <w:tcPr>
+            <w:tcW w:w="2585" w:type="dxa"/>
+            <w:vAlign w:val="center"/>
+          </w:tcPr>
+          <w:p>
+            <w:pPr>
+              <w:pStyle w:val="AdatbzisTblatartalma"/>
+              <w:spacing w:before="0" w:after="0"/>
+              <w:jc w:val="center"/>
+            </w:pPr>
+            <w:r>
+              <w:t>A termék ára forintban</w:t>
+            </w:r>
+          </w:p>
+        </w:tc>
+      </w:tr>
+      <w:tr>
+        <w:trPr>
+          <w:trHeight w:val="397"/>
+        </w:trPr>
+        <w:tc>
+          <w:tcPr>
+            <w:tcW w:w="479" w:type="dxa"/>
+            <w:vAlign w:val="center"/>
+          </w:tcPr>
+          <w:p>
+            <w:pPr>
+              <w:pStyle w:val="AdatbzisTblatartalma"/>
+              <w:spacing w:before="0" w:after="0"/>
+              <w:jc w:val="center"/>
+            </w:pPr>
+          </w:p>
+        </w:tc>
+        <w:tc>
+          <w:tcPr>
+            <w:tcW w:w="685" w:type="dxa"/>
+            <w:vAlign w:val="center"/>
+          </w:tcPr>
+          <w:p>
+            <w:pPr>
+              <w:pStyle w:val="AdatbzisTblatartalma"/>
+              <w:spacing w:before="0" w:after="0"/>
+              <w:jc w:val="center"/>
+            </w:pPr>
+            <w:r>
+              <w:t>TEXT</w:t>
+            </w:r>
+          </w:p>
+        </w:tc>
+        <w:tc>
+          <w:tcPr>
+            <w:tcW w:w="1299" w:type="dxa"/>
+            <w:vAlign w:val="center"/>
+          </w:tcPr>
+          <w:p>
+            <w:pPr>
+              <w:pStyle w:val="AdatbzisTblatartalma"/>
+              <w:spacing w:before="0" w:after="0"/>
+              <w:jc w:val="center"/>
+            </w:pPr>
+            <w:proofErr w:type="spellStart"/>
+            <w:r>
+              <w:t>Description</w:t>
+            </w:r>
+            <w:proofErr w:type="spellEnd"/>
+          </w:p>
+        </w:tc>
+        <w:tc>
+          <w:tcPr>
+            <w:tcW w:w="2585" w:type="dxa"/>
+            <w:vAlign w:val="center"/>
+          </w:tcPr>
+          <w:p>
+            <w:pPr>
+              <w:pStyle w:val="AdatbzisTblatartalma"/>
+              <w:spacing w:before="0" w:after="0"/>
+              <w:jc w:val="center"/>
+            </w:pPr>
+            <w:r>
+              <w:t>Egy rövid leírás a termékről</w:t>
+            </w:r>
+          </w:p>
+        </w:tc>
+      </w:tr>
+      <w:tr>
+        <w:trPr>
+          <w:trHeight w:val="397"/>
+        </w:trPr>
+        <w:tc>
+          <w:tcPr>
+            <w:tcW w:w="479" w:type="dxa"/>
+            <w:vAlign w:val="center"/>
+          </w:tcPr>
+          <w:p>
+            <w:pPr>
+              <w:pStyle w:val="AdatbzisTblatartalma"/>
+              <w:spacing w:before="0" w:after="0"/>
+              <w:jc w:val="center"/>
+            </w:pPr>
+          </w:p>
+        </w:tc>
+        <w:tc>
+          <w:tcPr>
+            <w:tcW w:w="685" w:type="dxa"/>
+            <w:vAlign w:val="center"/>
+          </w:tcPr>
+          <w:p>
+            <w:pPr>
+              <w:pStyle w:val="AdatbzisTblatartalma"/>
+              <w:spacing w:before="0" w:after="0"/>
+              <w:jc w:val="center"/>
+            </w:pPr>
+            <w:r>
+              <w:t>INTEGER</w:t>
+            </w:r>
+          </w:p>
+        </w:tc>
+        <w:tc>
+          <w:tcPr>
+            <w:tcW w:w="1299" w:type="dxa"/>
+            <w:vAlign w:val="center"/>
+          </w:tcPr>
+          <w:p>
+            <w:pPr>
+              <w:pStyle w:val="AdatbzisTblatartalma"/>
+              <w:spacing w:before="0" w:after="0"/>
+              <w:jc w:val="center"/>
+            </w:pPr>
+            <w:proofErr w:type="spellStart"/>
+            <w:r>
+              <w:t>IsAvailable</w:t>
+            </w:r>
+            <w:proofErr w:type="spellEnd"/>
+          </w:p>
+        </w:tc>
+        <w:tc>
+          <w:tcPr>
+            <w:tcW w:w="2585" w:type="dxa"/>
+            <w:vAlign w:val="center"/>
+          </w:tcPr>
+          <w:p>
+            <w:pPr>
+              <w:pStyle w:val="AdatbzisTblatartalma"/>
+              <w:spacing w:before="0" w:after="0"/>
+              <w:jc w:val="center"/>
+            </w:pPr>
+            <w:r>
+              <w:t>Elérhető-e az adott termék</w:t>
+            </w:r>
+          </w:p>
+        </w:tc>
+      </w:tr>
+      <w:tr>
+        <w:trPr>
+          <w:trHeight w:val="397"/>
+        </w:trPr>
+        <w:tc>
+          <w:tcPr>
+            <w:tcW w:w="479" w:type="dxa"/>
+            <w:vAlign w:val="center"/>
+          </w:tcPr>
+          <w:p>
+            <w:pPr>
+              <w:pStyle w:val="AdatbzisTblatartalma"/>
+              <w:spacing w:before="0" w:after="0"/>
+              <w:jc w:val="center"/>
+            </w:pPr>
+          </w:p>
+        </w:tc>
+        <w:tc>
+          <w:tcPr>
+            <w:tcW w:w="685" w:type="dxa"/>
+            <w:vAlign w:val="center"/>
+          </w:tcPr>
+          <w:p>
+            <w:pPr>
+              <w:pStyle w:val="AdatbzisTblatartalma"/>
+              <w:spacing w:before="0" w:after="0"/>
+              <w:jc w:val="center"/>
+            </w:pPr>
+            <w:r>
+              <w:t>TEXT</w:t>
+            </w:r>
+          </w:p>
+        </w:tc>
+        <w:tc>
+          <w:tcPr>
+            <w:tcW w:w="1299" w:type="dxa"/>
+            <w:vAlign w:val="center"/>
+          </w:tcPr>
+          <w:p>
+            <w:pPr>
+              <w:pStyle w:val="AdatbzisTblatartalma"/>
+              <w:spacing w:before="0" w:after="0"/>
+              <w:jc w:val="center"/>
+            </w:pPr>
+            <w:proofErr w:type="spellStart"/>
+            <w:r>
+              <w:t>ImagePath</w:t>
+            </w:r>
+            <w:proofErr w:type="spellEnd"/>
+          </w:p>
+        </w:tc>
+        <w:tc>
+          <w:tcPr>
+            <w:tcW w:w="2585" w:type="dxa"/>
+            <w:vAlign w:val="center"/>
+          </w:tcPr>
+          <w:p>
+            <w:pPr>
+              <w:pStyle w:val="AdatbzisTblatartalma"/>
+              <w:spacing w:before="0" w:after="0"/>
+              <w:jc w:val="center"/>
+            </w:pPr>
+            <w:r>
+              <w:t>A termék képének relatív útvonala</w:t>
+            </w:r>
+            <w:bookmarkStart w:id="14" w:name="_GoBack"/>
+            <w:bookmarkEnd w:id="14"/>
           </w:p>
         </w:tc>
       </w:tr>
@@ -7029,6 +9599,66 @@
   </w:num>
   <w:num w:numId="13">
     <w:abstractNumId w:val="9"/>
+  </w:num>
+  <w:num w:numId="14">
+    <w:abstractNumId w:val="6"/>
+    <w:lvlOverride w:ilvl="0">
+      <w:startOverride w:val="1"/>
+    </w:lvlOverride>
+    <w:lvlOverride w:ilvl="1">
+      <w:startOverride w:val="1"/>
+    </w:lvlOverride>
+    <w:lvlOverride w:ilvl="2">
+      <w:startOverride w:val="1"/>
+    </w:lvlOverride>
+    <w:lvlOverride w:ilvl="3">
+      <w:startOverride w:val="1"/>
+    </w:lvlOverride>
+    <w:lvlOverride w:ilvl="4">
+      <w:startOverride w:val="1"/>
+    </w:lvlOverride>
+    <w:lvlOverride w:ilvl="5">
+      <w:startOverride w:val="1"/>
+    </w:lvlOverride>
+    <w:lvlOverride w:ilvl="6">
+      <w:startOverride w:val="1"/>
+    </w:lvlOverride>
+    <w:lvlOverride w:ilvl="7">
+      <w:startOverride w:val="1"/>
+    </w:lvlOverride>
+    <w:lvlOverride w:ilvl="8">
+      <w:startOverride w:val="1"/>
+    </w:lvlOverride>
+  </w:num>
+  <w:num w:numId="15">
+    <w:abstractNumId w:val="6"/>
+    <w:lvlOverride w:ilvl="0">
+      <w:startOverride w:val="1"/>
+    </w:lvlOverride>
+    <w:lvlOverride w:ilvl="1">
+      <w:startOverride w:val="1"/>
+    </w:lvlOverride>
+    <w:lvlOverride w:ilvl="2">
+      <w:startOverride w:val="1"/>
+    </w:lvlOverride>
+    <w:lvlOverride w:ilvl="3">
+      <w:startOverride w:val="1"/>
+    </w:lvlOverride>
+    <w:lvlOverride w:ilvl="4">
+      <w:startOverride w:val="1"/>
+    </w:lvlOverride>
+    <w:lvlOverride w:ilvl="5">
+      <w:startOverride w:val="1"/>
+    </w:lvlOverride>
+    <w:lvlOverride w:ilvl="6">
+      <w:startOverride w:val="1"/>
+    </w:lvlOverride>
+    <w:lvlOverride w:ilvl="7">
+      <w:startOverride w:val="1"/>
+    </w:lvlOverride>
+    <w:lvlOverride w:ilvl="8">
+      <w:startOverride w:val="1"/>
+    </w:lvlOverride>
   </w:num>
   <w:numIdMacAtCleanup w:val="12"/>
 </w:numbering>
@@ -7431,7 +10061,7 @@
   <w:style w:type="paragraph" w:default="1" w:styleId="Norml">
     <w:name w:val="Normal"/>
     <w:qFormat/>
-    <w:rsid w:val="002C12DC"/>
+    <w:rsid w:val="003F51DA"/>
     <w:pPr>
       <w:spacing w:before="120" w:after="120" w:line="360" w:lineRule="auto"/>
       <w:jc w:val="both"/>
@@ -8297,6 +10927,27 @@
 </file>
 
 <file path=customXml/item1.xml><?xml version="1.0" encoding="utf-8"?>
+<p:properties xmlns:p="http://schemas.microsoft.com/office/2006/metadata/properties" xmlns:xsi="http://www.w3.org/2001/XMLSchema-instance" xmlns:pc="http://schemas.microsoft.com/office/infopath/2007/PartnerControls">
+  <documentManagement>
+    <TaxCatchAll xmlns="60255030-76c1-42c3-809c-3af475a77e4b" xsi:nil="true"/>
+    <lcf76f155ced4ddcb4097134ff3c332f xmlns="81843209-a4bb-4c98-be01-cbd943660657">
+      <Terms xmlns="http://schemas.microsoft.com/office/infopath/2007/PartnerControls"/>
+    </lcf76f155ced4ddcb4097134ff3c332f>
+    <ReferenceId xmlns="81843209-a4bb-4c98-be01-cbd943660657" xsi:nil="true"/>
+  </documentManagement>
+</p:properties>
+</file>
+
+<file path=customXml/item2.xml><?xml version="1.0" encoding="utf-8"?>
+<?mso-contentType ?>
+<FormTemplates xmlns="http://schemas.microsoft.com/sharepoint/v3/contenttype/forms">
+  <Display>DocumentLibraryForm</Display>
+  <Edit>DocumentLibraryForm</Edit>
+  <New>DocumentLibraryForm</New>
+</FormTemplates>
+</file>
+
+<file path=customXml/item3.xml><?xml version="1.0" encoding="utf-8"?>
 <ct:contentTypeSchema xmlns:ct="http://schemas.microsoft.com/office/2006/metadata/contentType" xmlns:ma="http://schemas.microsoft.com/office/2006/metadata/properties/metaAttributes" ct:_="" ma:_="" ma:contentTypeName="Dokumentum" ma:contentTypeID="0x0101003B691377BBDE304F8288B0212D657BC9" ma:contentTypeVersion="12" ma:contentTypeDescription="Új dokumentum létrehozása." ma:contentTypeScope="" ma:versionID="aa3588432385fc933e964910120d65dc">
   <xsd:schema xmlns:xsd="http://www.w3.org/2001/XMLSchema" xmlns:xs="http://www.w3.org/2001/XMLSchema" xmlns:p="http://schemas.microsoft.com/office/2006/metadata/properties" xmlns:ns2="81843209-a4bb-4c98-be01-cbd943660657" xmlns:ns3="60255030-76c1-42c3-809c-3af475a77e4b" targetNamespace="http://schemas.microsoft.com/office/2006/metadata/properties" ma:root="true" ma:fieldsID="ae7a7d6becf2c1b338cff4a612009c1b" ns2:_="" ns3:_="">
     <xsd:import namespace="81843209-a4bb-4c98-be01-cbd943660657"/>
@@ -8497,32 +11148,30 @@
 </ct:contentTypeSchema>
 </file>
 
-<file path=customXml/item2.xml><?xml version="1.0" encoding="utf-8"?>
-<?mso-contentType ?>
-<FormTemplates xmlns="http://schemas.microsoft.com/sharepoint/v3/contenttype/forms">
-  <Display>DocumentLibraryForm</Display>
-  <Edit>DocumentLibraryForm</Edit>
-  <New>DocumentLibraryForm</New>
-</FormTemplates>
-</file>
-
-<file path=customXml/item3.xml><?xml version="1.0" encoding="utf-8"?>
-<p:properties xmlns:p="http://schemas.microsoft.com/office/2006/metadata/properties" xmlns:xsi="http://www.w3.org/2001/XMLSchema-instance" xmlns:pc="http://schemas.microsoft.com/office/infopath/2007/PartnerControls">
-  <documentManagement>
-    <TaxCatchAll xmlns="60255030-76c1-42c3-809c-3af475a77e4b" xsi:nil="true"/>
-    <lcf76f155ced4ddcb4097134ff3c332f xmlns="81843209-a4bb-4c98-be01-cbd943660657">
-      <Terms xmlns="http://schemas.microsoft.com/office/infopath/2007/PartnerControls"/>
-    </lcf76f155ced4ddcb4097134ff3c332f>
-    <ReferenceId xmlns="81843209-a4bb-4c98-be01-cbd943660657" xsi:nil="true"/>
-  </documentManagement>
-</p:properties>
-</file>
-
 <file path=customXml/item4.xml><?xml version="1.0" encoding="utf-8"?>
 <b:Sources xmlns:b="http://schemas.openxmlformats.org/officeDocument/2006/bibliography" xmlns="http://schemas.openxmlformats.org/officeDocument/2006/bibliography" SelectedStyle="\APASixthEditionOfficeOnline.xsl" StyleName="APA" Version="6"/>
 </file>
 
 <file path=customXml/itemProps1.xml><?xml version="1.0" encoding="utf-8"?>
+<ds:datastoreItem xmlns:ds="http://schemas.openxmlformats.org/officeDocument/2006/customXml" ds:itemID="{B7E9051D-122B-41E4-9B50-07EAFD04DFCF}">
+  <ds:schemaRefs>
+    <ds:schemaRef ds:uri="http://schemas.microsoft.com/office/2006/metadata/properties"/>
+    <ds:schemaRef ds:uri="http://schemas.microsoft.com/office/infopath/2007/PartnerControls"/>
+    <ds:schemaRef ds:uri="60255030-76c1-42c3-809c-3af475a77e4b"/>
+    <ds:schemaRef ds:uri="81843209-a4bb-4c98-be01-cbd943660657"/>
+  </ds:schemaRefs>
+</ds:datastoreItem>
+</file>
+
+<file path=customXml/itemProps2.xml><?xml version="1.0" encoding="utf-8"?>
+<ds:datastoreItem xmlns:ds="http://schemas.openxmlformats.org/officeDocument/2006/customXml" ds:itemID="{79A7C881-0E9F-4ADE-9952-CE895C263EC3}">
+  <ds:schemaRefs>
+    <ds:schemaRef ds:uri="http://schemas.microsoft.com/sharepoint/v3/contenttype/forms"/>
+  </ds:schemaRefs>
+</ds:datastoreItem>
+</file>
+
+<file path=customXml/itemProps3.xml><?xml version="1.0" encoding="utf-8"?>
 <ds:datastoreItem xmlns:ds="http://schemas.openxmlformats.org/officeDocument/2006/customXml" ds:itemID="{35DC5B56-FDE8-4DAF-AF6E-8C382A64000F}">
   <ds:schemaRefs>
     <ds:schemaRef ds:uri="http://schemas.microsoft.com/office/2006/metadata/contentType"/>
@@ -8541,27 +11190,8 @@
 </ds:datastoreItem>
 </file>
 
-<file path=customXml/itemProps2.xml><?xml version="1.0" encoding="utf-8"?>
-<ds:datastoreItem xmlns:ds="http://schemas.openxmlformats.org/officeDocument/2006/customXml" ds:itemID="{79A7C881-0E9F-4ADE-9952-CE895C263EC3}">
-  <ds:schemaRefs>
-    <ds:schemaRef ds:uri="http://schemas.microsoft.com/sharepoint/v3/contenttype/forms"/>
-  </ds:schemaRefs>
-</ds:datastoreItem>
-</file>
-
-<file path=customXml/itemProps3.xml><?xml version="1.0" encoding="utf-8"?>
-<ds:datastoreItem xmlns:ds="http://schemas.openxmlformats.org/officeDocument/2006/customXml" ds:itemID="{B7E9051D-122B-41E4-9B50-07EAFD04DFCF}">
-  <ds:schemaRefs>
-    <ds:schemaRef ds:uri="http://schemas.microsoft.com/office/2006/metadata/properties"/>
-    <ds:schemaRef ds:uri="http://schemas.microsoft.com/office/infopath/2007/PartnerControls"/>
-    <ds:schemaRef ds:uri="60255030-76c1-42c3-809c-3af475a77e4b"/>
-    <ds:schemaRef ds:uri="81843209-a4bb-4c98-be01-cbd943660657"/>
-  </ds:schemaRefs>
-</ds:datastoreItem>
-</file>
-
 <file path=customXml/itemProps4.xml><?xml version="1.0" encoding="utf-8"?>
-<ds:datastoreItem xmlns:ds="http://schemas.openxmlformats.org/officeDocument/2006/customXml" ds:itemID="{56118106-CB4C-4084-84FB-271FFD88E536}">
+<ds:datastoreItem xmlns:ds="http://schemas.openxmlformats.org/officeDocument/2006/customXml" ds:itemID="{A009B082-7F5A-4C0D-A309-044CC66827A8}">
   <ds:schemaRefs>
     <ds:schemaRef ds:uri="http://schemas.openxmlformats.org/officeDocument/2006/bibliography"/>
   </ds:schemaRefs>

</xml_diff>

<commit_message>
Backend section modified, context added
</commit_message>
<xml_diff>
--- a/CMS_documentation_v02.docx
+++ b/CMS_documentation_v02.docx
@@ -1,6 +1,6 @@
 
 <file path=word/document.xml><?xml version="1.0" encoding="utf-8"?>
-<w:document xmlns:wpc="http://schemas.microsoft.com/office/word/2010/wordprocessingCanvas" xmlns:cx="http://schemas.microsoft.com/office/drawing/2014/chartex" xmlns:cx1="http://schemas.microsoft.com/office/drawing/2015/9/8/chartex" xmlns:cx2="http://schemas.microsoft.com/office/drawing/2015/10/21/chartex" xmlns:cx3="http://schemas.microsoft.com/office/drawing/2016/5/9/chartex" xmlns:cx4="http://schemas.microsoft.com/office/drawing/2016/5/10/chartex" xmlns:cx5="http://schemas.microsoft.com/office/drawing/2016/5/11/chartex" xmlns:cx6="http://schemas.microsoft.com/office/drawing/2016/5/12/chartex" xmlns:cx7="http://schemas.microsoft.com/office/drawing/2016/5/13/chartex" xmlns:cx8="http://schemas.microsoft.com/office/drawing/2016/5/14/chartex" xmlns:mc="http://schemas.openxmlformats.org/markup-compatibility/2006" xmlns:aink="http://schemas.microsoft.com/office/drawing/2016/ink" xmlns:am3d="http://schemas.microsoft.com/office/drawing/2017/model3d" xmlns:o="urn:schemas-microsoft-com:office:office" xmlns:oel="http://schemas.microsoft.com/office/2019/extlst" xmlns:r="http://schemas.openxmlformats.org/officeDocument/2006/relationships" xmlns:m="http://schemas.openxmlformats.org/officeDocument/2006/math" xmlns:v="urn:schemas-microsoft-com:vml" xmlns:wp14="http://schemas.microsoft.com/office/word/2010/wordprocessingDrawing" xmlns:wp="http://schemas.openxmlformats.org/drawingml/2006/wordprocessingDrawing" xmlns:w10="urn:schemas-microsoft-com:office:word" xmlns:w="http://schemas.openxmlformats.org/wordprocessingml/2006/main" xmlns:w14="http://schemas.microsoft.com/office/word/2010/wordml" xmlns:w15="http://schemas.microsoft.com/office/word/2012/wordml" xmlns:w16cex="http://schemas.microsoft.com/office/word/2018/wordml/cex" xmlns:w16cid="http://schemas.microsoft.com/office/word/2016/wordml/cid" xmlns:w16="http://schemas.microsoft.com/office/word/2018/wordml" xmlns:w16du="http://schemas.microsoft.com/office/word/2023/wordml/word16du" xmlns:w16sdtdh="http://schemas.microsoft.com/office/word/2020/wordml/sdtdatahash" xmlns:w16sdtfl="http://schemas.microsoft.com/office/word/2024/wordml/sdtformatlock" xmlns:w16se="http://schemas.microsoft.com/office/word/2015/wordml/symex" xmlns:wpg="http://schemas.microsoft.com/office/word/2010/wordprocessingGroup" xmlns:wpi="http://schemas.microsoft.com/office/word/2010/wordprocessingInk" xmlns:wne="http://schemas.microsoft.com/office/word/2006/wordml" xmlns:wps="http://schemas.microsoft.com/office/word/2010/wordprocessingShape" mc:Ignorable="w14 w15 w16se w16cid w16 w16cex w16sdtdh w16sdtfl w16du wp14">
+<w:document xmlns:wpc="http://schemas.microsoft.com/office/word/2010/wordprocessingCanvas" xmlns:cx="http://schemas.microsoft.com/office/drawing/2014/chartex" xmlns:cx1="http://schemas.microsoft.com/office/drawing/2015/9/8/chartex" xmlns:cx2="http://schemas.microsoft.com/office/drawing/2015/10/21/chartex" xmlns:cx3="http://schemas.microsoft.com/office/drawing/2016/5/9/chartex" xmlns:cx4="http://schemas.microsoft.com/office/drawing/2016/5/10/chartex" xmlns:cx5="http://schemas.microsoft.com/office/drawing/2016/5/11/chartex" xmlns:cx6="http://schemas.microsoft.com/office/drawing/2016/5/12/chartex" xmlns:cx7="http://schemas.microsoft.com/office/drawing/2016/5/13/chartex" xmlns:cx8="http://schemas.microsoft.com/office/drawing/2016/5/14/chartex" xmlns:mc="http://schemas.openxmlformats.org/markup-compatibility/2006" xmlns:aink="http://schemas.microsoft.com/office/drawing/2016/ink" xmlns:am3d="http://schemas.microsoft.com/office/drawing/2017/model3d" xmlns:o="urn:schemas-microsoft-com:office:office" xmlns:r="http://schemas.openxmlformats.org/officeDocument/2006/relationships" xmlns:m="http://schemas.openxmlformats.org/officeDocument/2006/math" xmlns:v="urn:schemas-microsoft-com:vml" xmlns:wp14="http://schemas.microsoft.com/office/word/2010/wordprocessingDrawing" xmlns:wp="http://schemas.openxmlformats.org/drawingml/2006/wordprocessingDrawing" xmlns:w10="urn:schemas-microsoft-com:office:word" xmlns:w="http://schemas.openxmlformats.org/wordprocessingml/2006/main" xmlns:w14="http://schemas.microsoft.com/office/word/2010/wordml" xmlns:w15="http://schemas.microsoft.com/office/word/2012/wordml" xmlns:w16cid="http://schemas.microsoft.com/office/word/2016/wordml/cid" xmlns:w16se="http://schemas.microsoft.com/office/word/2015/wordml/symex" xmlns:wpg="http://schemas.microsoft.com/office/word/2010/wordprocessingGroup" xmlns:wpi="http://schemas.microsoft.com/office/word/2010/wordprocessingInk" xmlns:wne="http://schemas.microsoft.com/office/word/2006/wordml" xmlns:wps="http://schemas.microsoft.com/office/word/2010/wordprocessingShape" mc:Ignorable="w14 w15 w16se w16cid wp14">
   <w:body>
     <w:p>
       <w:pPr>
@@ -8950,7 +8950,15 @@
       </w:r>
       <w:proofErr w:type="spellEnd"/>
       <w:r>
-        <w:t xml:space="preserve"> mezők kötelezőek, tehát nem lehetnek üresek</w:t>
+        <w:t xml:space="preserve"> mezők </w:t>
+      </w:r>
+      <w:proofErr w:type="spellStart"/>
+      <w:r>
+        <w:t>kötelezőek</w:t>
+      </w:r>
+      <w:proofErr w:type="spellEnd"/>
+      <w:r>
+        <w:t>, tehát nem lehetnek üresek</w:t>
       </w:r>
       <w:r>
         <w:t>.</w:t>
@@ -9810,7 +9818,15 @@
       </w:r>
       <w:proofErr w:type="spellEnd"/>
       <w:r>
-        <w:t xml:space="preserve"> mezők kötelezőek, tehát nem lehetnek üresek. Az </w:t>
+        <w:t xml:space="preserve"> mezők </w:t>
+      </w:r>
+      <w:proofErr w:type="spellStart"/>
+      <w:r>
+        <w:t>kötelezőek</w:t>
+      </w:r>
+      <w:proofErr w:type="spellEnd"/>
+      <w:r>
+        <w:t xml:space="preserve">, tehát nem lehetnek üresek. Az </w:t>
       </w:r>
       <w:proofErr w:type="spellStart"/>
       <w:r>
@@ -12842,7 +12858,15 @@
       </w:r>
       <w:proofErr w:type="spellEnd"/>
       <w:r>
-        <w:t xml:space="preserve"> mezők kötelezőek, tehát nem lehetnek üresek.</w:t>
+        <w:t xml:space="preserve"> mezők </w:t>
+      </w:r>
+      <w:proofErr w:type="spellStart"/>
+      <w:r>
+        <w:t>kötelezőek</w:t>
+      </w:r>
+      <w:proofErr w:type="spellEnd"/>
+      <w:r>
+        <w:t>, tehát nem lehetnek üresek.</w:t>
       </w:r>
       <w:r>
         <w:t xml:space="preserve"> </w:t>
@@ -13948,7 +13972,15 @@
       </w:r>
       <w:proofErr w:type="spellEnd"/>
       <w:r>
-        <w:t xml:space="preserve"> mezők kötelezőek. Az </w:t>
+        <w:t xml:space="preserve"> mezők </w:t>
+      </w:r>
+      <w:proofErr w:type="spellStart"/>
+      <w:r>
+        <w:t>kötelezőek</w:t>
+      </w:r>
+      <w:proofErr w:type="spellEnd"/>
+      <w:r>
+        <w:t xml:space="preserve">. Az </w:t>
       </w:r>
       <w:proofErr w:type="spellStart"/>
       <w:r>
@@ -14920,7 +14952,15 @@
       </w:r>
       <w:proofErr w:type="spellEnd"/>
       <w:r>
-        <w:t xml:space="preserve"> mezők kötelezőek.</w:t>
+        <w:t xml:space="preserve"> mezők </w:t>
+      </w:r>
+      <w:proofErr w:type="spellStart"/>
+      <w:r>
+        <w:t>kötelezőek</w:t>
+      </w:r>
+      <w:proofErr w:type="spellEnd"/>
+      <w:r>
+        <w:t>.</w:t>
       </w:r>
       <w:r>
         <w:t xml:space="preserve"> </w:t>
@@ -16010,7 +16050,6 @@
         <w:t xml:space="preserve"> </w:t>
       </w:r>
       <w:proofErr w:type="spellStart"/>
-      <w:proofErr w:type="gramStart"/>
       <w:r>
         <w:rPr>
           <w:rFonts w:eastAsiaTheme="majorEastAsia" w:cstheme="majorBidi"/>
@@ -16021,13 +16060,28 @@
         <w:t>key</w:t>
       </w:r>
       <w:proofErr w:type="spellEnd"/>
-      <w:proofErr w:type="gramEnd"/>
       <w:r>
         <w:rPr>
           <w:rFonts w:eastAsiaTheme="majorEastAsia" w:cstheme="majorBidi"/>
           <w:szCs w:val="24"/>
         </w:rPr>
-        <w:t xml:space="preserve"> amely biztosítja hogy minden rendelés egyedi azonosítót kapjon az adatbázisban</w:t>
+        <w:t xml:space="preserve"> amely </w:t>
+      </w:r>
+      <w:proofErr w:type="gramStart"/>
+      <w:r>
+        <w:rPr>
+          <w:rFonts w:eastAsiaTheme="majorEastAsia" w:cstheme="majorBidi"/>
+          <w:szCs w:val="24"/>
+        </w:rPr>
+        <w:t>biztosítja</w:t>
+      </w:r>
+      <w:proofErr w:type="gramEnd"/>
+      <w:r>
+        <w:rPr>
+          <w:rFonts w:eastAsiaTheme="majorEastAsia" w:cstheme="majorBidi"/>
+          <w:szCs w:val="24"/>
+        </w:rPr>
+        <w:t xml:space="preserve"> hogy minden rendelés egyedi azonosítót kapjon az adatbázisban</w:t>
       </w:r>
     </w:p>
     <w:p>
@@ -16143,8 +16197,17 @@
           <w:rFonts w:eastAsiaTheme="majorEastAsia" w:cstheme="majorBidi"/>
           <w:szCs w:val="24"/>
         </w:rPr>
-        <w:t xml:space="preserve"> mezők kötelezőek</w:t>
-      </w:r>
+        <w:t xml:space="preserve"> mezők </w:t>
+      </w:r>
+      <w:proofErr w:type="spellStart"/>
+      <w:r>
+        <w:rPr>
+          <w:rFonts w:eastAsiaTheme="majorEastAsia" w:cstheme="majorBidi"/>
+          <w:szCs w:val="24"/>
+        </w:rPr>
+        <w:t>kötelezőek</w:t>
+      </w:r>
+      <w:proofErr w:type="spellEnd"/>
       <w:r>
         <w:rPr>
           <w:rFonts w:eastAsiaTheme="majorEastAsia" w:cstheme="majorBidi"/>
@@ -16730,6 +16793,480 @@
         <w:t xml:space="preserve"> mint például a kapcsolódó étlap elemek bekerüljenek a JSON válaszba Csak az alap rendelési adatok jelennek meg</w:t>
       </w:r>
     </w:p>
+    <w:p>
+      <w:pPr>
+        <w:pStyle w:val="Cmsor2"/>
+      </w:pPr>
+      <w:r>
+        <w:t>Kontextus osztály</w:t>
+      </w:r>
+    </w:p>
+    <w:p>
+      <w:r>
+        <w:t xml:space="preserve">A </w:t>
+      </w:r>
+      <w:proofErr w:type="spellStart"/>
+      <w:r>
+        <w:rPr>
+          <w:i/>
+        </w:rPr>
+        <w:t>CMSContext.cs</w:t>
+      </w:r>
+      <w:proofErr w:type="spellEnd"/>
+      <w:r>
+        <w:t xml:space="preserve"> osztály az </w:t>
+      </w:r>
+      <w:proofErr w:type="spellStart"/>
+      <w:r>
+        <w:t>Entity</w:t>
+      </w:r>
+      <w:proofErr w:type="spellEnd"/>
+      <w:r>
+        <w:t xml:space="preserve"> Framework </w:t>
+      </w:r>
+      <w:proofErr w:type="spellStart"/>
+      <w:r>
+        <w:t>Core</w:t>
+      </w:r>
+      <w:proofErr w:type="spellEnd"/>
+      <w:r>
+        <w:t xml:space="preserve"> alapértelmezett adatbázis-kapcsolat kezelője, amely a </w:t>
+      </w:r>
+      <w:proofErr w:type="spellStart"/>
+      <w:r>
+        <w:rPr>
+          <w:i/>
+        </w:rPr>
+        <w:t>DbContext</w:t>
+      </w:r>
+      <w:proofErr w:type="spellEnd"/>
+      <w:r>
+        <w:t xml:space="preserve"> osztályból származik. A </w:t>
+      </w:r>
+      <w:proofErr w:type="spellStart"/>
+      <w:r>
+        <w:rPr>
+          <w:i/>
+        </w:rPr>
+        <w:t>DbContext</w:t>
+      </w:r>
+      <w:proofErr w:type="spellEnd"/>
+      <w:r>
+        <w:t xml:space="preserve"> osztály biztosítja az adatbázis műveletek kezelését, és a </w:t>
+      </w:r>
+      <w:proofErr w:type="spellStart"/>
+      <w:r>
+        <w:rPr>
+          <w:i/>
+        </w:rPr>
+        <w:t>CMSContext.cs</w:t>
+      </w:r>
+      <w:proofErr w:type="spellEnd"/>
+      <w:r>
+        <w:t xml:space="preserve"> osztály egyéni alkalmazás-specifikus implementációját tartalmazza.</w:t>
+      </w:r>
+    </w:p>
+    <w:p>
+      <w:pPr>
+        <w:pStyle w:val="Cmsor3"/>
+      </w:pPr>
+      <w:proofErr w:type="spellStart"/>
+      <w:r>
+        <w:t>Dependency</w:t>
+      </w:r>
+      <w:proofErr w:type="spellEnd"/>
+      <w:r>
+        <w:t xml:space="preserve"> </w:t>
+      </w:r>
+      <w:proofErr w:type="spellStart"/>
+      <w:r>
+        <w:t>Injection</w:t>
+      </w:r>
+      <w:proofErr w:type="spellEnd"/>
+      <w:r>
+        <w:t xml:space="preserve"> (DI)</w:t>
+      </w:r>
+    </w:p>
+    <w:p>
+      <w:r>
+        <w:t xml:space="preserve">A </w:t>
+      </w:r>
+      <w:proofErr w:type="spellStart"/>
+      <w:r>
+        <w:t>Dependency</w:t>
+      </w:r>
+      <w:proofErr w:type="spellEnd"/>
+      <w:r>
+        <w:t xml:space="preserve"> </w:t>
+      </w:r>
+      <w:proofErr w:type="spellStart"/>
+      <w:r>
+        <w:t>Injection</w:t>
+      </w:r>
+      <w:proofErr w:type="spellEnd"/>
+      <w:r>
+        <w:t xml:space="preserve"> (DI) egy tervezési minta, amely segít az alkalmazás modulárisabbá és tesztelhetőbbé tételében azáltal, hogy a szükséges függőségeket külső forrásból injektálja az osztályokba, </w:t>
+      </w:r>
+      <w:r>
+        <w:t>ahelyett,</w:t>
+      </w:r>
+      <w:r>
+        <w:t xml:space="preserve"> hogy azok saját maguk hozzák létre.</w:t>
+      </w:r>
+      <w:r>
+        <w:rPr>
+          <w:noProof/>
+        </w:rPr>
+        <w:t xml:space="preserve"> </w:t>
+      </w:r>
+    </w:p>
+    <w:p>
+      <w:r>
+        <w:lastRenderedPageBreak/>
+        <w:drawing>
+          <wp:anchor distT="0" distB="0" distL="114300" distR="114300" simplePos="0" relativeHeight="251672576" behindDoc="0" locked="0" layoutInCell="1" allowOverlap="1" wp14:anchorId="50BF9881" wp14:editId="62FAA4F5">
+            <wp:simplePos x="0" y="0"/>
+            <wp:positionH relativeFrom="margin">
+              <wp:posOffset>321559</wp:posOffset>
+            </wp:positionH>
+            <wp:positionV relativeFrom="paragraph">
+              <wp:posOffset>525</wp:posOffset>
+            </wp:positionV>
+            <wp:extent cx="5040000" cy="284400"/>
+            <wp:effectExtent l="0" t="0" r="0" b="1905"/>
+            <wp:wrapTopAndBottom/>
+            <wp:docPr id="5" name="Kép 5"/>
+            <wp:cNvGraphicFramePr>
+              <a:graphicFrameLocks xmlns:a="http://schemas.openxmlformats.org/drawingml/2006/main" noChangeAspect="1"/>
+            </wp:cNvGraphicFramePr>
+            <a:graphic xmlns:a="http://schemas.openxmlformats.org/drawingml/2006/main">
+              <a:graphicData uri="http://schemas.openxmlformats.org/drawingml/2006/picture">
+                <pic:pic xmlns:pic="http://schemas.openxmlformats.org/drawingml/2006/picture">
+                  <pic:nvPicPr>
+                    <pic:cNvPr id="1" name=""/>
+                    <pic:cNvPicPr/>
+                  </pic:nvPicPr>
+                  <pic:blipFill rotWithShape="1">
+                    <a:blip r:embed="rId24" cstate="print">
+                      <a:extLst>
+                        <a:ext uri="{28A0092B-C50C-407E-A947-70E740481C1C}">
+                          <a14:useLocalDpi xmlns:a14="http://schemas.microsoft.com/office/drawing/2010/main" val="0"/>
+                        </a:ext>
+                      </a:extLst>
+                    </a:blip>
+                    <a:srcRect l="1354" t="25668" r="26263" b="66904"/>
+                    <a:stretch/>
+                  </pic:blipFill>
+                  <pic:spPr bwMode="auto">
+                    <a:xfrm>
+                      <a:off x="0" y="0"/>
+                      <a:ext cx="5040000" cy="284400"/>
+                    </a:xfrm>
+                    <a:prstGeom prst="rect">
+                      <a:avLst/>
+                    </a:prstGeom>
+                    <a:ln>
+                      <a:noFill/>
+                    </a:ln>
+                    <a:extLst>
+                      <a:ext uri="{53640926-AAD7-44D8-BBD7-CCE9431645EC}">
+                        <a14:shadowObscured xmlns:a14="http://schemas.microsoft.com/office/drawing/2010/main"/>
+                      </a:ext>
+                    </a:extLst>
+                  </pic:spPr>
+                </pic:pic>
+              </a:graphicData>
+            </a:graphic>
+            <wp14:sizeRelH relativeFrom="margin">
+              <wp14:pctWidth>0</wp14:pctWidth>
+            </wp14:sizeRelH>
+            <wp14:sizeRelV relativeFrom="margin">
+              <wp14:pctHeight>0</wp14:pctHeight>
+            </wp14:sizeRelV>
+          </wp:anchor>
+        </w:drawing>
+      </w:r>
+    </w:p>
+    <w:p>
+      <w:pPr>
+        <w:pStyle w:val="Cmsor3"/>
+      </w:pPr>
+      <w:r>
+        <w:t>Adatbázis-táblák</w:t>
+      </w:r>
+      <w:r>
+        <w:t xml:space="preserve"> létrehozása</w:t>
+      </w:r>
+      <w:r>
+        <w:t xml:space="preserve"> (</w:t>
+      </w:r>
+      <w:proofErr w:type="spellStart"/>
+      <w:r>
+        <w:t>DbSet</w:t>
+      </w:r>
+      <w:proofErr w:type="spellEnd"/>
+      <w:r>
+        <w:t xml:space="preserve"> tulajdonságok)</w:t>
+      </w:r>
+    </w:p>
+    <w:p>
+      <w:pPr>
+        <w:pStyle w:val="Cmsor3"/>
+        <w:numPr>
+          <w:ilvl w:val="0"/>
+          <w:numId w:val="0"/>
+        </w:numPr>
+        <w:ind w:left="454"/>
+      </w:pPr>
+      <w:r>
+        <w:rPr>
+          <w:rFonts w:eastAsiaTheme="minorHAnsi" w:cstheme="minorBidi"/>
+          <w:b w:val="0"/>
+          <w:szCs w:val="22"/>
+        </w:rPr>
+        <w:t xml:space="preserve">A </w:t>
+      </w:r>
+      <w:proofErr w:type="spellStart"/>
+      <w:r>
+        <w:rPr>
+          <w:rFonts w:eastAsiaTheme="minorHAnsi" w:cstheme="minorBidi"/>
+          <w:b w:val="0"/>
+          <w:szCs w:val="22"/>
+        </w:rPr>
+        <w:t>DbSet</w:t>
+      </w:r>
+      <w:proofErr w:type="spellEnd"/>
+      <w:r>
+        <w:rPr>
+          <w:rFonts w:eastAsiaTheme="minorHAnsi" w:cstheme="minorBidi"/>
+          <w:b w:val="0"/>
+          <w:szCs w:val="22"/>
+        </w:rPr>
+        <w:t xml:space="preserve"> tulajdonságok az </w:t>
+      </w:r>
+      <w:proofErr w:type="spellStart"/>
+      <w:r>
+        <w:rPr>
+          <w:rFonts w:eastAsiaTheme="minorHAnsi" w:cstheme="minorBidi"/>
+          <w:b w:val="0"/>
+          <w:szCs w:val="22"/>
+        </w:rPr>
+        <w:t>Entity</w:t>
+      </w:r>
+      <w:proofErr w:type="spellEnd"/>
+      <w:r>
+        <w:rPr>
+          <w:rFonts w:eastAsiaTheme="minorHAnsi" w:cstheme="minorBidi"/>
+          <w:b w:val="0"/>
+          <w:szCs w:val="22"/>
+        </w:rPr>
+        <w:t xml:space="preserve"> Framework </w:t>
+      </w:r>
+      <w:proofErr w:type="spellStart"/>
+      <w:r>
+        <w:rPr>
+          <w:rFonts w:eastAsiaTheme="minorHAnsi" w:cstheme="minorBidi"/>
+          <w:b w:val="0"/>
+          <w:szCs w:val="22"/>
+        </w:rPr>
+        <w:t>Core</w:t>
+      </w:r>
+      <w:proofErr w:type="spellEnd"/>
+      <w:r>
+        <w:rPr>
+          <w:rFonts w:eastAsiaTheme="minorHAnsi" w:cstheme="minorBidi"/>
+          <w:b w:val="0"/>
+          <w:szCs w:val="22"/>
+        </w:rPr>
+        <w:t>-ban az adatbázis táblákat reprezentálják.</w:t>
+      </w:r>
+      <w:r>
+        <w:rPr>
+          <w:rFonts w:eastAsiaTheme="minorHAnsi" w:cstheme="minorBidi"/>
+          <w:b w:val="0"/>
+          <w:szCs w:val="22"/>
+        </w:rPr>
+        <w:t xml:space="preserve"> Itt definiáljuk az adatbázisban szereplő táblák neveit.</w:t>
+      </w:r>
+      <w:bookmarkStart w:id="26" w:name="_GoBack"/>
+      <w:bookmarkEnd w:id="26"/>
+      <w:r>
+        <w:rPr>
+          <w:rFonts w:eastAsiaTheme="minorHAnsi" w:cstheme="minorBidi"/>
+          <w:b w:val="0"/>
+          <w:szCs w:val="22"/>
+        </w:rPr>
+        <w:t xml:space="preserve"> Minden </w:t>
+      </w:r>
+      <w:proofErr w:type="spellStart"/>
+      <w:r>
+        <w:rPr>
+          <w:rFonts w:eastAsiaTheme="minorHAnsi" w:cstheme="minorBidi"/>
+          <w:b w:val="0"/>
+          <w:szCs w:val="22"/>
+        </w:rPr>
+        <w:t>DbSet</w:t>
+      </w:r>
+      <w:proofErr w:type="spellEnd"/>
+      <w:r>
+        <w:rPr>
+          <w:rFonts w:eastAsiaTheme="minorHAnsi" w:cstheme="minorBidi"/>
+          <w:b w:val="0"/>
+          <w:szCs w:val="22"/>
+        </w:rPr>
+        <w:t xml:space="preserve"> tulajdonság egy-egy entitást reprezentál, amely az adatbázis egy-egy táblájához kapcsolódik. Ezek a tulajdonságok a </w:t>
+      </w:r>
+      <w:proofErr w:type="spellStart"/>
+      <w:r>
+        <w:rPr>
+          <w:rFonts w:eastAsiaTheme="minorHAnsi" w:cstheme="minorBidi"/>
+          <w:b w:val="0"/>
+          <w:szCs w:val="22"/>
+        </w:rPr>
+        <w:t>CMSContext</w:t>
+      </w:r>
+      <w:proofErr w:type="spellEnd"/>
+      <w:r>
+        <w:rPr>
+          <w:rFonts w:eastAsiaTheme="minorHAnsi" w:cstheme="minorBidi"/>
+          <w:b w:val="0"/>
+          <w:szCs w:val="22"/>
+        </w:rPr>
+        <w:t xml:space="preserve"> osztályban találhatóak, és az adatbázis műveletek végrehajtásához szükségesek.</w:t>
+      </w:r>
+    </w:p>
+    <w:p>
+      <w:r>
+        <w:drawing>
+          <wp:anchor distT="0" distB="0" distL="114300" distR="114300" simplePos="0" relativeHeight="251671552" behindDoc="0" locked="0" layoutInCell="1" allowOverlap="1" wp14:anchorId="0BE4C157" wp14:editId="68F22DC6">
+            <wp:simplePos x="0" y="0"/>
+            <wp:positionH relativeFrom="margin">
+              <wp:align>center</wp:align>
+            </wp:positionH>
+            <wp:positionV relativeFrom="paragraph">
+              <wp:posOffset>383862</wp:posOffset>
+            </wp:positionV>
+            <wp:extent cx="5039995" cy="2117090"/>
+            <wp:effectExtent l="0" t="0" r="8255" b="0"/>
+            <wp:wrapTopAndBottom/>
+            <wp:docPr id="4" name="Kép 4"/>
+            <wp:cNvGraphicFramePr>
+              <a:graphicFrameLocks xmlns:a="http://schemas.openxmlformats.org/drawingml/2006/main" noChangeAspect="1"/>
+            </wp:cNvGraphicFramePr>
+            <a:graphic xmlns:a="http://schemas.openxmlformats.org/drawingml/2006/main">
+              <a:graphicData uri="http://schemas.openxmlformats.org/drawingml/2006/picture">
+                <pic:pic xmlns:pic="http://schemas.openxmlformats.org/drawingml/2006/picture">
+                  <pic:nvPicPr>
+                    <pic:cNvPr id="1" name=""/>
+                    <pic:cNvPicPr/>
+                  </pic:nvPicPr>
+                  <pic:blipFill rotWithShape="1">
+                    <a:blip r:embed="rId25" cstate="print">
+                      <a:extLst>
+                        <a:ext uri="{28A0092B-C50C-407E-A947-70E740481C1C}">
+                          <a14:useLocalDpi xmlns:a14="http://schemas.microsoft.com/office/drawing/2010/main" val="0"/>
+                        </a:ext>
+                      </a:extLst>
+                    </a:blip>
+                    <a:srcRect l="1093" t="10986" r="26263" b="33209"/>
+                    <a:stretch/>
+                  </pic:blipFill>
+                  <pic:spPr bwMode="auto">
+                    <a:xfrm>
+                      <a:off x="0" y="0"/>
+                      <a:ext cx="5039995" cy="2117090"/>
+                    </a:xfrm>
+                    <a:prstGeom prst="rect">
+                      <a:avLst/>
+                    </a:prstGeom>
+                    <a:ln>
+                      <a:noFill/>
+                    </a:ln>
+                    <a:extLst>
+                      <a:ext uri="{53640926-AAD7-44D8-BBD7-CCE9431645EC}">
+                        <a14:shadowObscured xmlns:a14="http://schemas.microsoft.com/office/drawing/2010/main"/>
+                      </a:ext>
+                    </a:extLst>
+                  </pic:spPr>
+                </pic:pic>
+              </a:graphicData>
+            </a:graphic>
+            <wp14:sizeRelH relativeFrom="page">
+              <wp14:pctWidth>0</wp14:pctWidth>
+            </wp14:sizeRelH>
+            <wp14:sizeRelV relativeFrom="page">
+              <wp14:pctHeight>0</wp14:pctHeight>
+            </wp14:sizeRelV>
+          </wp:anchor>
+        </w:drawing>
+      </w:r>
+    </w:p>
+    <w:p/>
+    <w:p/>
+    <w:p>
+      <w:pPr>
+        <w:rPr>
+          <w:rFonts w:eastAsiaTheme="majorEastAsia" w:cstheme="majorBidi"/>
+          <w:szCs w:val="24"/>
+        </w:rPr>
+      </w:pPr>
+    </w:p>
+    <w:p>
+      <w:pPr>
+        <w:rPr>
+          <w:rFonts w:eastAsiaTheme="majorEastAsia" w:cstheme="majorBidi"/>
+          <w:szCs w:val="24"/>
+        </w:rPr>
+      </w:pPr>
+    </w:p>
+    <w:p>
+      <w:pPr>
+        <w:rPr>
+          <w:rFonts w:eastAsiaTheme="majorEastAsia" w:cstheme="majorBidi"/>
+          <w:szCs w:val="24"/>
+        </w:rPr>
+      </w:pPr>
+    </w:p>
+    <w:p>
+      <w:pPr>
+        <w:rPr>
+          <w:rFonts w:eastAsiaTheme="majorEastAsia" w:cstheme="majorBidi"/>
+          <w:szCs w:val="24"/>
+        </w:rPr>
+      </w:pPr>
+    </w:p>
+    <w:p>
+      <w:pPr>
+        <w:rPr>
+          <w:rFonts w:eastAsiaTheme="majorEastAsia" w:cstheme="majorBidi"/>
+          <w:szCs w:val="24"/>
+        </w:rPr>
+      </w:pPr>
+    </w:p>
+    <w:p>
+      <w:pPr>
+        <w:rPr>
+          <w:rFonts w:eastAsiaTheme="majorEastAsia" w:cstheme="majorBidi"/>
+          <w:szCs w:val="24"/>
+        </w:rPr>
+      </w:pPr>
+    </w:p>
+    <w:p>
+      <w:pPr>
+        <w:rPr>
+          <w:rFonts w:eastAsiaTheme="majorEastAsia" w:cstheme="majorBidi"/>
+          <w:szCs w:val="24"/>
+        </w:rPr>
+      </w:pPr>
+    </w:p>
+    <w:p>
+      <w:pPr>
+        <w:rPr>
+          <w:rFonts w:eastAsiaTheme="majorEastAsia" w:cstheme="majorBidi"/>
+          <w:szCs w:val="24"/>
+        </w:rPr>
+      </w:pPr>
+    </w:p>
     <w:sectPr>
       <w:pgSz w:w="11906" w:h="16838"/>
       <w:pgMar w:top="1417" w:right="1417" w:bottom="1417" w:left="1417" w:header="709" w:footer="709" w:gutter="284"/>
@@ -16741,7 +17278,7 @@
 </file>
 
 <file path=word/endnotes.xml><?xml version="1.0" encoding="utf-8"?>
-<w:endnotes xmlns:wpc="http://schemas.microsoft.com/office/word/2010/wordprocessingCanvas" xmlns:cx="http://schemas.microsoft.com/office/drawing/2014/chartex" xmlns:cx1="http://schemas.microsoft.com/office/drawing/2015/9/8/chartex" xmlns:cx2="http://schemas.microsoft.com/office/drawing/2015/10/21/chartex" xmlns:cx3="http://schemas.microsoft.com/office/drawing/2016/5/9/chartex" xmlns:cx4="http://schemas.microsoft.com/office/drawing/2016/5/10/chartex" xmlns:cx5="http://schemas.microsoft.com/office/drawing/2016/5/11/chartex" xmlns:cx6="http://schemas.microsoft.com/office/drawing/2016/5/12/chartex" xmlns:cx7="http://schemas.microsoft.com/office/drawing/2016/5/13/chartex" xmlns:cx8="http://schemas.microsoft.com/office/drawing/2016/5/14/chartex" xmlns:mc="http://schemas.openxmlformats.org/markup-compatibility/2006" xmlns:aink="http://schemas.microsoft.com/office/drawing/2016/ink" xmlns:am3d="http://schemas.microsoft.com/office/drawing/2017/model3d" xmlns:o="urn:schemas-microsoft-com:office:office" xmlns:oel="http://schemas.microsoft.com/office/2019/extlst" xmlns:r="http://schemas.openxmlformats.org/officeDocument/2006/relationships" xmlns:m="http://schemas.openxmlformats.org/officeDocument/2006/math" xmlns:v="urn:schemas-microsoft-com:vml" xmlns:wp14="http://schemas.microsoft.com/office/word/2010/wordprocessingDrawing" xmlns:wp="http://schemas.openxmlformats.org/drawingml/2006/wordprocessingDrawing" xmlns:w10="urn:schemas-microsoft-com:office:word" xmlns:w="http://schemas.openxmlformats.org/wordprocessingml/2006/main" xmlns:w14="http://schemas.microsoft.com/office/word/2010/wordml" xmlns:w15="http://schemas.microsoft.com/office/word/2012/wordml" xmlns:w16cex="http://schemas.microsoft.com/office/word/2018/wordml/cex" xmlns:w16cid="http://schemas.microsoft.com/office/word/2016/wordml/cid" xmlns:w16="http://schemas.microsoft.com/office/word/2018/wordml" xmlns:w16du="http://schemas.microsoft.com/office/word/2023/wordml/word16du" xmlns:w16sdtdh="http://schemas.microsoft.com/office/word/2020/wordml/sdtdatahash" xmlns:w16sdtfl="http://schemas.microsoft.com/office/word/2024/wordml/sdtformatlock" xmlns:w16se="http://schemas.microsoft.com/office/word/2015/wordml/symex" xmlns:wpg="http://schemas.microsoft.com/office/word/2010/wordprocessingGroup" xmlns:wpi="http://schemas.microsoft.com/office/word/2010/wordprocessingInk" xmlns:wne="http://schemas.microsoft.com/office/word/2006/wordml" xmlns:wps="http://schemas.microsoft.com/office/word/2010/wordprocessingShape" mc:Ignorable="w14 w15 w16se w16cid w16 w16cex w16sdtdh w16sdtfl w16du wp14">
+<w:endnotes xmlns:wpc="http://schemas.microsoft.com/office/word/2010/wordprocessingCanvas" xmlns:cx="http://schemas.microsoft.com/office/drawing/2014/chartex" xmlns:cx1="http://schemas.microsoft.com/office/drawing/2015/9/8/chartex" xmlns:cx2="http://schemas.microsoft.com/office/drawing/2015/10/21/chartex" xmlns:cx3="http://schemas.microsoft.com/office/drawing/2016/5/9/chartex" xmlns:cx4="http://schemas.microsoft.com/office/drawing/2016/5/10/chartex" xmlns:cx5="http://schemas.microsoft.com/office/drawing/2016/5/11/chartex" xmlns:cx6="http://schemas.microsoft.com/office/drawing/2016/5/12/chartex" xmlns:cx7="http://schemas.microsoft.com/office/drawing/2016/5/13/chartex" xmlns:cx8="http://schemas.microsoft.com/office/drawing/2016/5/14/chartex" xmlns:mc="http://schemas.openxmlformats.org/markup-compatibility/2006" xmlns:aink="http://schemas.microsoft.com/office/drawing/2016/ink" xmlns:am3d="http://schemas.microsoft.com/office/drawing/2017/model3d" xmlns:o="urn:schemas-microsoft-com:office:office" xmlns:r="http://schemas.openxmlformats.org/officeDocument/2006/relationships" xmlns:m="http://schemas.openxmlformats.org/officeDocument/2006/math" xmlns:v="urn:schemas-microsoft-com:vml" xmlns:wp14="http://schemas.microsoft.com/office/word/2010/wordprocessingDrawing" xmlns:wp="http://schemas.openxmlformats.org/drawingml/2006/wordprocessingDrawing" xmlns:w10="urn:schemas-microsoft-com:office:word" xmlns:w="http://schemas.openxmlformats.org/wordprocessingml/2006/main" xmlns:w14="http://schemas.microsoft.com/office/word/2010/wordml" xmlns:w15="http://schemas.microsoft.com/office/word/2012/wordml" xmlns:w16cid="http://schemas.microsoft.com/office/word/2016/wordml/cid" xmlns:w16se="http://schemas.microsoft.com/office/word/2015/wordml/symex" xmlns:wpg="http://schemas.microsoft.com/office/word/2010/wordprocessingGroup" xmlns:wpi="http://schemas.microsoft.com/office/word/2010/wordprocessingInk" xmlns:wne="http://schemas.microsoft.com/office/word/2006/wordml" xmlns:wps="http://schemas.microsoft.com/office/word/2010/wordprocessingShape" mc:Ignorable="w14 w15 w16se w16cid wp14">
   <w:endnote w:type="separator" w:id="-1">
     <w:p>
       <w:pPr>
@@ -16766,7 +17303,7 @@
 </file>
 
 <file path=word/footer1.xml><?xml version="1.0" encoding="utf-8"?>
-<w:ftr xmlns:wpc="http://schemas.microsoft.com/office/word/2010/wordprocessingCanvas" xmlns:cx="http://schemas.microsoft.com/office/drawing/2014/chartex" xmlns:cx1="http://schemas.microsoft.com/office/drawing/2015/9/8/chartex" xmlns:cx2="http://schemas.microsoft.com/office/drawing/2015/10/21/chartex" xmlns:cx3="http://schemas.microsoft.com/office/drawing/2016/5/9/chartex" xmlns:cx4="http://schemas.microsoft.com/office/drawing/2016/5/10/chartex" xmlns:cx5="http://schemas.microsoft.com/office/drawing/2016/5/11/chartex" xmlns:cx6="http://schemas.microsoft.com/office/drawing/2016/5/12/chartex" xmlns:cx7="http://schemas.microsoft.com/office/drawing/2016/5/13/chartex" xmlns:cx8="http://schemas.microsoft.com/office/drawing/2016/5/14/chartex" xmlns:mc="http://schemas.openxmlformats.org/markup-compatibility/2006" xmlns:aink="http://schemas.microsoft.com/office/drawing/2016/ink" xmlns:am3d="http://schemas.microsoft.com/office/drawing/2017/model3d" xmlns:o="urn:schemas-microsoft-com:office:office" xmlns:oel="http://schemas.microsoft.com/office/2019/extlst" xmlns:r="http://schemas.openxmlformats.org/officeDocument/2006/relationships" xmlns:m="http://schemas.openxmlformats.org/officeDocument/2006/math" xmlns:v="urn:schemas-microsoft-com:vml" xmlns:wp14="http://schemas.microsoft.com/office/word/2010/wordprocessingDrawing" xmlns:wp="http://schemas.openxmlformats.org/drawingml/2006/wordprocessingDrawing" xmlns:w10="urn:schemas-microsoft-com:office:word" xmlns:w="http://schemas.openxmlformats.org/wordprocessingml/2006/main" xmlns:w14="http://schemas.microsoft.com/office/word/2010/wordml" xmlns:w15="http://schemas.microsoft.com/office/word/2012/wordml" xmlns:w16cex="http://schemas.microsoft.com/office/word/2018/wordml/cex" xmlns:w16cid="http://schemas.microsoft.com/office/word/2016/wordml/cid" xmlns:w16="http://schemas.microsoft.com/office/word/2018/wordml" xmlns:w16du="http://schemas.microsoft.com/office/word/2023/wordml/word16du" xmlns:w16sdtdh="http://schemas.microsoft.com/office/word/2020/wordml/sdtdatahash" xmlns:w16sdtfl="http://schemas.microsoft.com/office/word/2024/wordml/sdtformatlock" xmlns:w16se="http://schemas.microsoft.com/office/word/2015/wordml/symex" xmlns:wpg="http://schemas.microsoft.com/office/word/2010/wordprocessingGroup" xmlns:wpi="http://schemas.microsoft.com/office/word/2010/wordprocessingInk" xmlns:wne="http://schemas.microsoft.com/office/word/2006/wordml" xmlns:wps="http://schemas.microsoft.com/office/word/2010/wordprocessingShape" mc:Ignorable="w14 w15 w16se w16cid w16 w16cex w16sdtdh w16sdtfl w16du wp14">
+<w:ftr xmlns:wpc="http://schemas.microsoft.com/office/word/2010/wordprocessingCanvas" xmlns:cx="http://schemas.microsoft.com/office/drawing/2014/chartex" xmlns:cx1="http://schemas.microsoft.com/office/drawing/2015/9/8/chartex" xmlns:cx2="http://schemas.microsoft.com/office/drawing/2015/10/21/chartex" xmlns:cx3="http://schemas.microsoft.com/office/drawing/2016/5/9/chartex" xmlns:cx4="http://schemas.microsoft.com/office/drawing/2016/5/10/chartex" xmlns:cx5="http://schemas.microsoft.com/office/drawing/2016/5/11/chartex" xmlns:cx6="http://schemas.microsoft.com/office/drawing/2016/5/12/chartex" xmlns:cx7="http://schemas.microsoft.com/office/drawing/2016/5/13/chartex" xmlns:cx8="http://schemas.microsoft.com/office/drawing/2016/5/14/chartex" xmlns:mc="http://schemas.openxmlformats.org/markup-compatibility/2006" xmlns:aink="http://schemas.microsoft.com/office/drawing/2016/ink" xmlns:am3d="http://schemas.microsoft.com/office/drawing/2017/model3d" xmlns:o="urn:schemas-microsoft-com:office:office" xmlns:r="http://schemas.openxmlformats.org/officeDocument/2006/relationships" xmlns:m="http://schemas.openxmlformats.org/officeDocument/2006/math" xmlns:v="urn:schemas-microsoft-com:vml" xmlns:wp14="http://schemas.microsoft.com/office/word/2010/wordprocessingDrawing" xmlns:wp="http://schemas.openxmlformats.org/drawingml/2006/wordprocessingDrawing" xmlns:w10="urn:schemas-microsoft-com:office:word" xmlns:w="http://schemas.openxmlformats.org/wordprocessingml/2006/main" xmlns:w14="http://schemas.microsoft.com/office/word/2010/wordml" xmlns:w15="http://schemas.microsoft.com/office/word/2012/wordml" xmlns:w16cid="http://schemas.microsoft.com/office/word/2016/wordml/cid" xmlns:w16se="http://schemas.microsoft.com/office/word/2015/wordml/symex" xmlns:wpg="http://schemas.microsoft.com/office/word/2010/wordprocessingGroup" xmlns:wpi="http://schemas.microsoft.com/office/word/2010/wordprocessingInk" xmlns:wne="http://schemas.microsoft.com/office/word/2006/wordml" xmlns:wps="http://schemas.microsoft.com/office/word/2010/wordprocessingShape" mc:Ignorable="w14 w15 w16se w16cid wp14">
   <w:sdt>
     <w:sdtPr>
       <w:id w:val="1750152116"/>
@@ -16808,7 +17345,7 @@
 </file>
 
 <file path=word/footnotes.xml><?xml version="1.0" encoding="utf-8"?>
-<w:footnotes xmlns:wpc="http://schemas.microsoft.com/office/word/2010/wordprocessingCanvas" xmlns:cx="http://schemas.microsoft.com/office/drawing/2014/chartex" xmlns:cx1="http://schemas.microsoft.com/office/drawing/2015/9/8/chartex" xmlns:cx2="http://schemas.microsoft.com/office/drawing/2015/10/21/chartex" xmlns:cx3="http://schemas.microsoft.com/office/drawing/2016/5/9/chartex" xmlns:cx4="http://schemas.microsoft.com/office/drawing/2016/5/10/chartex" xmlns:cx5="http://schemas.microsoft.com/office/drawing/2016/5/11/chartex" xmlns:cx6="http://schemas.microsoft.com/office/drawing/2016/5/12/chartex" xmlns:cx7="http://schemas.microsoft.com/office/drawing/2016/5/13/chartex" xmlns:cx8="http://schemas.microsoft.com/office/drawing/2016/5/14/chartex" xmlns:mc="http://schemas.openxmlformats.org/markup-compatibility/2006" xmlns:aink="http://schemas.microsoft.com/office/drawing/2016/ink" xmlns:am3d="http://schemas.microsoft.com/office/drawing/2017/model3d" xmlns:o="urn:schemas-microsoft-com:office:office" xmlns:oel="http://schemas.microsoft.com/office/2019/extlst" xmlns:r="http://schemas.openxmlformats.org/officeDocument/2006/relationships" xmlns:m="http://schemas.openxmlformats.org/officeDocument/2006/math" xmlns:v="urn:schemas-microsoft-com:vml" xmlns:wp14="http://schemas.microsoft.com/office/word/2010/wordprocessingDrawing" xmlns:wp="http://schemas.openxmlformats.org/drawingml/2006/wordprocessingDrawing" xmlns:w10="urn:schemas-microsoft-com:office:word" xmlns:w="http://schemas.openxmlformats.org/wordprocessingml/2006/main" xmlns:w14="http://schemas.microsoft.com/office/word/2010/wordml" xmlns:w15="http://schemas.microsoft.com/office/word/2012/wordml" xmlns:w16cex="http://schemas.microsoft.com/office/word/2018/wordml/cex" xmlns:w16cid="http://schemas.microsoft.com/office/word/2016/wordml/cid" xmlns:w16="http://schemas.microsoft.com/office/word/2018/wordml" xmlns:w16du="http://schemas.microsoft.com/office/word/2023/wordml/word16du" xmlns:w16sdtdh="http://schemas.microsoft.com/office/word/2020/wordml/sdtdatahash" xmlns:w16sdtfl="http://schemas.microsoft.com/office/word/2024/wordml/sdtformatlock" xmlns:w16se="http://schemas.microsoft.com/office/word/2015/wordml/symex" xmlns:wpg="http://schemas.microsoft.com/office/word/2010/wordprocessingGroup" xmlns:wpi="http://schemas.microsoft.com/office/word/2010/wordprocessingInk" xmlns:wne="http://schemas.microsoft.com/office/word/2006/wordml" xmlns:wps="http://schemas.microsoft.com/office/word/2010/wordprocessingShape" mc:Ignorable="w14 w15 w16se w16cid w16 w16cex w16sdtdh w16sdtfl w16du wp14">
+<w:footnotes xmlns:wpc="http://schemas.microsoft.com/office/word/2010/wordprocessingCanvas" xmlns:cx="http://schemas.microsoft.com/office/drawing/2014/chartex" xmlns:cx1="http://schemas.microsoft.com/office/drawing/2015/9/8/chartex" xmlns:cx2="http://schemas.microsoft.com/office/drawing/2015/10/21/chartex" xmlns:cx3="http://schemas.microsoft.com/office/drawing/2016/5/9/chartex" xmlns:cx4="http://schemas.microsoft.com/office/drawing/2016/5/10/chartex" xmlns:cx5="http://schemas.microsoft.com/office/drawing/2016/5/11/chartex" xmlns:cx6="http://schemas.microsoft.com/office/drawing/2016/5/12/chartex" xmlns:cx7="http://schemas.microsoft.com/office/drawing/2016/5/13/chartex" xmlns:cx8="http://schemas.microsoft.com/office/drawing/2016/5/14/chartex" xmlns:mc="http://schemas.openxmlformats.org/markup-compatibility/2006" xmlns:aink="http://schemas.microsoft.com/office/drawing/2016/ink" xmlns:am3d="http://schemas.microsoft.com/office/drawing/2017/model3d" xmlns:o="urn:schemas-microsoft-com:office:office" xmlns:r="http://schemas.openxmlformats.org/officeDocument/2006/relationships" xmlns:m="http://schemas.openxmlformats.org/officeDocument/2006/math" xmlns:v="urn:schemas-microsoft-com:vml" xmlns:wp14="http://schemas.microsoft.com/office/word/2010/wordprocessingDrawing" xmlns:wp="http://schemas.openxmlformats.org/drawingml/2006/wordprocessingDrawing" xmlns:w10="urn:schemas-microsoft-com:office:word" xmlns:w="http://schemas.openxmlformats.org/wordprocessingml/2006/main" xmlns:w14="http://schemas.microsoft.com/office/word/2010/wordml" xmlns:w15="http://schemas.microsoft.com/office/word/2012/wordml" xmlns:w16cid="http://schemas.microsoft.com/office/word/2016/wordml/cid" xmlns:w16se="http://schemas.microsoft.com/office/word/2015/wordml/symex" xmlns:wpg="http://schemas.microsoft.com/office/word/2010/wordprocessingGroup" xmlns:wpi="http://schemas.microsoft.com/office/word/2010/wordprocessingInk" xmlns:wne="http://schemas.microsoft.com/office/word/2006/wordml" xmlns:wps="http://schemas.microsoft.com/office/word/2010/wordprocessingShape" mc:Ignorable="w14 w15 w16se w16cid wp14">
   <w:footnote w:type="separator" w:id="-1">
     <w:p>
       <w:pPr>
@@ -16833,7 +17370,7 @@
 </file>
 
 <file path=word/numbering.xml><?xml version="1.0" encoding="utf-8"?>
-<w:numbering xmlns:wpc="http://schemas.microsoft.com/office/word/2010/wordprocessingCanvas" xmlns:cx="http://schemas.microsoft.com/office/drawing/2014/chartex" xmlns:cx1="http://schemas.microsoft.com/office/drawing/2015/9/8/chartex" xmlns:cx2="http://schemas.microsoft.com/office/drawing/2015/10/21/chartex" xmlns:cx3="http://schemas.microsoft.com/office/drawing/2016/5/9/chartex" xmlns:cx4="http://schemas.microsoft.com/office/drawing/2016/5/10/chartex" xmlns:cx5="http://schemas.microsoft.com/office/drawing/2016/5/11/chartex" xmlns:cx6="http://schemas.microsoft.com/office/drawing/2016/5/12/chartex" xmlns:cx7="http://schemas.microsoft.com/office/drawing/2016/5/13/chartex" xmlns:cx8="http://schemas.microsoft.com/office/drawing/2016/5/14/chartex" xmlns:mc="http://schemas.openxmlformats.org/markup-compatibility/2006" xmlns:aink="http://schemas.microsoft.com/office/drawing/2016/ink" xmlns:am3d="http://schemas.microsoft.com/office/drawing/2017/model3d" xmlns:o="urn:schemas-microsoft-com:office:office" xmlns:oel="http://schemas.microsoft.com/office/2019/extlst" xmlns:r="http://schemas.openxmlformats.org/officeDocument/2006/relationships" xmlns:m="http://schemas.openxmlformats.org/officeDocument/2006/math" xmlns:v="urn:schemas-microsoft-com:vml" xmlns:wp14="http://schemas.microsoft.com/office/word/2010/wordprocessingDrawing" xmlns:wp="http://schemas.openxmlformats.org/drawingml/2006/wordprocessingDrawing" xmlns:w10="urn:schemas-microsoft-com:office:word" xmlns:w="http://schemas.openxmlformats.org/wordprocessingml/2006/main" xmlns:w14="http://schemas.microsoft.com/office/word/2010/wordml" xmlns:w15="http://schemas.microsoft.com/office/word/2012/wordml" xmlns:w16cex="http://schemas.microsoft.com/office/word/2018/wordml/cex" xmlns:w16cid="http://schemas.microsoft.com/office/word/2016/wordml/cid" xmlns:w16="http://schemas.microsoft.com/office/word/2018/wordml" xmlns:w16du="http://schemas.microsoft.com/office/word/2023/wordml/word16du" xmlns:w16sdtdh="http://schemas.microsoft.com/office/word/2020/wordml/sdtdatahash" xmlns:w16sdtfl="http://schemas.microsoft.com/office/word/2024/wordml/sdtformatlock" xmlns:w16se="http://schemas.microsoft.com/office/word/2015/wordml/symex" xmlns:wpg="http://schemas.microsoft.com/office/word/2010/wordprocessingGroup" xmlns:wpi="http://schemas.microsoft.com/office/word/2010/wordprocessingInk" xmlns:wne="http://schemas.microsoft.com/office/word/2006/wordml" xmlns:wps="http://schemas.microsoft.com/office/word/2010/wordprocessingShape" mc:Ignorable="w14 w15 w16se w16cid w16 w16cex w16sdtdh w16sdtfl w16du wp14">
+<w:numbering xmlns:wpc="http://schemas.microsoft.com/office/word/2010/wordprocessingCanvas" xmlns:cx="http://schemas.microsoft.com/office/drawing/2014/chartex" xmlns:cx1="http://schemas.microsoft.com/office/drawing/2015/9/8/chartex" xmlns:cx2="http://schemas.microsoft.com/office/drawing/2015/10/21/chartex" xmlns:cx3="http://schemas.microsoft.com/office/drawing/2016/5/9/chartex" xmlns:cx4="http://schemas.microsoft.com/office/drawing/2016/5/10/chartex" xmlns:cx5="http://schemas.microsoft.com/office/drawing/2016/5/11/chartex" xmlns:cx6="http://schemas.microsoft.com/office/drawing/2016/5/12/chartex" xmlns:cx7="http://schemas.microsoft.com/office/drawing/2016/5/13/chartex" xmlns:cx8="http://schemas.microsoft.com/office/drawing/2016/5/14/chartex" xmlns:mc="http://schemas.openxmlformats.org/markup-compatibility/2006" xmlns:aink="http://schemas.microsoft.com/office/drawing/2016/ink" xmlns:am3d="http://schemas.microsoft.com/office/drawing/2017/model3d" xmlns:o="urn:schemas-microsoft-com:office:office" xmlns:r="http://schemas.openxmlformats.org/officeDocument/2006/relationships" xmlns:m="http://schemas.openxmlformats.org/officeDocument/2006/math" xmlns:v="urn:schemas-microsoft-com:vml" xmlns:wp14="http://schemas.microsoft.com/office/word/2010/wordprocessingDrawing" xmlns:wp="http://schemas.openxmlformats.org/drawingml/2006/wordprocessingDrawing" xmlns:w10="urn:schemas-microsoft-com:office:word" xmlns:w="http://schemas.openxmlformats.org/wordprocessingml/2006/main" xmlns:w14="http://schemas.microsoft.com/office/word/2010/wordml" xmlns:w15="http://schemas.microsoft.com/office/word/2012/wordml" xmlns:w16cid="http://schemas.microsoft.com/office/word/2016/wordml/cid" xmlns:w16se="http://schemas.microsoft.com/office/word/2015/wordml/symex" xmlns:wpg="http://schemas.microsoft.com/office/word/2010/wordprocessingGroup" xmlns:wpi="http://schemas.microsoft.com/office/word/2010/wordprocessingInk" xmlns:wne="http://schemas.microsoft.com/office/word/2006/wordml" xmlns:wps="http://schemas.microsoft.com/office/word/2010/wordprocessingShape" mc:Ignorable="w14 w15 w16se w16cid wp14">
   <w:abstractNum w:abstractNumId="0" w15:restartNumberingAfterBreak="0">
     <w:nsid w:val="0389590B"/>
     <w:multiLevelType w:val="hybridMultilevel"/>
@@ -19296,46 +19833,46 @@
       </w:rPr>
     </w:lvl>
   </w:abstractNum>
-  <w:num w:numId="1" w16cid:durableId="1604604532">
+  <w:num w:numId="1">
     <w:abstractNumId w:val="3"/>
   </w:num>
-  <w:num w:numId="2" w16cid:durableId="633633405">
+  <w:num w:numId="2">
     <w:abstractNumId w:val="8"/>
   </w:num>
-  <w:num w:numId="3" w16cid:durableId="1555652657">
+  <w:num w:numId="3">
     <w:abstractNumId w:val="5"/>
   </w:num>
-  <w:num w:numId="4" w16cid:durableId="1541477365">
+  <w:num w:numId="4">
     <w:abstractNumId w:val="7"/>
   </w:num>
-  <w:num w:numId="5" w16cid:durableId="1779847">
+  <w:num w:numId="5">
     <w:abstractNumId w:val="19"/>
   </w:num>
-  <w:num w:numId="6" w16cid:durableId="1380789738">
+  <w:num w:numId="6">
     <w:abstractNumId w:val="20"/>
   </w:num>
-  <w:num w:numId="7" w16cid:durableId="1369836218">
+  <w:num w:numId="7">
     <w:abstractNumId w:val="0"/>
   </w:num>
-  <w:num w:numId="8" w16cid:durableId="2079790801">
+  <w:num w:numId="8">
     <w:abstractNumId w:val="4"/>
   </w:num>
-  <w:num w:numId="9" w16cid:durableId="1184126549">
+  <w:num w:numId="9">
     <w:abstractNumId w:val="2"/>
   </w:num>
-  <w:num w:numId="10" w16cid:durableId="1208447205">
+  <w:num w:numId="10">
     <w:abstractNumId w:val="18"/>
   </w:num>
-  <w:num w:numId="11" w16cid:durableId="1916470214">
+  <w:num w:numId="11">
     <w:abstractNumId w:val="15"/>
   </w:num>
-  <w:num w:numId="12" w16cid:durableId="873272963">
+  <w:num w:numId="12">
     <w:abstractNumId w:val="10"/>
   </w:num>
-  <w:num w:numId="13" w16cid:durableId="1088845353">
+  <w:num w:numId="13">
     <w:abstractNumId w:val="16"/>
   </w:num>
-  <w:num w:numId="14" w16cid:durableId="1476412889">
+  <w:num w:numId="14">
     <w:abstractNumId w:val="8"/>
     <w:lvlOverride w:ilvl="0">
       <w:startOverride w:val="1"/>
@@ -19365,7 +19902,7 @@
       <w:startOverride w:val="1"/>
     </w:lvlOverride>
   </w:num>
-  <w:num w:numId="15" w16cid:durableId="436872276">
+  <w:num w:numId="15">
     <w:abstractNumId w:val="8"/>
     <w:lvlOverride w:ilvl="0">
       <w:startOverride w:val="1"/>
@@ -19395,28 +19932,28 @@
       <w:startOverride w:val="1"/>
     </w:lvlOverride>
   </w:num>
-  <w:num w:numId="16" w16cid:durableId="836385809">
+  <w:num w:numId="16">
     <w:abstractNumId w:val="9"/>
   </w:num>
-  <w:num w:numId="17" w16cid:durableId="2080864443">
+  <w:num w:numId="17">
     <w:abstractNumId w:val="6"/>
   </w:num>
-  <w:num w:numId="18" w16cid:durableId="1190990029">
+  <w:num w:numId="18">
     <w:abstractNumId w:val="12"/>
   </w:num>
-  <w:num w:numId="19" w16cid:durableId="1864783403">
+  <w:num w:numId="19">
     <w:abstractNumId w:val="11"/>
   </w:num>
-  <w:num w:numId="20" w16cid:durableId="1397511500">
+  <w:num w:numId="20">
     <w:abstractNumId w:val="1"/>
   </w:num>
-  <w:num w:numId="21" w16cid:durableId="1101874296">
+  <w:num w:numId="21">
     <w:abstractNumId w:val="17"/>
   </w:num>
-  <w:num w:numId="22" w16cid:durableId="1367557921">
+  <w:num w:numId="22">
     <w:abstractNumId w:val="13"/>
   </w:num>
-  <w:num w:numId="23" w16cid:durableId="624848574">
+  <w:num w:numId="23">
     <w:abstractNumId w:val="14"/>
   </w:num>
   <w:numIdMacAtCleanup w:val="12"/>
@@ -19424,7 +19961,7 @@
 </file>
 
 <file path=word/styles.xml><?xml version="1.0" encoding="utf-8"?>
-<w:styles xmlns:mc="http://schemas.openxmlformats.org/markup-compatibility/2006" xmlns:r="http://schemas.openxmlformats.org/officeDocument/2006/relationships" xmlns:w="http://schemas.openxmlformats.org/wordprocessingml/2006/main" xmlns:w14="http://schemas.microsoft.com/office/word/2010/wordml" xmlns:w15="http://schemas.microsoft.com/office/word/2012/wordml" xmlns:w16cex="http://schemas.microsoft.com/office/word/2018/wordml/cex" xmlns:w16cid="http://schemas.microsoft.com/office/word/2016/wordml/cid" xmlns:w16="http://schemas.microsoft.com/office/word/2018/wordml" xmlns:w16du="http://schemas.microsoft.com/office/word/2023/wordml/word16du" xmlns:w16sdtdh="http://schemas.microsoft.com/office/word/2020/wordml/sdtdatahash" xmlns:w16sdtfl="http://schemas.microsoft.com/office/word/2024/wordml/sdtformatlock" xmlns:w16se="http://schemas.microsoft.com/office/word/2015/wordml/symex" mc:Ignorable="w14 w15 w16se w16cid w16 w16cex w16sdtdh w16sdtfl w16du">
+<w:styles xmlns:mc="http://schemas.openxmlformats.org/markup-compatibility/2006" xmlns:r="http://schemas.openxmlformats.org/officeDocument/2006/relationships" xmlns:w="http://schemas.openxmlformats.org/wordprocessingml/2006/main" xmlns:w14="http://schemas.microsoft.com/office/word/2010/wordml" xmlns:w15="http://schemas.microsoft.com/office/word/2012/wordml" xmlns:w16cid="http://schemas.microsoft.com/office/word/2016/wordml/cid" xmlns:w16se="http://schemas.microsoft.com/office/word/2015/wordml/symex" mc:Ignorable="w14 w15 w16se w16cid">
   <w:docDefaults>
     <w:rPrDefault>
       <w:rPr>
@@ -19440,7 +19977,7 @@
       </w:pPr>
     </w:pPrDefault>
   </w:docDefaults>
-  <w:latentStyles w:defLockedState="0" w:defUIPriority="99" w:defSemiHidden="0" w:defUnhideWhenUsed="0" w:defQFormat="0" w:count="376">
+  <w:latentStyles w:defLockedState="0" w:defUIPriority="99" w:defSemiHidden="0" w:defUnhideWhenUsed="0" w:defQFormat="0" w:count="375">
     <w:lsdException w:name="Normal" w:uiPriority="0" w:qFormat="1"/>
     <w:lsdException w:name="heading 1" w:uiPriority="9" w:qFormat="1"/>
     <w:lsdException w:name="heading 2" w:semiHidden="1" w:uiPriority="9" w:unhideWhenUsed="1" w:qFormat="1"/>
@@ -19816,7 +20353,6 @@
     <w:lsdException w:name="Smart Hyperlink" w:semiHidden="1" w:unhideWhenUsed="1"/>
     <w:lsdException w:name="Hashtag" w:semiHidden="1" w:unhideWhenUsed="1"/>
     <w:lsdException w:name="Unresolved Mention" w:semiHidden="1" w:unhideWhenUsed="1"/>
-    <w:lsdException w:name="Smart Link" w:semiHidden="1" w:unhideWhenUsed="1"/>
   </w:latentStyles>
   <w:style w:type="paragraph" w:default="1" w:styleId="Norml">
     <w:name w:val="Normal"/>
@@ -20433,6 +20969,19 @@
       <w:szCs w:val="24"/>
     </w:rPr>
   </w:style>
+  <w:style w:type="character" w:styleId="HTML-kd">
+    <w:name w:val="HTML Code"/>
+    <w:basedOn w:val="Bekezdsalapbettpusa"/>
+    <w:uiPriority w:val="99"/>
+    <w:semiHidden/>
+    <w:unhideWhenUsed/>
+    <w:rsid w:val="007E5EF6"/>
+    <w:rPr>
+      <w:rFonts w:ascii="Courier New" w:eastAsia="Times New Roman" w:hAnsi="Courier New" w:cs="Courier New"/>
+      <w:sz w:val="20"/>
+      <w:szCs w:val="20"/>
+    </w:rPr>
+  </w:style>
 </w:styles>
 </file>
 
@@ -20698,10 +21247,6 @@
 </file>
 
 <file path=customXml/item1.xml><?xml version="1.0" encoding="utf-8"?>
-<b:Sources xmlns:b="http://schemas.openxmlformats.org/officeDocument/2006/bibliography" xmlns="http://schemas.openxmlformats.org/officeDocument/2006/bibliography" SelectedStyle="\APASixthEditionOfficeOnline.xsl" StyleName="APA" Version="6"/>
-</file>
-
-<file path=customXml/item2.xml><?xml version="1.0" encoding="utf-8"?>
 <ct:contentTypeSchema xmlns:ct="http://schemas.microsoft.com/office/2006/metadata/contentType" xmlns:ma="http://schemas.microsoft.com/office/2006/metadata/properties/metaAttributes" ct:_="" ma:_="" ma:contentTypeName="Dokumentum" ma:contentTypeID="0x0101003B691377BBDE304F8288B0212D657BC9" ma:contentTypeVersion="12" ma:contentTypeDescription="Új dokumentum létrehozása." ma:contentTypeScope="" ma:versionID="aa3588432385fc933e964910120d65dc">
   <xsd:schema xmlns:xsd="http://www.w3.org/2001/XMLSchema" xmlns:xs="http://www.w3.org/2001/XMLSchema" xmlns:p="http://schemas.microsoft.com/office/2006/metadata/properties" xmlns:ns2="81843209-a4bb-4c98-be01-cbd943660657" xmlns:ns3="60255030-76c1-42c3-809c-3af475a77e4b" targetNamespace="http://schemas.microsoft.com/office/2006/metadata/properties" ma:root="true" ma:fieldsID="ae7a7d6becf2c1b338cff4a612009c1b" ns2:_="" ns3:_="">
     <xsd:import namespace="81843209-a4bb-4c98-be01-cbd943660657"/>
@@ -20902,16 +21447,7 @@
 </ct:contentTypeSchema>
 </file>
 
-<file path=customXml/item3.xml><?xml version="1.0" encoding="utf-8"?>
-<?mso-contentType ?>
-<FormTemplates xmlns="http://schemas.microsoft.com/sharepoint/v3/contenttype/forms">
-  <Display>DocumentLibraryForm</Display>
-  <Edit>DocumentLibraryForm</Edit>
-  <New>DocumentLibraryForm</New>
-</FormTemplates>
-</file>
-
-<file path=customXml/item4.xml><?xml version="1.0" encoding="utf-8"?>
+<file path=customXml/item2.xml><?xml version="1.0" encoding="utf-8"?>
 <p:properties xmlns:p="http://schemas.microsoft.com/office/2006/metadata/properties" xmlns:xsi="http://www.w3.org/2001/XMLSchema-instance" xmlns:pc="http://schemas.microsoft.com/office/infopath/2007/PartnerControls">
   <documentManagement>
     <TaxCatchAll xmlns="60255030-76c1-42c3-809c-3af475a77e4b" xsi:nil="true"/>
@@ -20923,15 +21459,20 @@
 </p:properties>
 </file>
 
-<file path=customXml/itemProps1.xml><?xml version="1.0" encoding="utf-8"?>
-<ds:datastoreItem xmlns:ds="http://schemas.openxmlformats.org/officeDocument/2006/customXml" ds:itemID="{A009B082-7F5A-4C0D-A309-044CC66827A8}">
-  <ds:schemaRefs>
-    <ds:schemaRef ds:uri="http://schemas.openxmlformats.org/officeDocument/2006/bibliography"/>
-  </ds:schemaRefs>
-</ds:datastoreItem>
+<file path=customXml/item3.xml><?xml version="1.0" encoding="utf-8"?>
+<?mso-contentType ?>
+<FormTemplates xmlns="http://schemas.microsoft.com/sharepoint/v3/contenttype/forms">
+  <Display>DocumentLibraryForm</Display>
+  <Edit>DocumentLibraryForm</Edit>
+  <New>DocumentLibraryForm</New>
+</FormTemplates>
 </file>
 
-<file path=customXml/itemProps2.xml><?xml version="1.0" encoding="utf-8"?>
+<file path=customXml/item4.xml><?xml version="1.0" encoding="utf-8"?>
+<b:Sources xmlns:b="http://schemas.openxmlformats.org/officeDocument/2006/bibliography" xmlns="http://schemas.openxmlformats.org/officeDocument/2006/bibliography" SelectedStyle="\APASixthEditionOfficeOnline.xsl" StyleName="APA" Version="6"/>
+</file>
+
+<file path=customXml/itemProps1.xml><?xml version="1.0" encoding="utf-8"?>
 <ds:datastoreItem xmlns:ds="http://schemas.openxmlformats.org/officeDocument/2006/customXml" ds:itemID="{35DC5B56-FDE8-4DAF-AF6E-8C382A64000F}">
   <ds:schemaRefs>
     <ds:schemaRef ds:uri="http://schemas.microsoft.com/office/2006/metadata/contentType"/>
@@ -20950,6 +21491,17 @@
 </ds:datastoreItem>
 </file>
 
+<file path=customXml/itemProps2.xml><?xml version="1.0" encoding="utf-8"?>
+<ds:datastoreItem xmlns:ds="http://schemas.openxmlformats.org/officeDocument/2006/customXml" ds:itemID="{B7E9051D-122B-41E4-9B50-07EAFD04DFCF}">
+  <ds:schemaRefs>
+    <ds:schemaRef ds:uri="http://schemas.microsoft.com/office/2006/metadata/properties"/>
+    <ds:schemaRef ds:uri="http://schemas.microsoft.com/office/infopath/2007/PartnerControls"/>
+    <ds:schemaRef ds:uri="60255030-76c1-42c3-809c-3af475a77e4b"/>
+    <ds:schemaRef ds:uri="81843209-a4bb-4c98-be01-cbd943660657"/>
+  </ds:schemaRefs>
+</ds:datastoreItem>
+</file>
+
 <file path=customXml/itemProps3.xml><?xml version="1.0" encoding="utf-8"?>
 <ds:datastoreItem xmlns:ds="http://schemas.openxmlformats.org/officeDocument/2006/customXml" ds:itemID="{79A7C881-0E9F-4ADE-9952-CE895C263EC3}">
   <ds:schemaRefs>
@@ -20959,12 +21511,9 @@
 </file>
 
 <file path=customXml/itemProps4.xml><?xml version="1.0" encoding="utf-8"?>
-<ds:datastoreItem xmlns:ds="http://schemas.openxmlformats.org/officeDocument/2006/customXml" ds:itemID="{B7E9051D-122B-41E4-9B50-07EAFD04DFCF}">
+<ds:datastoreItem xmlns:ds="http://schemas.openxmlformats.org/officeDocument/2006/customXml" ds:itemID="{80F08472-C0D5-4C02-9AE1-704A503031FA}">
   <ds:schemaRefs>
-    <ds:schemaRef ds:uri="http://schemas.microsoft.com/office/2006/metadata/properties"/>
-    <ds:schemaRef ds:uri="http://schemas.microsoft.com/office/infopath/2007/PartnerControls"/>
-    <ds:schemaRef ds:uri="60255030-76c1-42c3-809c-3af475a77e4b"/>
-    <ds:schemaRef ds:uri="81843209-a4bb-4c98-be01-cbd943660657"/>
+    <ds:schemaRef ds:uri="http://schemas.openxmlformats.org/officeDocument/2006/bibliography"/>
   </ds:schemaRefs>
 </ds:datastoreItem>
 </file>
</xml_diff>

<commit_message>
Minor fixes in backend section
</commit_message>
<xml_diff>
--- a/CMS_documentation_v02.docx
+++ b/CMS_documentation_v02.docx
@@ -1,6 +1,6 @@
 
 <file path=word/document.xml><?xml version="1.0" encoding="utf-8"?>
-<w:document xmlns:wpc="http://schemas.microsoft.com/office/word/2010/wordprocessingCanvas" xmlns:cx="http://schemas.microsoft.com/office/drawing/2014/chartex" xmlns:cx1="http://schemas.microsoft.com/office/drawing/2015/9/8/chartex" xmlns:cx2="http://schemas.microsoft.com/office/drawing/2015/10/21/chartex" xmlns:cx3="http://schemas.microsoft.com/office/drawing/2016/5/9/chartex" xmlns:cx4="http://schemas.microsoft.com/office/drawing/2016/5/10/chartex" xmlns:cx5="http://schemas.microsoft.com/office/drawing/2016/5/11/chartex" xmlns:cx6="http://schemas.microsoft.com/office/drawing/2016/5/12/chartex" xmlns:cx7="http://schemas.microsoft.com/office/drawing/2016/5/13/chartex" xmlns:cx8="http://schemas.microsoft.com/office/drawing/2016/5/14/chartex" xmlns:mc="http://schemas.openxmlformats.org/markup-compatibility/2006" xmlns:aink="http://schemas.microsoft.com/office/drawing/2016/ink" xmlns:am3d="http://schemas.microsoft.com/office/drawing/2017/model3d" xmlns:o="urn:schemas-microsoft-com:office:office" xmlns:r="http://schemas.openxmlformats.org/officeDocument/2006/relationships" xmlns:m="http://schemas.openxmlformats.org/officeDocument/2006/math" xmlns:v="urn:schemas-microsoft-com:vml" xmlns:wp14="http://schemas.microsoft.com/office/word/2010/wordprocessingDrawing" xmlns:wp="http://schemas.openxmlformats.org/drawingml/2006/wordprocessingDrawing" xmlns:w10="urn:schemas-microsoft-com:office:word" xmlns:w="http://schemas.openxmlformats.org/wordprocessingml/2006/main" xmlns:w14="http://schemas.microsoft.com/office/word/2010/wordml" xmlns:w15="http://schemas.microsoft.com/office/word/2012/wordml" xmlns:w16cid="http://schemas.microsoft.com/office/word/2016/wordml/cid" xmlns:w16se="http://schemas.microsoft.com/office/word/2015/wordml/symex" xmlns:wpg="http://schemas.microsoft.com/office/word/2010/wordprocessingGroup" xmlns:wpi="http://schemas.microsoft.com/office/word/2010/wordprocessingInk" xmlns:wne="http://schemas.microsoft.com/office/word/2006/wordml" xmlns:wps="http://schemas.microsoft.com/office/word/2010/wordprocessingShape" mc:Ignorable="w14 w15 w16se w16cid wp14">
+<w:document xmlns:wpc="http://schemas.microsoft.com/office/word/2010/wordprocessingCanvas" xmlns:cx="http://schemas.microsoft.com/office/drawing/2014/chartex" xmlns:cx1="http://schemas.microsoft.com/office/drawing/2015/9/8/chartex" xmlns:cx2="http://schemas.microsoft.com/office/drawing/2015/10/21/chartex" xmlns:cx3="http://schemas.microsoft.com/office/drawing/2016/5/9/chartex" xmlns:cx4="http://schemas.microsoft.com/office/drawing/2016/5/10/chartex" xmlns:cx5="http://schemas.microsoft.com/office/drawing/2016/5/11/chartex" xmlns:cx6="http://schemas.microsoft.com/office/drawing/2016/5/12/chartex" xmlns:cx7="http://schemas.microsoft.com/office/drawing/2016/5/13/chartex" xmlns:cx8="http://schemas.microsoft.com/office/drawing/2016/5/14/chartex" xmlns:mc="http://schemas.openxmlformats.org/markup-compatibility/2006" xmlns:aink="http://schemas.microsoft.com/office/drawing/2016/ink" xmlns:am3d="http://schemas.microsoft.com/office/drawing/2017/model3d" xmlns:o="urn:schemas-microsoft-com:office:office" xmlns:r="http://schemas.openxmlformats.org/officeDocument/2006/relationships" xmlns:m="http://schemas.openxmlformats.org/officeDocument/2006/math" xmlns:v="urn:schemas-microsoft-com:vml" xmlns:wp14="http://schemas.microsoft.com/office/word/2010/wordprocessingDrawing" xmlns:wp="http://schemas.openxmlformats.org/drawingml/2006/wordprocessingDrawing" xmlns:w10="urn:schemas-microsoft-com:office:word" xmlns:w="http://schemas.openxmlformats.org/wordprocessingml/2006/main" xmlns:w14="http://schemas.microsoft.com/office/word/2010/wordml" xmlns:w15="http://schemas.microsoft.com/office/word/2012/wordml" xmlns:w16cex="http://schemas.microsoft.com/office/word/2018/wordml/cex" xmlns:w16cid="http://schemas.microsoft.com/office/word/2016/wordml/cid" xmlns:w16="http://schemas.microsoft.com/office/word/2018/wordml" xmlns:w16sdtdh="http://schemas.microsoft.com/office/word/2020/wordml/sdtdatahash" xmlns:w16se="http://schemas.microsoft.com/office/word/2015/wordml/symex" xmlns:wpg="http://schemas.microsoft.com/office/word/2010/wordprocessingGroup" xmlns:wpi="http://schemas.microsoft.com/office/word/2010/wordprocessingInk" xmlns:wne="http://schemas.microsoft.com/office/word/2006/wordml" xmlns:wps="http://schemas.microsoft.com/office/word/2010/wordprocessingShape" mc:Ignorable="w14 w15 w16se w16cid w16 w16cex w16sdtdh wp14">
   <w:body>
     <w:p>
       <w:pPr>
@@ -3212,15 +3212,7 @@
         <w:t xml:space="preserve"> </w:t>
       </w:r>
       <w:r>
-        <w:t xml:space="preserve">A backend fejlesztéséhez az ASP.NET </w:t>
-      </w:r>
-      <w:proofErr w:type="spellStart"/>
-      <w:r>
-        <w:t>Core</w:t>
-      </w:r>
-      <w:proofErr w:type="spellEnd"/>
-      <w:r>
-        <w:t xml:space="preserve"> Web API technológiát választottuk, amely a C# programozási nyelven alapul.</w:t>
+        <w:t>A backend fejlesztéséhez az ASP.NET Core Web API technológiát választottuk, amely a C# programozási nyelven alapul.</w:t>
       </w:r>
     </w:p>
     <w:p>
@@ -3354,15 +3346,7 @@
         <w:ind w:firstLine="709"/>
       </w:pPr>
       <w:r>
-        <w:t xml:space="preserve">A GitHub egy népszerű forráskód-kezelő és verziókövető platform, amely a </w:t>
-      </w:r>
-      <w:proofErr w:type="spellStart"/>
-      <w:r>
-        <w:t>Git</w:t>
-      </w:r>
-      <w:proofErr w:type="spellEnd"/>
-      <w:r>
-        <w:t xml:space="preserve"> rendszeren alapul. Lehetővé teszi a fejlesztők számára a kód tárolását, </w:t>
+        <w:t xml:space="preserve">A GitHub egy népszerű forráskód-kezelő és verziókövető platform, amely a Git rendszeren alapul. Lehetővé teszi a fejlesztők számára a kód tárolását, </w:t>
       </w:r>
       <w:proofErr w:type="spellStart"/>
       <w:r>
@@ -3388,23 +3372,7 @@
         <w:pStyle w:val="Cmsor4"/>
       </w:pPr>
       <w:r>
-        <w:t xml:space="preserve">Visual </w:t>
-      </w:r>
-      <w:proofErr w:type="spellStart"/>
-      <w:r>
-        <w:t>Studio</w:t>
-      </w:r>
-      <w:proofErr w:type="spellEnd"/>
-      <w:r>
-        <w:t xml:space="preserve"> </w:t>
-      </w:r>
-      <w:proofErr w:type="spellStart"/>
-      <w:r>
-        <w:t>Code</w:t>
-      </w:r>
-      <w:proofErr w:type="spellEnd"/>
-      <w:r>
-        <w:t>:</w:t>
+        <w:t>Visual Studio Code:</w:t>
       </w:r>
     </w:p>
     <w:p>
@@ -3841,15 +3809,7 @@
       </w:r>
       <w:proofErr w:type="spellEnd"/>
       <w:r>
-        <w:t xml:space="preserve">. Ahelyett, hogy kész komponenseket adna (mint pl. </w:t>
-      </w:r>
-      <w:proofErr w:type="spellStart"/>
-      <w:r>
-        <w:t>Bootstrap</w:t>
-      </w:r>
-      <w:proofErr w:type="spellEnd"/>
-      <w:r>
-        <w:t xml:space="preserve"> vagy </w:t>
+        <w:t xml:space="preserve">. Ahelyett, hogy kész komponenseket adna (mint pl. Bootstrap vagy </w:t>
       </w:r>
       <w:proofErr w:type="spellStart"/>
       <w:r>
@@ -3925,15 +3885,7 @@
       </w:r>
       <w:proofErr w:type="spellEnd"/>
       <w:r>
-        <w:t xml:space="preserve"> Framework </w:t>
-      </w:r>
-      <w:proofErr w:type="spellStart"/>
-      <w:r>
-        <w:t>Core</w:t>
-      </w:r>
-      <w:proofErr w:type="spellEnd"/>
-      <w:r>
-        <w:t xml:space="preserve"> használatával.</w:t>
+        <w:t xml:space="preserve"> Framework Core használatával.</w:t>
       </w:r>
     </w:p>
     <w:p>
@@ -3941,13 +3893,8 @@
         <w:pStyle w:val="Cmsor4"/>
       </w:pPr>
       <w:r>
-        <w:t xml:space="preserve">SQL Server Management </w:t>
-      </w:r>
-      <w:proofErr w:type="spellStart"/>
-      <w:r>
-        <w:t>Studio</w:t>
-      </w:r>
-      <w:proofErr w:type="spellEnd"/>
+        <w:t>SQL Server Management Studio</w:t>
+      </w:r>
     </w:p>
     <w:p>
       <w:r>
@@ -4157,14 +4104,9 @@
           <w:numId w:val="13"/>
         </w:numPr>
       </w:pPr>
-      <w:proofErr w:type="spellStart"/>
       <w:r>
         <w:lastRenderedPageBreak/>
-        <w:t>Főképernyő</w:t>
-      </w:r>
-      <w:proofErr w:type="spellEnd"/>
-      <w:r>
-        <w:t xml:space="preserve">: </w:t>
+        <w:t xml:space="preserve">Főképernyő: </w:t>
       </w:r>
     </w:p>
     <w:p>
@@ -4346,15 +4288,7 @@
         <w:t xml:space="preserve"> API-k, hitelesítési folyamatok </w:t>
       </w:r>
       <w:r>
-        <w:t xml:space="preserve">JWT és </w:t>
-      </w:r>
-      <w:proofErr w:type="spellStart"/>
-      <w:r>
-        <w:t>token</w:t>
-      </w:r>
-      <w:proofErr w:type="spellEnd"/>
-      <w:r>
-        <w:t xml:space="preserve"> használata</w:t>
+        <w:t>JWT és token használata</w:t>
       </w:r>
       <w:r>
         <w:t>.</w:t>
@@ -4526,25 +4460,7 @@
           <w:b/>
           <w:iCs/>
         </w:rPr>
-        <w:t xml:space="preserve">Visual </w:t>
-      </w:r>
-      <w:proofErr w:type="spellStart"/>
-      <w:r>
-        <w:rPr>
-          <w:rFonts w:eastAsiaTheme="majorEastAsia" w:cstheme="majorBidi"/>
-          <w:b/>
-          <w:iCs/>
-        </w:rPr>
-        <w:t>Studio</w:t>
-      </w:r>
-      <w:proofErr w:type="spellEnd"/>
-      <w:r>
-        <w:rPr>
-          <w:rFonts w:eastAsiaTheme="majorEastAsia" w:cstheme="majorBidi"/>
-          <w:b/>
-          <w:iCs/>
-        </w:rPr>
-        <w:t xml:space="preserve"> 2022:</w:t>
+        <w:t>Visual Studio 2022:</w:t>
       </w:r>
     </w:p>
     <w:p>
@@ -4552,15 +4468,7 @@
         <w:ind w:left="680" w:firstLine="709"/>
       </w:pPr>
       <w:r>
-        <w:t xml:space="preserve">A Visual </w:t>
-      </w:r>
-      <w:proofErr w:type="spellStart"/>
-      <w:r>
-        <w:t>Studio</w:t>
-      </w:r>
-      <w:proofErr w:type="spellEnd"/>
-      <w:r>
-        <w:t xml:space="preserve"> 2022 egy széles körben használt fejlesztőkörnyezet, amely támogatja az ASP.NET Web API fejlesztését C# nyelven. Beépített </w:t>
+        <w:t xml:space="preserve">A Visual Studio 2022 egy széles körben használt fejlesztőkörnyezet, amely támogatja az ASP.NET Web API fejlesztését C# nyelven. Beépített </w:t>
       </w:r>
       <w:proofErr w:type="spellStart"/>
       <w:r>
@@ -4576,15 +4484,7 @@
       </w:r>
       <w:proofErr w:type="spellEnd"/>
       <w:r>
-        <w:t xml:space="preserve"> Framework </w:t>
-      </w:r>
-      <w:proofErr w:type="spellStart"/>
-      <w:r>
-        <w:t>Core</w:t>
-      </w:r>
-      <w:proofErr w:type="spellEnd"/>
-      <w:r>
-        <w:t xml:space="preserve">, a </w:t>
+        <w:t xml:space="preserve"> Framework Core, a </w:t>
       </w:r>
       <w:proofErr w:type="spellStart"/>
       <w:r>
@@ -4704,15 +4604,7 @@
       </w:r>
       <w:proofErr w:type="spellEnd"/>
       <w:r>
-        <w:t xml:space="preserve"> Manager segítségével telepítettük és használtuk a programunkban. Alapértelmezetten a Visual </w:t>
-      </w:r>
-      <w:proofErr w:type="spellStart"/>
-      <w:r>
-        <w:t>Studio</w:t>
-      </w:r>
-      <w:proofErr w:type="spellEnd"/>
-      <w:r>
-        <w:t xml:space="preserve"> nem mindig tartalmazza a szükséges </w:t>
+        <w:t xml:space="preserve"> Manager segítségével telepítettük és használtuk a programunkban. Alapértelmezetten a Visual Studio nem mindig tartalmazza a szükséges </w:t>
       </w:r>
       <w:proofErr w:type="spellStart"/>
       <w:r>
@@ -5196,15 +5088,7 @@
       </w:r>
       <w:proofErr w:type="spellEnd"/>
       <w:r>
-        <w:t xml:space="preserve"> Framework </w:t>
-      </w:r>
-      <w:proofErr w:type="spellStart"/>
-      <w:r>
-        <w:t>Core</w:t>
-      </w:r>
-      <w:proofErr w:type="spellEnd"/>
-      <w:r>
-        <w:t xml:space="preserve"> egy modern objektum-relációs adatbázis leképző .NET</w:t>
+        <w:t xml:space="preserve"> Framework Core egy modern objektum-relációs adatbázis leképző .NET</w:t>
       </w:r>
       <w:r>
         <w:t xml:space="preserve"> keretrendszerhez</w:t>
@@ -5264,15 +5148,7 @@
       </w:r>
       <w:proofErr w:type="spellEnd"/>
       <w:r>
-        <w:t xml:space="preserve"> lehetővé teszi a JWT </w:t>
-      </w:r>
-      <w:proofErr w:type="spellStart"/>
-      <w:r>
-        <w:t>tokenek</w:t>
-      </w:r>
-      <w:proofErr w:type="spellEnd"/>
-      <w:r>
-        <w:t xml:space="preserve"> érvényesítését HTTP-kérések során, biztosítva a felhasználók hozzáférésének biztonságos kezelését</w:t>
+        <w:t xml:space="preserve"> lehetővé teszi a JWT tokenek érvényesítését HTTP-kérések során, biztosítva a felhasználók hozzáférésének biztonságos kezelését</w:t>
       </w:r>
       <w:r>
         <w:t>.</w:t>
@@ -5324,15 +5200,7 @@
       </w:r>
       <w:proofErr w:type="spellEnd"/>
       <w:r>
-        <w:t xml:space="preserve"> Framework </w:t>
-      </w:r>
-      <w:proofErr w:type="spellStart"/>
-      <w:r>
-        <w:t>Core</w:t>
-      </w:r>
-      <w:proofErr w:type="spellEnd"/>
-      <w:r>
-        <w:t xml:space="preserve"> eszközeihez szükséges fejlesztési időben használt komponensek.</w:t>
+        <w:t xml:space="preserve"> Framework Core eszközeihez szükséges fejlesztési időben használt komponensek.</w:t>
       </w:r>
     </w:p>
     <w:p>
@@ -5389,15 +5257,7 @@
       </w:r>
       <w:proofErr w:type="spellEnd"/>
       <w:r>
-        <w:t xml:space="preserve"> Framework </w:t>
-      </w:r>
-      <w:proofErr w:type="spellStart"/>
-      <w:r>
-        <w:t>Core</w:t>
-      </w:r>
-      <w:proofErr w:type="spellEnd"/>
-      <w:r>
-        <w:t>-hoz.</w:t>
+        <w:t xml:space="preserve"> Framework Core-hoz.</w:t>
       </w:r>
     </w:p>
     <w:p>
@@ -5446,15 +5306,7 @@
       </w:r>
       <w:proofErr w:type="spellEnd"/>
       <w:r>
-        <w:t xml:space="preserve"> Framework </w:t>
-      </w:r>
-      <w:proofErr w:type="spellStart"/>
-      <w:r>
-        <w:t>Core</w:t>
-      </w:r>
-      <w:proofErr w:type="spellEnd"/>
-      <w:r>
-        <w:t xml:space="preserve"> eszközeihez szükséges </w:t>
+        <w:t xml:space="preserve"> Framework Core eszközeihez szükséges </w:t>
       </w:r>
       <w:proofErr w:type="spellStart"/>
       <w:r>
@@ -5506,15 +5358,7 @@
         <w:ind w:left="1080"/>
       </w:pPr>
       <w:r>
-        <w:t xml:space="preserve">Kódgenerálás az ASP.NET </w:t>
-      </w:r>
-      <w:proofErr w:type="spellStart"/>
-      <w:r>
-        <w:t>Core</w:t>
-      </w:r>
-      <w:proofErr w:type="spellEnd"/>
-      <w:r>
-        <w:t xml:space="preserve">-hoz, tartalmazza a </w:t>
+        <w:t xml:space="preserve">Kódgenerálás az ASP.NET Core-hoz, tartalmazza a </w:t>
       </w:r>
       <w:proofErr w:type="spellStart"/>
       <w:r>
@@ -5753,15 +5597,7 @@
       </w:r>
       <w:proofErr w:type="spellEnd"/>
       <w:r>
-        <w:t xml:space="preserve"> a Visual </w:t>
-      </w:r>
-      <w:proofErr w:type="spellStart"/>
-      <w:r>
-        <w:t>Studio</w:t>
-      </w:r>
-      <w:proofErr w:type="spellEnd"/>
-      <w:r>
-        <w:t xml:space="preserve"> eszköze, amellyel </w:t>
+        <w:t xml:space="preserve"> a Visual Studio eszköze, amellyel </w:t>
       </w:r>
       <w:proofErr w:type="spellStart"/>
       <w:r>
@@ -5849,22 +5685,17 @@
           <w:ilvl w:val="0"/>
           <w:numId w:val="24"/>
         </w:numPr>
-      </w:pPr>
-      <w:proofErr w:type="spellStart"/>
+        <w:tabs>
+          <w:tab w:val="clear" w:pos="720"/>
+        </w:tabs>
+        <w:ind w:left="900"/>
+      </w:pPr>
       <w:r>
         <w:rPr>
           <w:b/>
           <w:bCs/>
         </w:rPr>
-        <w:t>Code</w:t>
-      </w:r>
-      <w:proofErr w:type="spellEnd"/>
-      <w:r>
-        <w:rPr>
-          <w:b/>
-          <w:bCs/>
-        </w:rPr>
-        <w:t xml:space="preserve"> </w:t>
+        <w:t xml:space="preserve">Code </w:t>
       </w:r>
       <w:proofErr w:type="spellStart"/>
       <w:r>
@@ -5892,6 +5723,10 @@
           <w:ilvl w:val="0"/>
           <w:numId w:val="24"/>
         </w:numPr>
+        <w:tabs>
+          <w:tab w:val="clear" w:pos="720"/>
+        </w:tabs>
+        <w:ind w:left="900"/>
       </w:pPr>
       <w:proofErr w:type="spellStart"/>
       <w:r>
@@ -5935,6 +5770,10 @@
           <w:ilvl w:val="0"/>
           <w:numId w:val="24"/>
         </w:numPr>
+        <w:tabs>
+          <w:tab w:val="clear" w:pos="720"/>
+        </w:tabs>
+        <w:ind w:left="900"/>
       </w:pPr>
       <w:proofErr w:type="spellStart"/>
       <w:r>
@@ -5979,6 +5818,9 @@
     </w:p>
     <w:p>
       <w:r>
+        <w:rPr>
+          <w:noProof/>
+        </w:rPr>
         <w:drawing>
           <wp:anchor distT="0" distB="360045" distL="114300" distR="114300" simplePos="0" relativeHeight="251675648" behindDoc="0" locked="0" layoutInCell="1" allowOverlap="1" wp14:anchorId="4E638F2B" wp14:editId="2270D79D">
             <wp:simplePos x="0" y="0"/>
@@ -6056,14 +5898,18 @@
       <w:r>
         <w:t xml:space="preserve"> és a </w:t>
       </w:r>
-      <w:proofErr w:type="spellStart"/>
       <w:r>
         <w:rPr>
           <w:i/>
         </w:rPr>
-        <w:t>Jwt</w:t>
-      </w:r>
-      <w:proofErr w:type="spellEnd"/>
+        <w:t>J</w:t>
+      </w:r>
+      <w:r>
+        <w:rPr>
+          <w:i/>
+        </w:rPr>
+        <w:t>WT</w:t>
+      </w:r>
       <w:r>
         <w:t xml:space="preserve"> konfiguráció, az </w:t>
       </w:r>
@@ -6086,13 +5932,10 @@
     </w:p>
     <w:p>
       <w:r>
-        <w:t xml:space="preserve">A modellek használtuk az osztályok kialakításánál az </w:t>
-      </w:r>
-      <w:r>
-        <w:t>annotációk</w:t>
-      </w:r>
-      <w:r>
-        <w:t>at.</w:t>
+        <w:t xml:space="preserve">A modellek </w:t>
+      </w:r>
+      <w:r>
+        <w:t>kialakításánál a következő annotációkat használtuk:</w:t>
       </w:r>
     </w:p>
     <w:p>
@@ -6102,31 +5945,16 @@
           <w:ilvl w:val="0"/>
           <w:numId w:val="1"/>
         </w:numPr>
-        <w:ind w:left="851"/>
+        <w:ind w:left="900"/>
       </w:pPr>
       <w:r>
         <w:rPr>
           <w:b/>
         </w:rPr>
-        <w:t>[Key]</w:t>
-      </w:r>
-      <w:r>
-        <w:rPr>
-          <w:b/>
-        </w:rPr>
-        <w:t>:</w:t>
-      </w:r>
-      <w:r>
-        <w:t xml:space="preserve"> </w:t>
-      </w:r>
-      <w:r>
-        <w:t>A</w:t>
-      </w:r>
-      <w:r>
-        <w:t xml:space="preserve">z </w:t>
-      </w:r>
-      <w:r>
-        <w:t>attribútumot az entitás azon tulajdonságának meghatározására használjuk, amely az elsődleges kulcsot képviseli az adatbázisban.</w:t>
+        <w:t>[Key]:</w:t>
+      </w:r>
+      <w:r>
+        <w:t xml:space="preserve"> Az attribútumot az entitás azon tulajdonságának meghatározására használjuk, amely az elsődleges kulcsot képviseli az adatbázisban.</w:t>
       </w:r>
     </w:p>
     <w:p>
@@ -6136,7 +5964,7 @@
           <w:ilvl w:val="0"/>
           <w:numId w:val="1"/>
         </w:numPr>
-        <w:ind w:left="851"/>
+        <w:ind w:left="900"/>
       </w:pPr>
       <w:r>
         <w:rPr>
@@ -6156,25 +5984,16 @@
         <w:rPr>
           <w:b/>
         </w:rPr>
-        <w:t>]</w:t>
-      </w:r>
-      <w:r>
-        <w:rPr>
-          <w:b/>
-        </w:rPr>
-        <w:t>:</w:t>
-      </w:r>
-      <w:r>
-        <w:rPr>
-          <w:b/>
-        </w:rPr>
-        <w:t xml:space="preserve"> </w:t>
-      </w:r>
-      <w:r>
-        <w:t>A</w:t>
-      </w:r>
-      <w:r>
-        <w:t>rra használjuk, hogy megadjuk, hogy egy adott tulajdonság kötelező (nem lehet null). Az adatbázisban ennek megfelelően nem engedélyezi a NULL értékek tárolását.</w:t>
+        <w:t xml:space="preserve">]: </w:t>
+      </w:r>
+      <w:r>
+        <w:t>Arra használjuk, hogy megadjuk, hogy egy adott tulajdonság kötelező (nem lehet null). Az adatbázis</w:t>
+      </w:r>
+      <w:r>
+        <w:t>-kezelő</w:t>
+      </w:r>
+      <w:r>
+        <w:t xml:space="preserve"> ennek megfelelően nem engedélyezi a NULL értékek tárolását.</w:t>
       </w:r>
     </w:p>
     <w:p>
@@ -6184,7 +6003,7 @@
           <w:ilvl w:val="0"/>
           <w:numId w:val="1"/>
         </w:numPr>
-        <w:ind w:left="851"/>
+        <w:ind w:left="900"/>
       </w:pPr>
       <w:r>
         <w:rPr>
@@ -6217,19 +6036,10 @@
         <w:rPr>
           <w:b/>
         </w:rPr>
-        <w:t>")]</w:t>
-      </w:r>
-      <w:r>
-        <w:rPr>
-          <w:b/>
-        </w:rPr>
-        <w:t xml:space="preserve">: </w:t>
-      </w:r>
-      <w:r>
-        <w:t>A</w:t>
-      </w:r>
-      <w:r>
-        <w:t xml:space="preserve"> kapcsolódó entitások közötti viszonyok meghatározására használjuk. Az adott entitás kapcsolatát az összefüggő másik entitással jelöli. Ebben az esetben a </w:t>
+        <w:t xml:space="preserve">")]: </w:t>
+      </w:r>
+      <w:r>
+        <w:t xml:space="preserve">A kapcsolódó entitások közötti viszonyok meghatározására használjuk. Az adott entitás kapcsolatát az összefüggő másik entitással jelöli. Ebben az esetben a </w:t>
       </w:r>
       <w:r>
         <w:rPr>
@@ -7041,549 +6851,14 @@
         <w:rPr>
           <w:noProof/>
         </w:rPr>
-        <w:t xml:space="preserve">Ebben a táblában tároljuk a vendégek adatait, mint például a kártyaazonosítót, nevet, létrehozási dátumot és aktivitási státuszt. A rendszer ezeket az információkat használja a vendég azonosítására, valamint a vásárlások és rendeléseik nyomon követésére. Az </w:t>
-      </w:r>
-      <w:r>
-        <w:rPr>
-          <w:i/>
-          <w:iCs/>
-          <w:noProof/>
-        </w:rPr>
-        <w:t>IsActive</w:t>
-      </w:r>
-      <w:r>
-        <w:rPr>
-          <w:noProof/>
-        </w:rPr>
-        <w:t xml:space="preserve"> mező jelzi, hogy a vendég </w:t>
-      </w:r>
-      <w:r>
-        <w:rPr>
-          <w:noProof/>
-        </w:rPr>
-        <w:t>aktív</w:t>
-      </w:r>
-      <w:r>
-        <w:rPr>
-          <w:noProof/>
-        </w:rPr>
-        <w:t>-e a rendszerben.</w:t>
-      </w:r>
-    </w:p>
-    <w:tbl>
-      <w:tblPr>
-        <w:tblStyle w:val="Rcsostblzat"/>
-        <w:tblW w:w="0" w:type="auto"/>
-        <w:jc w:val="center"/>
-        <w:tblLook w:val="04A0" w:firstRow="1" w:lastRow="0" w:firstColumn="1" w:lastColumn="0" w:noHBand="0" w:noVBand="1"/>
-      </w:tblPr>
-      <w:tblGrid>
-        <w:gridCol w:w="479"/>
-        <w:gridCol w:w="685"/>
-        <w:gridCol w:w="1299"/>
-        <w:gridCol w:w="2585"/>
-      </w:tblGrid>
-      <w:tr>
-        <w:trPr>
-          <w:trHeight w:val="599"/>
-          <w:jc w:val="center"/>
-        </w:trPr>
-        <w:tc>
-          <w:tcPr>
-            <w:tcW w:w="5048" w:type="dxa"/>
-            <w:gridSpan w:val="4"/>
-            <w:vAlign w:val="center"/>
-          </w:tcPr>
-          <w:p>
-            <w:pPr>
-              <w:pStyle w:val="AdatbzisTblatartalma"/>
-              <w:spacing w:before="0" w:after="0" w:line="240" w:lineRule="auto"/>
-              <w:jc w:val="center"/>
-            </w:pPr>
-            <w:proofErr w:type="spellStart"/>
-            <w:r>
-              <w:rPr>
-                <w:sz w:val="44"/>
-              </w:rPr>
-              <w:t>Customers</w:t>
-            </w:r>
-            <w:proofErr w:type="spellEnd"/>
-          </w:p>
-        </w:tc>
-      </w:tr>
-      <w:tr>
-        <w:trPr>
-          <w:trHeight w:val="553"/>
-          <w:jc w:val="center"/>
-        </w:trPr>
-        <w:tc>
-          <w:tcPr>
-            <w:tcW w:w="479" w:type="dxa"/>
-            <w:vAlign w:val="center"/>
-          </w:tcPr>
-          <w:p>
-            <w:pPr>
-              <w:pStyle w:val="AdatbzisTblatartalma"/>
-              <w:spacing w:after="0" w:line="240" w:lineRule="auto"/>
-              <w:jc w:val="center"/>
-              <w:rPr>
-                <w:rFonts w:ascii="Segoe UI Symbol" w:hAnsi="Segoe UI Symbol"/>
-                <w:sz w:val="14"/>
-              </w:rPr>
-            </w:pPr>
-          </w:p>
-        </w:tc>
-        <w:tc>
-          <w:tcPr>
-            <w:tcW w:w="685" w:type="dxa"/>
-            <w:vAlign w:val="center"/>
-          </w:tcPr>
-          <w:p>
-            <w:pPr>
-              <w:pStyle w:val="AdatbzisTblatartalma"/>
-              <w:spacing w:after="0" w:line="240" w:lineRule="auto"/>
-              <w:jc w:val="center"/>
-              <w:rPr>
-                <w:sz w:val="14"/>
-              </w:rPr>
-            </w:pPr>
-            <w:r>
-              <w:rPr>
-                <w:sz w:val="14"/>
-              </w:rPr>
-              <w:t>Típus</w:t>
-            </w:r>
-          </w:p>
-        </w:tc>
-        <w:tc>
-          <w:tcPr>
-            <w:tcW w:w="1299" w:type="dxa"/>
-            <w:vAlign w:val="center"/>
-          </w:tcPr>
-          <w:p>
-            <w:pPr>
-              <w:pStyle w:val="AdatbzisTblatartalma"/>
-              <w:spacing w:after="0" w:line="240" w:lineRule="auto"/>
-              <w:jc w:val="center"/>
-              <w:rPr>
-                <w:sz w:val="14"/>
-              </w:rPr>
-            </w:pPr>
-            <w:r>
-              <w:rPr>
-                <w:sz w:val="14"/>
-              </w:rPr>
-              <w:t>Mezőnév</w:t>
-            </w:r>
-          </w:p>
-        </w:tc>
-        <w:tc>
-          <w:tcPr>
-            <w:tcW w:w="2585" w:type="dxa"/>
-            <w:vAlign w:val="center"/>
-          </w:tcPr>
-          <w:p>
-            <w:pPr>
-              <w:pStyle w:val="AdatbzisTblatartalma"/>
-              <w:spacing w:before="0" w:after="0" w:line="240" w:lineRule="auto"/>
-              <w:jc w:val="center"/>
-              <w:rPr>
-                <w:sz w:val="14"/>
-                <w:szCs w:val="20"/>
-              </w:rPr>
-            </w:pPr>
-            <w:r>
-              <w:rPr>
-                <w:sz w:val="14"/>
-                <w:szCs w:val="20"/>
-              </w:rPr>
-              <w:t>Megjegyzés</w:t>
-            </w:r>
-          </w:p>
-        </w:tc>
-      </w:tr>
-      <w:tr>
-        <w:trPr>
-          <w:trHeight w:val="397"/>
-          <w:jc w:val="center"/>
-        </w:trPr>
-        <w:tc>
-          <w:tcPr>
-            <w:tcW w:w="479" w:type="dxa"/>
-            <w:vAlign w:val="center"/>
-          </w:tcPr>
-          <w:p>
-            <w:pPr>
-              <w:pStyle w:val="AdatbzisTblatartalma"/>
-              <w:spacing w:before="0" w:after="0" w:line="240" w:lineRule="auto"/>
-              <w:jc w:val="center"/>
-            </w:pPr>
-            <w:r>
-              <w:rPr>
-                <w:rFonts w:ascii="Segoe UI Symbol" w:hAnsi="Segoe UI Symbol"/>
-                <w:sz w:val="18"/>
-              </w:rPr>
-              <w:t>🔑</w:t>
-            </w:r>
-          </w:p>
-        </w:tc>
-        <w:tc>
-          <w:tcPr>
-            <w:tcW w:w="685" w:type="dxa"/>
-            <w:vAlign w:val="center"/>
-          </w:tcPr>
-          <w:p>
-            <w:pPr>
-              <w:pStyle w:val="AdatbzisTblatartalma"/>
-              <w:spacing w:before="0" w:after="0" w:line="240" w:lineRule="auto"/>
-              <w:jc w:val="center"/>
-            </w:pPr>
-            <w:r>
-              <w:t>INTEGER</w:t>
-            </w:r>
-          </w:p>
-        </w:tc>
-        <w:tc>
-          <w:tcPr>
-            <w:tcW w:w="1299" w:type="dxa"/>
-            <w:vAlign w:val="center"/>
-          </w:tcPr>
-          <w:p>
-            <w:pPr>
-              <w:pStyle w:val="AdatbzisTblatartalma"/>
-              <w:spacing w:before="0" w:after="0"/>
-              <w:jc w:val="center"/>
-            </w:pPr>
-            <w:proofErr w:type="spellStart"/>
-            <w:r>
-              <w:t>Customer</w:t>
-            </w:r>
-            <w:r>
-              <w:t>Id</w:t>
-            </w:r>
-            <w:proofErr w:type="spellEnd"/>
-          </w:p>
-        </w:tc>
-        <w:tc>
-          <w:tcPr>
-            <w:tcW w:w="2585" w:type="dxa"/>
-            <w:vAlign w:val="center"/>
-          </w:tcPr>
-          <w:p>
-            <w:pPr>
-              <w:pStyle w:val="AdatbzisTblatartalma"/>
-              <w:spacing w:before="0" w:after="0"/>
-              <w:jc w:val="center"/>
-            </w:pPr>
-            <w:proofErr w:type="spellStart"/>
-            <w:r>
-              <w:t>Auto</w:t>
-            </w:r>
-            <w:proofErr w:type="spellEnd"/>
-            <w:r>
-              <w:t xml:space="preserve"> </w:t>
-            </w:r>
-            <w:proofErr w:type="spellStart"/>
-            <w:r>
-              <w:t>increment</w:t>
-            </w:r>
-            <w:proofErr w:type="spellEnd"/>
-          </w:p>
-        </w:tc>
-      </w:tr>
-      <w:tr>
-        <w:trPr>
-          <w:trHeight w:val="397"/>
-          <w:jc w:val="center"/>
-        </w:trPr>
-        <w:tc>
-          <w:tcPr>
-            <w:tcW w:w="479" w:type="dxa"/>
-            <w:vAlign w:val="center"/>
-          </w:tcPr>
-          <w:p>
-            <w:pPr>
-              <w:pStyle w:val="AdatbzisTblatartalma"/>
-              <w:spacing w:before="0" w:after="0"/>
-              <w:jc w:val="center"/>
-            </w:pPr>
-          </w:p>
-        </w:tc>
-        <w:tc>
-          <w:tcPr>
-            <w:tcW w:w="685" w:type="dxa"/>
-            <w:vAlign w:val="center"/>
-          </w:tcPr>
-          <w:p>
-            <w:pPr>
-              <w:pStyle w:val="AdatbzisTblatartalma"/>
-              <w:spacing w:before="0" w:after="0"/>
-              <w:jc w:val="center"/>
-            </w:pPr>
-            <w:r>
-              <w:t>TEXT</w:t>
-            </w:r>
-          </w:p>
-        </w:tc>
-        <w:tc>
-          <w:tcPr>
-            <w:tcW w:w="1299" w:type="dxa"/>
-            <w:vAlign w:val="center"/>
-          </w:tcPr>
-          <w:p>
-            <w:pPr>
-              <w:pStyle w:val="AdatbzisTblatartalma"/>
-              <w:spacing w:before="0" w:after="0"/>
-              <w:jc w:val="center"/>
-            </w:pPr>
-            <w:proofErr w:type="spellStart"/>
-            <w:r>
-              <w:t>CardId</w:t>
-            </w:r>
-            <w:proofErr w:type="spellEnd"/>
-          </w:p>
-        </w:tc>
-        <w:tc>
-          <w:tcPr>
-            <w:tcW w:w="2585" w:type="dxa"/>
-            <w:vAlign w:val="center"/>
-          </w:tcPr>
-          <w:p>
-            <w:pPr>
-              <w:pStyle w:val="AdatbzisTblatartalma"/>
-              <w:spacing w:before="0" w:after="0"/>
-              <w:jc w:val="center"/>
-            </w:pPr>
-            <w:r>
-              <w:t>A vendéghez hozzárendelt kártya azonosítója</w:t>
-            </w:r>
-          </w:p>
-        </w:tc>
-      </w:tr>
-      <w:tr>
-        <w:trPr>
-          <w:trHeight w:val="397"/>
-          <w:jc w:val="center"/>
-        </w:trPr>
-        <w:tc>
-          <w:tcPr>
-            <w:tcW w:w="479" w:type="dxa"/>
-            <w:vAlign w:val="center"/>
-          </w:tcPr>
-          <w:p>
-            <w:pPr>
-              <w:pStyle w:val="AdatbzisTblatartalma"/>
-              <w:spacing w:before="0" w:after="0"/>
-              <w:jc w:val="center"/>
-            </w:pPr>
-          </w:p>
-        </w:tc>
-        <w:tc>
-          <w:tcPr>
-            <w:tcW w:w="685" w:type="dxa"/>
-            <w:vAlign w:val="center"/>
-          </w:tcPr>
-          <w:p>
-            <w:pPr>
-              <w:pStyle w:val="AdatbzisTblatartalma"/>
-              <w:spacing w:before="0" w:after="0"/>
-              <w:jc w:val="center"/>
-            </w:pPr>
-            <w:r>
-              <w:t>TEXT</w:t>
-            </w:r>
-          </w:p>
-        </w:tc>
-        <w:tc>
-          <w:tcPr>
-            <w:tcW w:w="1299" w:type="dxa"/>
-            <w:vAlign w:val="center"/>
-          </w:tcPr>
-          <w:p>
-            <w:pPr>
-              <w:pStyle w:val="AdatbzisTblatartalma"/>
-              <w:spacing w:before="0" w:after="0"/>
-              <w:jc w:val="center"/>
-            </w:pPr>
-            <w:proofErr w:type="spellStart"/>
-            <w:r>
-              <w:t>Name</w:t>
-            </w:r>
-            <w:proofErr w:type="spellEnd"/>
-          </w:p>
-        </w:tc>
-        <w:tc>
-          <w:tcPr>
-            <w:tcW w:w="2585" w:type="dxa"/>
-            <w:vAlign w:val="center"/>
-          </w:tcPr>
-          <w:p>
-            <w:pPr>
-              <w:pStyle w:val="AdatbzisTblatartalma"/>
-              <w:spacing w:before="0" w:after="0"/>
-              <w:jc w:val="center"/>
-            </w:pPr>
-            <w:r>
-              <w:t>Vendég keresztneve a megszólítás miatt</w:t>
-            </w:r>
-          </w:p>
-        </w:tc>
-      </w:tr>
-      <w:tr>
-        <w:trPr>
-          <w:trHeight w:val="397"/>
-          <w:jc w:val="center"/>
-        </w:trPr>
-        <w:tc>
-          <w:tcPr>
-            <w:tcW w:w="479" w:type="dxa"/>
-            <w:vAlign w:val="center"/>
-          </w:tcPr>
-          <w:p>
-            <w:pPr>
-              <w:pStyle w:val="AdatbzisTblatartalma"/>
-              <w:spacing w:before="0" w:after="0"/>
-              <w:jc w:val="center"/>
-            </w:pPr>
-          </w:p>
-        </w:tc>
-        <w:tc>
-          <w:tcPr>
-            <w:tcW w:w="685" w:type="dxa"/>
-            <w:vAlign w:val="center"/>
-          </w:tcPr>
-          <w:p>
-            <w:pPr>
-              <w:pStyle w:val="AdatbzisTblatartalma"/>
-              <w:spacing w:before="0" w:after="0"/>
-              <w:jc w:val="center"/>
-            </w:pPr>
-            <w:r>
-              <w:t>TEXT</w:t>
-            </w:r>
-          </w:p>
-        </w:tc>
-        <w:tc>
-          <w:tcPr>
-            <w:tcW w:w="1299" w:type="dxa"/>
-            <w:vAlign w:val="center"/>
-          </w:tcPr>
-          <w:p>
-            <w:pPr>
-              <w:pStyle w:val="AdatbzisTblatartalma"/>
-              <w:spacing w:before="0" w:after="0"/>
-              <w:jc w:val="center"/>
-            </w:pPr>
-            <w:proofErr w:type="spellStart"/>
-            <w:r>
-              <w:t>CreatedAt</w:t>
-            </w:r>
-            <w:proofErr w:type="spellEnd"/>
-          </w:p>
-        </w:tc>
-        <w:tc>
-          <w:tcPr>
-            <w:tcW w:w="2585" w:type="dxa"/>
-            <w:vAlign w:val="center"/>
-          </w:tcPr>
-          <w:p>
-            <w:pPr>
-              <w:pStyle w:val="AdatbzisTblatartalma"/>
-              <w:spacing w:before="0" w:after="0"/>
-              <w:jc w:val="center"/>
-            </w:pPr>
-            <w:r>
-              <w:t>A vendég rekord létrehozásának dátuma</w:t>
-            </w:r>
-          </w:p>
-        </w:tc>
-      </w:tr>
-      <w:tr>
-        <w:trPr>
-          <w:trHeight w:val="397"/>
-          <w:jc w:val="center"/>
-        </w:trPr>
-        <w:tc>
-          <w:tcPr>
-            <w:tcW w:w="479" w:type="dxa"/>
-            <w:vAlign w:val="center"/>
-          </w:tcPr>
-          <w:p>
-            <w:pPr>
-              <w:pStyle w:val="AdatbzisTblatartalma"/>
-              <w:spacing w:before="0" w:after="0"/>
-              <w:jc w:val="center"/>
-            </w:pPr>
-          </w:p>
-        </w:tc>
-        <w:tc>
-          <w:tcPr>
-            <w:tcW w:w="685" w:type="dxa"/>
-            <w:vAlign w:val="center"/>
-          </w:tcPr>
-          <w:p>
-            <w:pPr>
-              <w:pStyle w:val="AdatbzisTblatartalma"/>
-              <w:spacing w:before="0" w:after="0"/>
-              <w:jc w:val="center"/>
-            </w:pPr>
-            <w:r>
-              <w:t>INTEGER</w:t>
-            </w:r>
-          </w:p>
-        </w:tc>
-        <w:tc>
-          <w:tcPr>
-            <w:tcW w:w="1299" w:type="dxa"/>
-            <w:vAlign w:val="center"/>
-          </w:tcPr>
-          <w:p>
-            <w:pPr>
-              <w:pStyle w:val="AdatbzisTblatartalma"/>
-              <w:spacing w:before="0" w:after="0"/>
-              <w:jc w:val="center"/>
-            </w:pPr>
-            <w:proofErr w:type="spellStart"/>
-            <w:r>
-              <w:t>IsActive</w:t>
-            </w:r>
-            <w:proofErr w:type="spellEnd"/>
-          </w:p>
-        </w:tc>
-        <w:tc>
-          <w:tcPr>
-            <w:tcW w:w="2585" w:type="dxa"/>
-            <w:vAlign w:val="center"/>
-          </w:tcPr>
-          <w:p>
-            <w:pPr>
-              <w:pStyle w:val="AdatbzisTblatartalma"/>
-              <w:spacing w:before="0" w:after="0"/>
-              <w:jc w:val="center"/>
-            </w:pPr>
-            <w:r>
-              <w:t>A vendég engedélyezett-e</w:t>
-            </w:r>
-          </w:p>
-        </w:tc>
-      </w:tr>
-    </w:tbl>
-    <w:p>
-      <w:pPr>
-        <w:pStyle w:val="Cmsor4"/>
-      </w:pPr>
-      <w:r>
-        <w:rPr>
-          <w:noProof/>
-        </w:rPr>
         <w:drawing>
-          <wp:anchor distT="180340" distB="360045" distL="114300" distR="114300" simplePos="0" relativeHeight="251661312" behindDoc="0" locked="0" layoutInCell="1" allowOverlap="1" wp14:anchorId="3A252020" wp14:editId="78BD76E8">
+          <wp:anchor distT="180340" distB="360045" distL="114300" distR="114300" simplePos="0" relativeHeight="251661312" behindDoc="0" locked="0" layoutInCell="1" allowOverlap="1" wp14:anchorId="3A252020" wp14:editId="0D7A2DA8">
             <wp:simplePos x="0" y="0"/>
             <wp:positionH relativeFrom="margin">
               <wp:align>center</wp:align>
             </wp:positionH>
             <wp:positionV relativeFrom="paragraph">
-              <wp:posOffset>300791</wp:posOffset>
+              <wp:posOffset>3518535</wp:posOffset>
             </wp:positionV>
             <wp:extent cx="5040000" cy="3502800"/>
             <wp:effectExtent l="0" t="0" r="8255" b="2540"/>
@@ -7639,35 +6914,585 @@
           </wp:anchor>
         </w:drawing>
       </w:r>
-      <w:proofErr w:type="spellStart"/>
-      <w:r>
-        <w:t>CustomerAdmissions</w:t>
-      </w:r>
-      <w:proofErr w:type="spellEnd"/>
-      <w:r>
-        <w:t xml:space="preserve"> / </w:t>
-      </w:r>
-      <w:proofErr w:type="spellStart"/>
-      <w:r>
-        <w:t>CustomerAdmission</w:t>
-      </w:r>
-      <w:proofErr w:type="spellEnd"/>
-    </w:p>
-    <w:p>
-      <w:r>
-        <w:t xml:space="preserve">A </w:t>
-      </w:r>
-      <w:proofErr w:type="spellStart"/>
+      <w:r>
+        <w:rPr>
+          <w:noProof/>
+        </w:rPr>
+        <w:t xml:space="preserve">Ebben a táblában tároljuk a vendégek adatait, mint például a </w:t>
+      </w:r>
+      <w:r>
+        <w:rPr>
+          <w:noProof/>
+        </w:rPr>
+        <w:t>kártyaazonosítót,</w:t>
+      </w:r>
+      <w:r>
+        <w:rPr>
+          <w:noProof/>
+        </w:rPr>
+        <w:t xml:space="preserve"> nevet, létrehozási dátumot és aktivitási státuszt. A rendszer ezeket az információkat használja a vendég azonosítására, valamint a vásárlások és rendeléseik nyomon követésére. Az </w:t>
+      </w:r>
       <w:r>
         <w:rPr>
           <w:i/>
           <w:iCs/>
-        </w:rPr>
+          <w:noProof/>
+        </w:rPr>
+        <w:t>IsActive</w:t>
+      </w:r>
+      <w:r>
+        <w:rPr>
+          <w:noProof/>
+        </w:rPr>
+        <w:t xml:space="preserve"> mező jelzi, hogy a vendég </w:t>
+      </w:r>
+      <w:r>
+        <w:rPr>
+          <w:noProof/>
+        </w:rPr>
+        <w:t>aktív</w:t>
+      </w:r>
+      <w:r>
+        <w:rPr>
+          <w:noProof/>
+        </w:rPr>
+        <w:t>-e a rendszerben.</w:t>
+      </w:r>
+    </w:p>
+    <w:tbl>
+      <w:tblPr>
+        <w:tblStyle w:val="Rcsostblzat"/>
+        <w:tblW w:w="0" w:type="auto"/>
+        <w:jc w:val="center"/>
+        <w:tblLook w:val="04A0" w:firstRow="1" w:lastRow="0" w:firstColumn="1" w:lastColumn="0" w:noHBand="0" w:noVBand="1"/>
+      </w:tblPr>
+      <w:tblGrid>
+        <w:gridCol w:w="479"/>
+        <w:gridCol w:w="685"/>
+        <w:gridCol w:w="1299"/>
+        <w:gridCol w:w="2585"/>
+      </w:tblGrid>
+      <w:tr>
+        <w:trPr>
+          <w:trHeight w:val="599"/>
+          <w:jc w:val="center"/>
+        </w:trPr>
+        <w:tc>
+          <w:tcPr>
+            <w:tcW w:w="5048" w:type="dxa"/>
+            <w:gridSpan w:val="4"/>
+            <w:vAlign w:val="center"/>
+          </w:tcPr>
+          <w:p>
+            <w:pPr>
+              <w:pStyle w:val="AdatbzisTblatartalma"/>
+              <w:spacing w:before="0" w:after="0" w:line="240" w:lineRule="auto"/>
+              <w:jc w:val="center"/>
+            </w:pPr>
+            <w:proofErr w:type="spellStart"/>
+            <w:r>
+              <w:rPr>
+                <w:sz w:val="44"/>
+              </w:rPr>
+              <w:t>Customers</w:t>
+            </w:r>
+            <w:proofErr w:type="spellEnd"/>
+          </w:p>
+        </w:tc>
+      </w:tr>
+      <w:tr>
+        <w:trPr>
+          <w:trHeight w:val="553"/>
+          <w:jc w:val="center"/>
+        </w:trPr>
+        <w:tc>
+          <w:tcPr>
+            <w:tcW w:w="479" w:type="dxa"/>
+            <w:vAlign w:val="center"/>
+          </w:tcPr>
+          <w:p>
+            <w:pPr>
+              <w:pStyle w:val="AdatbzisTblatartalma"/>
+              <w:spacing w:after="0" w:line="240" w:lineRule="auto"/>
+              <w:jc w:val="center"/>
+              <w:rPr>
+                <w:rFonts w:ascii="Segoe UI Symbol" w:hAnsi="Segoe UI Symbol"/>
+                <w:sz w:val="14"/>
+              </w:rPr>
+            </w:pPr>
+          </w:p>
+        </w:tc>
+        <w:tc>
+          <w:tcPr>
+            <w:tcW w:w="685" w:type="dxa"/>
+            <w:vAlign w:val="center"/>
+          </w:tcPr>
+          <w:p>
+            <w:pPr>
+              <w:pStyle w:val="AdatbzisTblatartalma"/>
+              <w:spacing w:after="0" w:line="240" w:lineRule="auto"/>
+              <w:jc w:val="center"/>
+              <w:rPr>
+                <w:sz w:val="14"/>
+              </w:rPr>
+            </w:pPr>
+            <w:r>
+              <w:rPr>
+                <w:sz w:val="14"/>
+              </w:rPr>
+              <w:t>Típus</w:t>
+            </w:r>
+          </w:p>
+        </w:tc>
+        <w:tc>
+          <w:tcPr>
+            <w:tcW w:w="1299" w:type="dxa"/>
+            <w:vAlign w:val="center"/>
+          </w:tcPr>
+          <w:p>
+            <w:pPr>
+              <w:pStyle w:val="AdatbzisTblatartalma"/>
+              <w:spacing w:after="0" w:line="240" w:lineRule="auto"/>
+              <w:jc w:val="center"/>
+              <w:rPr>
+                <w:sz w:val="14"/>
+              </w:rPr>
+            </w:pPr>
+            <w:r>
+              <w:rPr>
+                <w:sz w:val="14"/>
+              </w:rPr>
+              <w:t>Mezőnév</w:t>
+            </w:r>
+          </w:p>
+        </w:tc>
+        <w:tc>
+          <w:tcPr>
+            <w:tcW w:w="2585" w:type="dxa"/>
+            <w:vAlign w:val="center"/>
+          </w:tcPr>
+          <w:p>
+            <w:pPr>
+              <w:pStyle w:val="AdatbzisTblatartalma"/>
+              <w:spacing w:before="0" w:after="0" w:line="240" w:lineRule="auto"/>
+              <w:jc w:val="center"/>
+              <w:rPr>
+                <w:sz w:val="14"/>
+                <w:szCs w:val="20"/>
+              </w:rPr>
+            </w:pPr>
+            <w:r>
+              <w:rPr>
+                <w:sz w:val="14"/>
+                <w:szCs w:val="20"/>
+              </w:rPr>
+              <w:t>Megjegyzés</w:t>
+            </w:r>
+          </w:p>
+        </w:tc>
+      </w:tr>
+      <w:tr>
+        <w:trPr>
+          <w:trHeight w:val="397"/>
+          <w:jc w:val="center"/>
+        </w:trPr>
+        <w:tc>
+          <w:tcPr>
+            <w:tcW w:w="479" w:type="dxa"/>
+            <w:vAlign w:val="center"/>
+          </w:tcPr>
+          <w:p>
+            <w:pPr>
+              <w:pStyle w:val="AdatbzisTblatartalma"/>
+              <w:spacing w:before="0" w:after="0" w:line="240" w:lineRule="auto"/>
+              <w:jc w:val="center"/>
+            </w:pPr>
+            <w:r>
+              <w:rPr>
+                <w:rFonts w:ascii="Segoe UI Symbol" w:hAnsi="Segoe UI Symbol"/>
+                <w:sz w:val="18"/>
+              </w:rPr>
+              <w:t>🔑</w:t>
+            </w:r>
+          </w:p>
+        </w:tc>
+        <w:tc>
+          <w:tcPr>
+            <w:tcW w:w="685" w:type="dxa"/>
+            <w:vAlign w:val="center"/>
+          </w:tcPr>
+          <w:p>
+            <w:pPr>
+              <w:pStyle w:val="AdatbzisTblatartalma"/>
+              <w:spacing w:before="0" w:after="0" w:line="240" w:lineRule="auto"/>
+              <w:jc w:val="center"/>
+            </w:pPr>
+            <w:r>
+              <w:t>INTEGER</w:t>
+            </w:r>
+          </w:p>
+        </w:tc>
+        <w:tc>
+          <w:tcPr>
+            <w:tcW w:w="1299" w:type="dxa"/>
+            <w:vAlign w:val="center"/>
+          </w:tcPr>
+          <w:p>
+            <w:pPr>
+              <w:pStyle w:val="AdatbzisTblatartalma"/>
+              <w:spacing w:before="0" w:after="0"/>
+              <w:jc w:val="center"/>
+            </w:pPr>
+            <w:proofErr w:type="spellStart"/>
+            <w:r>
+              <w:t>Customer</w:t>
+            </w:r>
+            <w:r>
+              <w:t>Id</w:t>
+            </w:r>
+            <w:proofErr w:type="spellEnd"/>
+          </w:p>
+        </w:tc>
+        <w:tc>
+          <w:tcPr>
+            <w:tcW w:w="2585" w:type="dxa"/>
+            <w:vAlign w:val="center"/>
+          </w:tcPr>
+          <w:p>
+            <w:pPr>
+              <w:pStyle w:val="AdatbzisTblatartalma"/>
+              <w:spacing w:before="0" w:after="0"/>
+              <w:jc w:val="center"/>
+            </w:pPr>
+            <w:proofErr w:type="spellStart"/>
+            <w:r>
+              <w:t>Auto</w:t>
+            </w:r>
+            <w:proofErr w:type="spellEnd"/>
+            <w:r>
+              <w:t xml:space="preserve"> </w:t>
+            </w:r>
+            <w:proofErr w:type="spellStart"/>
+            <w:r>
+              <w:t>increment</w:t>
+            </w:r>
+            <w:proofErr w:type="spellEnd"/>
+          </w:p>
+        </w:tc>
+      </w:tr>
+      <w:tr>
+        <w:trPr>
+          <w:trHeight w:val="397"/>
+          <w:jc w:val="center"/>
+        </w:trPr>
+        <w:tc>
+          <w:tcPr>
+            <w:tcW w:w="479" w:type="dxa"/>
+            <w:vAlign w:val="center"/>
+          </w:tcPr>
+          <w:p>
+            <w:pPr>
+              <w:pStyle w:val="AdatbzisTblatartalma"/>
+              <w:spacing w:before="0" w:after="0"/>
+              <w:jc w:val="center"/>
+            </w:pPr>
+          </w:p>
+        </w:tc>
+        <w:tc>
+          <w:tcPr>
+            <w:tcW w:w="685" w:type="dxa"/>
+            <w:vAlign w:val="center"/>
+          </w:tcPr>
+          <w:p>
+            <w:pPr>
+              <w:pStyle w:val="AdatbzisTblatartalma"/>
+              <w:spacing w:before="0" w:after="0"/>
+              <w:jc w:val="center"/>
+            </w:pPr>
+            <w:r>
+              <w:t>TEXT</w:t>
+            </w:r>
+          </w:p>
+        </w:tc>
+        <w:tc>
+          <w:tcPr>
+            <w:tcW w:w="1299" w:type="dxa"/>
+            <w:vAlign w:val="center"/>
+          </w:tcPr>
+          <w:p>
+            <w:pPr>
+              <w:pStyle w:val="AdatbzisTblatartalma"/>
+              <w:spacing w:before="0" w:after="0"/>
+              <w:jc w:val="center"/>
+            </w:pPr>
+            <w:proofErr w:type="spellStart"/>
+            <w:r>
+              <w:t>CardId</w:t>
+            </w:r>
+            <w:proofErr w:type="spellEnd"/>
+          </w:p>
+        </w:tc>
+        <w:tc>
+          <w:tcPr>
+            <w:tcW w:w="2585" w:type="dxa"/>
+            <w:vAlign w:val="center"/>
+          </w:tcPr>
+          <w:p>
+            <w:pPr>
+              <w:pStyle w:val="AdatbzisTblatartalma"/>
+              <w:spacing w:before="0" w:after="0"/>
+              <w:jc w:val="center"/>
+            </w:pPr>
+            <w:r>
+              <w:t>A vendéghez hozzárendelt kártya azonosítója</w:t>
+            </w:r>
+          </w:p>
+        </w:tc>
+      </w:tr>
+      <w:tr>
+        <w:trPr>
+          <w:trHeight w:val="397"/>
+          <w:jc w:val="center"/>
+        </w:trPr>
+        <w:tc>
+          <w:tcPr>
+            <w:tcW w:w="479" w:type="dxa"/>
+            <w:vAlign w:val="center"/>
+          </w:tcPr>
+          <w:p>
+            <w:pPr>
+              <w:pStyle w:val="AdatbzisTblatartalma"/>
+              <w:spacing w:before="0" w:after="0"/>
+              <w:jc w:val="center"/>
+            </w:pPr>
+          </w:p>
+        </w:tc>
+        <w:tc>
+          <w:tcPr>
+            <w:tcW w:w="685" w:type="dxa"/>
+            <w:vAlign w:val="center"/>
+          </w:tcPr>
+          <w:p>
+            <w:pPr>
+              <w:pStyle w:val="AdatbzisTblatartalma"/>
+              <w:spacing w:before="0" w:after="0"/>
+              <w:jc w:val="center"/>
+            </w:pPr>
+            <w:r>
+              <w:t>TEXT</w:t>
+            </w:r>
+          </w:p>
+        </w:tc>
+        <w:tc>
+          <w:tcPr>
+            <w:tcW w:w="1299" w:type="dxa"/>
+            <w:vAlign w:val="center"/>
+          </w:tcPr>
+          <w:p>
+            <w:pPr>
+              <w:pStyle w:val="AdatbzisTblatartalma"/>
+              <w:spacing w:before="0" w:after="0"/>
+              <w:jc w:val="center"/>
+            </w:pPr>
+            <w:proofErr w:type="spellStart"/>
+            <w:r>
+              <w:t>Name</w:t>
+            </w:r>
+            <w:proofErr w:type="spellEnd"/>
+          </w:p>
+        </w:tc>
+        <w:tc>
+          <w:tcPr>
+            <w:tcW w:w="2585" w:type="dxa"/>
+            <w:vAlign w:val="center"/>
+          </w:tcPr>
+          <w:p>
+            <w:pPr>
+              <w:pStyle w:val="AdatbzisTblatartalma"/>
+              <w:spacing w:before="0" w:after="0"/>
+              <w:jc w:val="center"/>
+            </w:pPr>
+            <w:r>
+              <w:t>Vendég keresztneve a megszólítás miatt</w:t>
+            </w:r>
+          </w:p>
+        </w:tc>
+      </w:tr>
+      <w:tr>
+        <w:trPr>
+          <w:trHeight w:val="397"/>
+          <w:jc w:val="center"/>
+        </w:trPr>
+        <w:tc>
+          <w:tcPr>
+            <w:tcW w:w="479" w:type="dxa"/>
+            <w:vAlign w:val="center"/>
+          </w:tcPr>
+          <w:p>
+            <w:pPr>
+              <w:pStyle w:val="AdatbzisTblatartalma"/>
+              <w:spacing w:before="0" w:after="0"/>
+              <w:jc w:val="center"/>
+            </w:pPr>
+          </w:p>
+        </w:tc>
+        <w:tc>
+          <w:tcPr>
+            <w:tcW w:w="685" w:type="dxa"/>
+            <w:vAlign w:val="center"/>
+          </w:tcPr>
+          <w:p>
+            <w:pPr>
+              <w:pStyle w:val="AdatbzisTblatartalma"/>
+              <w:spacing w:before="0" w:after="0"/>
+              <w:jc w:val="center"/>
+            </w:pPr>
+            <w:r>
+              <w:t>TEXT</w:t>
+            </w:r>
+          </w:p>
+        </w:tc>
+        <w:tc>
+          <w:tcPr>
+            <w:tcW w:w="1299" w:type="dxa"/>
+            <w:vAlign w:val="center"/>
+          </w:tcPr>
+          <w:p>
+            <w:pPr>
+              <w:pStyle w:val="AdatbzisTblatartalma"/>
+              <w:spacing w:before="0" w:after="0"/>
+              <w:jc w:val="center"/>
+            </w:pPr>
+            <w:proofErr w:type="spellStart"/>
+            <w:r>
+              <w:t>CreatedAt</w:t>
+            </w:r>
+            <w:proofErr w:type="spellEnd"/>
+          </w:p>
+        </w:tc>
+        <w:tc>
+          <w:tcPr>
+            <w:tcW w:w="2585" w:type="dxa"/>
+            <w:vAlign w:val="center"/>
+          </w:tcPr>
+          <w:p>
+            <w:pPr>
+              <w:pStyle w:val="AdatbzisTblatartalma"/>
+              <w:spacing w:before="0" w:after="0"/>
+              <w:jc w:val="center"/>
+            </w:pPr>
+            <w:r>
+              <w:t>A vendég rekord létrehozásának dátuma</w:t>
+            </w:r>
+          </w:p>
+        </w:tc>
+      </w:tr>
+      <w:tr>
+        <w:trPr>
+          <w:trHeight w:val="397"/>
+          <w:jc w:val="center"/>
+        </w:trPr>
+        <w:tc>
+          <w:tcPr>
+            <w:tcW w:w="479" w:type="dxa"/>
+            <w:vAlign w:val="center"/>
+          </w:tcPr>
+          <w:p>
+            <w:pPr>
+              <w:pStyle w:val="AdatbzisTblatartalma"/>
+              <w:spacing w:before="0" w:after="0"/>
+              <w:jc w:val="center"/>
+            </w:pPr>
+          </w:p>
+        </w:tc>
+        <w:tc>
+          <w:tcPr>
+            <w:tcW w:w="685" w:type="dxa"/>
+            <w:vAlign w:val="center"/>
+          </w:tcPr>
+          <w:p>
+            <w:pPr>
+              <w:pStyle w:val="AdatbzisTblatartalma"/>
+              <w:spacing w:before="0" w:after="0"/>
+              <w:jc w:val="center"/>
+            </w:pPr>
+            <w:r>
+              <w:t>INTEGER</w:t>
+            </w:r>
+          </w:p>
+        </w:tc>
+        <w:tc>
+          <w:tcPr>
+            <w:tcW w:w="1299" w:type="dxa"/>
+            <w:vAlign w:val="center"/>
+          </w:tcPr>
+          <w:p>
+            <w:pPr>
+              <w:pStyle w:val="AdatbzisTblatartalma"/>
+              <w:spacing w:before="0" w:after="0"/>
+              <w:jc w:val="center"/>
+            </w:pPr>
+            <w:proofErr w:type="spellStart"/>
+            <w:r>
+              <w:t>IsActive</w:t>
+            </w:r>
+            <w:proofErr w:type="spellEnd"/>
+          </w:p>
+        </w:tc>
+        <w:tc>
+          <w:tcPr>
+            <w:tcW w:w="2585" w:type="dxa"/>
+            <w:vAlign w:val="center"/>
+          </w:tcPr>
+          <w:p>
+            <w:pPr>
+              <w:pStyle w:val="AdatbzisTblatartalma"/>
+              <w:spacing w:before="0" w:after="0"/>
+              <w:jc w:val="center"/>
+            </w:pPr>
+            <w:r>
+              <w:t>A vendég engedélyezett-e</w:t>
+            </w:r>
+          </w:p>
+        </w:tc>
+      </w:tr>
+    </w:tbl>
+    <w:p>
+      <w:pPr>
+        <w:spacing w:before="0" w:after="160" w:line="259" w:lineRule="auto"/>
+        <w:jc w:val="left"/>
+        <w:rPr>
+          <w:rFonts w:eastAsiaTheme="majorEastAsia" w:cstheme="majorBidi"/>
+          <w:b/>
+          <w:iCs/>
+        </w:rPr>
+      </w:pPr>
+      <w:r>
+        <w:br w:type="page"/>
+      </w:r>
+    </w:p>
+    <w:p>
+      <w:pPr>
+        <w:pStyle w:val="Cmsor4"/>
+      </w:pPr>
+      <w:proofErr w:type="spellStart"/>
+      <w:r>
+        <w:lastRenderedPageBreak/>
         <w:t>CustomerAdmissions</w:t>
       </w:r>
       <w:proofErr w:type="spellEnd"/>
       <w:r>
-        <w:t xml:space="preserve"> táblában tároljuk az </w:t>
+        <w:t xml:space="preserve"> / </w:t>
+      </w:r>
+      <w:proofErr w:type="spellStart"/>
+      <w:r>
+        <w:t>CustomerAdmission</w:t>
+      </w:r>
+      <w:proofErr w:type="spellEnd"/>
+    </w:p>
+    <w:p>
+      <w:r>
+        <w:t xml:space="preserve">A </w:t>
       </w:r>
       <w:proofErr w:type="spellStart"/>
       <w:r>
@@ -7675,11 +7500,11 @@
           <w:i/>
           <w:iCs/>
         </w:rPr>
-        <w:t>Admissions</w:t>
-      </w:r>
-      <w:proofErr w:type="spellEnd"/>
-      <w:r>
-        <w:t xml:space="preserve"> és a </w:t>
+        <w:t>CustomerAdmissions</w:t>
+      </w:r>
+      <w:proofErr w:type="spellEnd"/>
+      <w:r>
+        <w:t xml:space="preserve"> táblában tároljuk az </w:t>
       </w:r>
       <w:proofErr w:type="spellStart"/>
       <w:r>
@@ -7687,11 +7512,11 @@
           <w:i/>
           <w:iCs/>
         </w:rPr>
-        <w:t>Customers</w:t>
-      </w:r>
-      <w:proofErr w:type="spellEnd"/>
-      <w:r>
-        <w:t xml:space="preserve"> tábla közötti kapcsolatot. A </w:t>
+        <w:t>Admissions</w:t>
+      </w:r>
+      <w:proofErr w:type="spellEnd"/>
+      <w:r>
+        <w:t xml:space="preserve"> és a </w:t>
       </w:r>
       <w:proofErr w:type="spellStart"/>
       <w:r>
@@ -7699,11 +7524,11 @@
           <w:i/>
           <w:iCs/>
         </w:rPr>
-        <w:t>CustomerId</w:t>
-      </w:r>
-      <w:proofErr w:type="spellEnd"/>
-      <w:r>
-        <w:t xml:space="preserve"> és az </w:t>
+        <w:t>Customers</w:t>
+      </w:r>
+      <w:proofErr w:type="spellEnd"/>
+      <w:r>
+        <w:t xml:space="preserve"> tábla közötti kapcsolatot. A </w:t>
       </w:r>
       <w:proofErr w:type="spellStart"/>
       <w:r>
@@ -7711,15 +7536,23 @@
           <w:i/>
           <w:iCs/>
         </w:rPr>
+        <w:t>CustomerId</w:t>
+      </w:r>
+      <w:proofErr w:type="spellEnd"/>
+      <w:r>
+        <w:t xml:space="preserve"> és az </w:t>
+      </w:r>
+      <w:proofErr w:type="spellStart"/>
+      <w:r>
+        <w:rPr>
+          <w:i/>
+          <w:iCs/>
+        </w:rPr>
         <w:t>AdmissionId</w:t>
       </w:r>
       <w:proofErr w:type="spellEnd"/>
       <w:r>
-        <w:t xml:space="preserve"> mezők hivatkoznak az egyes vendégek és </w:t>
-      </w:r>
-      <w:r>
-        <w:lastRenderedPageBreak/>
-        <w:t xml:space="preserve">kiegészítő jegyek azonosítójára, ezzel lehetővé téve, hogy egy vendég több kiegészítő jegyet is vásároljon. A </w:t>
+        <w:t xml:space="preserve"> mezők hivatkoznak az egyes vendégek és kiegészítő jegyek azonosítójára, ezzel lehetővé téve, hogy egy vendég több kiegészítő jegyet is vásároljon. A </w:t>
       </w:r>
       <w:proofErr w:type="spellStart"/>
       <w:r>
@@ -8737,13 +8570,13 @@
         </w:rPr>
         <w:lastRenderedPageBreak/>
         <w:drawing>
-          <wp:anchor distT="0" distB="360045" distL="114300" distR="114300" simplePos="0" relativeHeight="251663360" behindDoc="0" locked="0" layoutInCell="1" allowOverlap="1" wp14:anchorId="2D17018C" wp14:editId="1B988DE3">
+          <wp:anchor distT="0" distB="360045" distL="114300" distR="114300" simplePos="0" relativeHeight="251663360" behindDoc="0" locked="0" layoutInCell="1" allowOverlap="1" wp14:anchorId="2D17018C" wp14:editId="2C4669A7">
             <wp:simplePos x="0" y="0"/>
             <wp:positionH relativeFrom="page">
               <wp:align>center</wp:align>
             </wp:positionH>
             <wp:positionV relativeFrom="paragraph">
-              <wp:posOffset>821672</wp:posOffset>
+              <wp:posOffset>0</wp:posOffset>
             </wp:positionV>
             <wp:extent cx="5040000" cy="1940400"/>
             <wp:effectExtent l="0" t="0" r="8255" b="3175"/>
@@ -8935,7 +8768,6 @@
       <w:r>
         <w:t xml:space="preserve">, </w:t>
       </w:r>
-      <w:proofErr w:type="spellStart"/>
       <w:r>
         <w:rPr>
           <w:i/>
@@ -8943,7 +8775,6 @@
         </w:rPr>
         <w:t>Username</w:t>
       </w:r>
-      <w:proofErr w:type="spellEnd"/>
       <w:r>
         <w:t xml:space="preserve"> és </w:t>
       </w:r>
@@ -9454,7 +9285,6 @@
               <w:spacing w:before="0" w:after="0"/>
               <w:jc w:val="center"/>
             </w:pPr>
-            <w:proofErr w:type="spellStart"/>
             <w:r>
               <w:t>U</w:t>
             </w:r>
@@ -9464,7 +9294,6 @@
             <w:r>
               <w:t>ername</w:t>
             </w:r>
-            <w:proofErr w:type="spellEnd"/>
           </w:p>
         </w:tc>
         <w:tc>
@@ -10535,7 +10364,13 @@
       </w:r>
       <w:proofErr w:type="spellEnd"/>
       <w:r>
-        <w:t xml:space="preserve"> mező, amely tárolja, hogy egy adott rendelésben hány darab étlap elem szerepel.</w:t>
+        <w:t xml:space="preserve"> mező, amely tárolja, hogy egy </w:t>
+      </w:r>
+      <w:r>
+        <w:t>adott</w:t>
+      </w:r>
+      <w:r>
+        <w:t xml:space="preserve"> termék hányszor található meg a rendelésben.</w:t>
       </w:r>
     </w:p>
     <w:tbl>
@@ -11033,17 +10868,485 @@
     </w:p>
     <w:p>
       <w:r>
+        <w:t xml:space="preserve">Az </w:t>
+      </w:r>
+      <w:proofErr w:type="spellStart"/>
+      <w:r>
+        <w:rPr>
+          <w:i/>
+          <w:iCs/>
+        </w:rPr>
+        <w:t>Orders</w:t>
+      </w:r>
+      <w:proofErr w:type="spellEnd"/>
+      <w:r>
+        <w:t xml:space="preserve"> osztály a vendégek rendeléseit tárolja. Ez az osztály pontosan meghatározza, hogy egy adott </w:t>
+      </w:r>
+      <w:r>
+        <w:t>rendelés mikor történt</w:t>
+      </w:r>
+      <w:r>
+        <w:t xml:space="preserve">, ki a vendég, aki a rendelést leadta, és ki a dolgozó, aki rögzítette azt. Az </w:t>
+      </w:r>
+      <w:proofErr w:type="spellStart"/>
+      <w:r>
+        <w:rPr>
+          <w:i/>
+          <w:iCs/>
+        </w:rPr>
+        <w:t>Orders</w:t>
+      </w:r>
+      <w:proofErr w:type="spellEnd"/>
+      <w:r>
+        <w:t xml:space="preserve"> táblában tárolt adatok segítenek nyomon követni a rendeléseket az étterem vagy szolgáltatás számára.</w:t>
+      </w:r>
+    </w:p>
+    <w:tbl>
+      <w:tblPr>
+        <w:tblStyle w:val="Rcsostblzat"/>
+        <w:tblW w:w="0" w:type="auto"/>
+        <w:jc w:val="center"/>
+        <w:tblLook w:val="04A0" w:firstRow="1" w:lastRow="0" w:firstColumn="1" w:lastColumn="0" w:noHBand="0" w:noVBand="1"/>
+      </w:tblPr>
+      <w:tblGrid>
+        <w:gridCol w:w="479"/>
+        <w:gridCol w:w="685"/>
+        <w:gridCol w:w="1330"/>
+        <w:gridCol w:w="2585"/>
+      </w:tblGrid>
+      <w:tr>
+        <w:trPr>
+          <w:trHeight w:val="599"/>
+          <w:jc w:val="center"/>
+        </w:trPr>
+        <w:tc>
+          <w:tcPr>
+            <w:tcW w:w="5079" w:type="dxa"/>
+            <w:gridSpan w:val="4"/>
+            <w:vAlign w:val="center"/>
+          </w:tcPr>
+          <w:p>
+            <w:pPr>
+              <w:pStyle w:val="AdatbzisTblatartalma"/>
+              <w:spacing w:before="0" w:after="0" w:line="240" w:lineRule="auto"/>
+              <w:jc w:val="center"/>
+            </w:pPr>
+            <w:proofErr w:type="spellStart"/>
+            <w:r>
+              <w:rPr>
+                <w:sz w:val="44"/>
+              </w:rPr>
+              <w:t>Orders</w:t>
+            </w:r>
+            <w:proofErr w:type="spellEnd"/>
+          </w:p>
+        </w:tc>
+      </w:tr>
+      <w:tr>
+        <w:trPr>
+          <w:trHeight w:val="553"/>
+          <w:jc w:val="center"/>
+        </w:trPr>
+        <w:tc>
+          <w:tcPr>
+            <w:tcW w:w="479" w:type="dxa"/>
+            <w:vAlign w:val="center"/>
+          </w:tcPr>
+          <w:p>
+            <w:pPr>
+              <w:pStyle w:val="AdatbzisTblatartalma"/>
+              <w:spacing w:after="0" w:line="240" w:lineRule="auto"/>
+              <w:jc w:val="center"/>
+              <w:rPr>
+                <w:rFonts w:ascii="Segoe UI Symbol" w:hAnsi="Segoe UI Symbol"/>
+                <w:sz w:val="14"/>
+              </w:rPr>
+            </w:pPr>
+          </w:p>
+        </w:tc>
+        <w:tc>
+          <w:tcPr>
+            <w:tcW w:w="685" w:type="dxa"/>
+            <w:vAlign w:val="center"/>
+          </w:tcPr>
+          <w:p>
+            <w:pPr>
+              <w:pStyle w:val="AdatbzisTblatartalma"/>
+              <w:spacing w:after="0" w:line="240" w:lineRule="auto"/>
+              <w:jc w:val="center"/>
+              <w:rPr>
+                <w:sz w:val="14"/>
+              </w:rPr>
+            </w:pPr>
+            <w:r>
+              <w:rPr>
+                <w:sz w:val="14"/>
+              </w:rPr>
+              <w:t>Típus</w:t>
+            </w:r>
+          </w:p>
+        </w:tc>
+        <w:tc>
+          <w:tcPr>
+            <w:tcW w:w="1330" w:type="dxa"/>
+            <w:vAlign w:val="center"/>
+          </w:tcPr>
+          <w:p>
+            <w:pPr>
+              <w:pStyle w:val="AdatbzisTblatartalma"/>
+              <w:spacing w:after="0" w:line="240" w:lineRule="auto"/>
+              <w:jc w:val="center"/>
+              <w:rPr>
+                <w:sz w:val="14"/>
+              </w:rPr>
+            </w:pPr>
+            <w:r>
+              <w:rPr>
+                <w:sz w:val="14"/>
+              </w:rPr>
+              <w:t>Mezőnév</w:t>
+            </w:r>
+          </w:p>
+        </w:tc>
+        <w:tc>
+          <w:tcPr>
+            <w:tcW w:w="2585" w:type="dxa"/>
+            <w:vAlign w:val="center"/>
+          </w:tcPr>
+          <w:p>
+            <w:pPr>
+              <w:pStyle w:val="AdatbzisTblatartalma"/>
+              <w:spacing w:before="0" w:after="0" w:line="240" w:lineRule="auto"/>
+              <w:jc w:val="center"/>
+              <w:rPr>
+                <w:sz w:val="14"/>
+                <w:szCs w:val="20"/>
+              </w:rPr>
+            </w:pPr>
+            <w:r>
+              <w:rPr>
+                <w:sz w:val="14"/>
+                <w:szCs w:val="20"/>
+              </w:rPr>
+              <w:t>Megjegyzés</w:t>
+            </w:r>
+          </w:p>
+        </w:tc>
+      </w:tr>
+      <w:tr>
+        <w:trPr>
+          <w:trHeight w:val="397"/>
+          <w:jc w:val="center"/>
+        </w:trPr>
+        <w:tc>
+          <w:tcPr>
+            <w:tcW w:w="479" w:type="dxa"/>
+            <w:vAlign w:val="center"/>
+          </w:tcPr>
+          <w:p>
+            <w:pPr>
+              <w:pStyle w:val="AdatbzisTblatartalma"/>
+              <w:spacing w:before="0" w:after="0" w:line="240" w:lineRule="auto"/>
+              <w:jc w:val="center"/>
+            </w:pPr>
+            <w:r>
+              <w:rPr>
+                <w:rFonts w:ascii="Segoe UI Symbol" w:hAnsi="Segoe UI Symbol"/>
+                <w:sz w:val="18"/>
+              </w:rPr>
+              <w:t>🔑</w:t>
+            </w:r>
+          </w:p>
+        </w:tc>
+        <w:tc>
+          <w:tcPr>
+            <w:tcW w:w="685" w:type="dxa"/>
+            <w:vAlign w:val="center"/>
+          </w:tcPr>
+          <w:p>
+            <w:pPr>
+              <w:pStyle w:val="AdatbzisTblatartalma"/>
+              <w:spacing w:before="0" w:after="0" w:line="240" w:lineRule="auto"/>
+              <w:jc w:val="center"/>
+            </w:pPr>
+            <w:r>
+              <w:t>INTEGER</w:t>
+            </w:r>
+          </w:p>
+        </w:tc>
+        <w:tc>
+          <w:tcPr>
+            <w:tcW w:w="1330" w:type="dxa"/>
+            <w:vAlign w:val="center"/>
+          </w:tcPr>
+          <w:p>
+            <w:pPr>
+              <w:pStyle w:val="AdatbzisTblatartalma"/>
+              <w:spacing w:before="0" w:after="0"/>
+              <w:jc w:val="center"/>
+            </w:pPr>
+            <w:proofErr w:type="spellStart"/>
+            <w:r>
+              <w:t>OrderId</w:t>
+            </w:r>
+            <w:proofErr w:type="spellEnd"/>
+          </w:p>
+        </w:tc>
+        <w:tc>
+          <w:tcPr>
+            <w:tcW w:w="2585" w:type="dxa"/>
+            <w:vAlign w:val="center"/>
+          </w:tcPr>
+          <w:p>
+            <w:pPr>
+              <w:pStyle w:val="AdatbzisTblatartalma"/>
+              <w:spacing w:before="0" w:after="0"/>
+              <w:jc w:val="center"/>
+            </w:pPr>
+            <w:proofErr w:type="spellStart"/>
+            <w:r>
+              <w:t>Auto</w:t>
+            </w:r>
+            <w:proofErr w:type="spellEnd"/>
+            <w:r>
+              <w:t xml:space="preserve"> </w:t>
+            </w:r>
+            <w:proofErr w:type="spellStart"/>
+            <w:r>
+              <w:t>increment</w:t>
+            </w:r>
+            <w:proofErr w:type="spellEnd"/>
+            <w:r>
+              <w:t xml:space="preserve"> </w:t>
+            </w:r>
+          </w:p>
+        </w:tc>
+      </w:tr>
+      <w:tr>
+        <w:trPr>
+          <w:trHeight w:val="397"/>
+          <w:jc w:val="center"/>
+        </w:trPr>
+        <w:tc>
+          <w:tcPr>
+            <w:tcW w:w="479" w:type="dxa"/>
+            <w:vAlign w:val="center"/>
+          </w:tcPr>
+          <w:p>
+            <w:pPr>
+              <w:pStyle w:val="AdatbzisTblatartalma"/>
+              <w:spacing w:before="0" w:after="0"/>
+              <w:jc w:val="center"/>
+            </w:pPr>
+          </w:p>
+        </w:tc>
+        <w:tc>
+          <w:tcPr>
+            <w:tcW w:w="685" w:type="dxa"/>
+            <w:vAlign w:val="center"/>
+          </w:tcPr>
+          <w:p>
+            <w:pPr>
+              <w:pStyle w:val="AdatbzisTblatartalma"/>
+              <w:spacing w:before="0" w:after="0"/>
+              <w:jc w:val="center"/>
+            </w:pPr>
+            <w:r>
+              <w:t>INTEGER</w:t>
+            </w:r>
+          </w:p>
+        </w:tc>
+        <w:tc>
+          <w:tcPr>
+            <w:tcW w:w="1330" w:type="dxa"/>
+            <w:vAlign w:val="center"/>
+          </w:tcPr>
+          <w:p>
+            <w:pPr>
+              <w:pStyle w:val="AdatbzisTblatartalma"/>
+              <w:spacing w:before="0" w:after="0"/>
+              <w:jc w:val="center"/>
+            </w:pPr>
+            <w:proofErr w:type="spellStart"/>
+            <w:r>
+              <w:t>CustomerId</w:t>
+            </w:r>
+            <w:proofErr w:type="spellEnd"/>
+          </w:p>
+        </w:tc>
+        <w:tc>
+          <w:tcPr>
+            <w:tcW w:w="2585" w:type="dxa"/>
+            <w:vAlign w:val="center"/>
+          </w:tcPr>
+          <w:p>
+            <w:pPr>
+              <w:pStyle w:val="AdatbzisTblatartalma"/>
+              <w:spacing w:before="0" w:after="0"/>
+              <w:jc w:val="center"/>
+            </w:pPr>
+            <w:r>
+              <w:t>A vendég azonosítója</w:t>
+            </w:r>
+          </w:p>
+        </w:tc>
+      </w:tr>
+      <w:tr>
+        <w:trPr>
+          <w:trHeight w:val="397"/>
+          <w:jc w:val="center"/>
+        </w:trPr>
+        <w:tc>
+          <w:tcPr>
+            <w:tcW w:w="479" w:type="dxa"/>
+            <w:vAlign w:val="center"/>
+          </w:tcPr>
+          <w:p>
+            <w:pPr>
+              <w:pStyle w:val="AdatbzisTblatartalma"/>
+              <w:spacing w:before="0" w:after="0"/>
+              <w:jc w:val="center"/>
+            </w:pPr>
+          </w:p>
+        </w:tc>
+        <w:tc>
+          <w:tcPr>
+            <w:tcW w:w="685" w:type="dxa"/>
+            <w:vAlign w:val="center"/>
+          </w:tcPr>
+          <w:p>
+            <w:pPr>
+              <w:pStyle w:val="AdatbzisTblatartalma"/>
+              <w:spacing w:before="0" w:after="0"/>
+              <w:jc w:val="center"/>
+            </w:pPr>
+            <w:r>
+              <w:t>INTEGER</w:t>
+            </w:r>
+          </w:p>
+        </w:tc>
+        <w:tc>
+          <w:tcPr>
+            <w:tcW w:w="1330" w:type="dxa"/>
+            <w:vAlign w:val="center"/>
+          </w:tcPr>
+          <w:p>
+            <w:pPr>
+              <w:pStyle w:val="AdatbzisTblatartalma"/>
+              <w:spacing w:before="0" w:after="0"/>
+              <w:jc w:val="center"/>
+            </w:pPr>
+            <w:proofErr w:type="spellStart"/>
+            <w:r>
+              <w:t>EmployeeId</w:t>
+            </w:r>
+            <w:proofErr w:type="spellEnd"/>
+          </w:p>
+        </w:tc>
+        <w:tc>
+          <w:tcPr>
+            <w:tcW w:w="2585" w:type="dxa"/>
+            <w:vAlign w:val="center"/>
+          </w:tcPr>
+          <w:p>
+            <w:pPr>
+              <w:pStyle w:val="AdatbzisTblatartalma"/>
+              <w:spacing w:before="0" w:after="0"/>
+              <w:jc w:val="center"/>
+            </w:pPr>
+            <w:r>
+              <w:t>A dolgozó azonosítója</w:t>
+            </w:r>
+          </w:p>
+        </w:tc>
+      </w:tr>
+      <w:tr>
+        <w:trPr>
+          <w:trHeight w:val="397"/>
+          <w:jc w:val="center"/>
+        </w:trPr>
+        <w:tc>
+          <w:tcPr>
+            <w:tcW w:w="479" w:type="dxa"/>
+            <w:vAlign w:val="center"/>
+          </w:tcPr>
+          <w:p>
+            <w:pPr>
+              <w:pStyle w:val="AdatbzisTblatartalma"/>
+              <w:spacing w:before="0" w:after="0"/>
+              <w:jc w:val="center"/>
+            </w:pPr>
+          </w:p>
+        </w:tc>
+        <w:tc>
+          <w:tcPr>
+            <w:tcW w:w="685" w:type="dxa"/>
+            <w:vAlign w:val="center"/>
+          </w:tcPr>
+          <w:p>
+            <w:pPr>
+              <w:pStyle w:val="AdatbzisTblatartalma"/>
+              <w:spacing w:before="0" w:after="0"/>
+              <w:jc w:val="center"/>
+            </w:pPr>
+            <w:r>
+              <w:t>TEXT</w:t>
+            </w:r>
+          </w:p>
+        </w:tc>
+        <w:tc>
+          <w:tcPr>
+            <w:tcW w:w="1330" w:type="dxa"/>
+            <w:vAlign w:val="center"/>
+          </w:tcPr>
+          <w:p>
+            <w:pPr>
+              <w:pStyle w:val="AdatbzisTblatartalma"/>
+              <w:spacing w:before="0" w:after="0"/>
+              <w:jc w:val="center"/>
+            </w:pPr>
+            <w:proofErr w:type="spellStart"/>
+            <w:r>
+              <w:t>CreatedAt</w:t>
+            </w:r>
+            <w:proofErr w:type="spellEnd"/>
+          </w:p>
+        </w:tc>
+        <w:tc>
+          <w:tcPr>
+            <w:tcW w:w="2585" w:type="dxa"/>
+            <w:vAlign w:val="center"/>
+          </w:tcPr>
+          <w:p>
+            <w:pPr>
+              <w:pStyle w:val="AdatbzisTblatartalma"/>
+              <w:spacing w:before="0" w:after="0"/>
+              <w:jc w:val="center"/>
+            </w:pPr>
+            <w:r>
+              <w:t>Rögzíti, hogy mikor került rögzítésre a rendelés</w:t>
+            </w:r>
+          </w:p>
+        </w:tc>
+      </w:tr>
+    </w:tbl>
+    <w:p>
+      <w:pPr>
+        <w:pStyle w:val="Cmsor4"/>
+      </w:pPr>
+      <w:r>
         <w:rPr>
           <w:noProof/>
         </w:rPr>
+        <w:lastRenderedPageBreak/>
         <w:drawing>
-          <wp:anchor distT="0" distB="360045" distL="114300" distR="114300" simplePos="0" relativeHeight="251667456" behindDoc="0" locked="0" layoutInCell="1" allowOverlap="1" wp14:anchorId="52938678" wp14:editId="67BD70A6">
+          <wp:anchor distT="0" distB="360045" distL="114300" distR="114300" simplePos="0" relativeHeight="251667456" behindDoc="0" locked="0" layoutInCell="1" allowOverlap="1" wp14:anchorId="52938678" wp14:editId="53CF5264">
             <wp:simplePos x="0" y="0"/>
             <wp:positionH relativeFrom="margin">
               <wp:align>center</wp:align>
             </wp:positionH>
             <wp:positionV relativeFrom="paragraph">
-              <wp:posOffset>3100070</wp:posOffset>
+              <wp:posOffset>0</wp:posOffset>
             </wp:positionV>
             <wp:extent cx="5040000" cy="2494800"/>
             <wp:effectExtent l="0" t="0" r="8255" b="1270"/>
@@ -11099,8 +11402,23 @@
           </wp:anchor>
         </w:drawing>
       </w:r>
-      <w:r>
-        <w:t xml:space="preserve">Az </w:t>
+      <w:proofErr w:type="spellStart"/>
+      <w:r>
+        <w:t>RefreshTokens</w:t>
+      </w:r>
+      <w:proofErr w:type="spellEnd"/>
+      <w:r>
+        <w:t xml:space="preserve"> / </w:t>
+      </w:r>
+      <w:proofErr w:type="spellStart"/>
+      <w:r>
+        <w:t>RefreshToken</w:t>
+      </w:r>
+      <w:proofErr w:type="spellEnd"/>
+    </w:p>
+    <w:p>
+      <w:r>
+        <w:t xml:space="preserve">A </w:t>
       </w:r>
       <w:proofErr w:type="spellStart"/>
       <w:r>
@@ -11108,27 +11426,11 @@
           <w:i/>
           <w:iCs/>
         </w:rPr>
-        <w:t>Orders</w:t>
-      </w:r>
-      <w:proofErr w:type="spellEnd"/>
-      <w:r>
-        <w:t xml:space="preserve"> osztály a vendégek rendeléseit tárolja. Ez az osztály pontosan meghatározza, hogy egy adott rendelés mikor történt, ki a vendég, aki a rendelést leadta, és ki a dolgozó, </w:t>
-      </w:r>
-      <w:r>
-        <w:lastRenderedPageBreak/>
-        <w:t xml:space="preserve">aki rögzítette azt. Az </w:t>
-      </w:r>
-      <w:proofErr w:type="spellStart"/>
-      <w:r>
-        <w:rPr>
-          <w:i/>
-          <w:iCs/>
-        </w:rPr>
-        <w:t>Orders</w:t>
-      </w:r>
-      <w:proofErr w:type="spellEnd"/>
-      <w:r>
-        <w:t xml:space="preserve"> táblában tárolt adatok segítenek nyomon követni a rendeléseket az étterem vagy szolgáltatás számára.</w:t>
+        <w:t>RefreshTokens</w:t>
+      </w:r>
+      <w:proofErr w:type="spellEnd"/>
+      <w:r>
+        <w:t xml:space="preserve"> osztály feladata a tokenek tárolása, amelyek biztosítják a rendszert használó felhasználók bejelentkezését és hitelesítését. Minden token egy adott felhasználóhoz (dolgozóhoz) tartozik, és meghatározott idő után lejár.</w:t>
       </w:r>
     </w:p>
     <w:tbl>
@@ -11166,7 +11468,7 @@
               <w:rPr>
                 <w:sz w:val="44"/>
               </w:rPr>
-              <w:t>Orders</w:t>
+              <w:t>RefreshTokens</w:t>
             </w:r>
             <w:proofErr w:type="spellEnd"/>
           </w:p>
@@ -11317,7 +11619,7 @@
             </w:pPr>
             <w:proofErr w:type="spellStart"/>
             <w:r>
-              <w:t>OrderId</w:t>
+              <w:t>Id</w:t>
             </w:r>
             <w:proofErr w:type="spellEnd"/>
           </w:p>
@@ -11382,7 +11684,7 @@
               <w:jc w:val="center"/>
             </w:pPr>
             <w:r>
-              <w:t>INTEGER</w:t>
+              <w:t>TEXT</w:t>
             </w:r>
           </w:p>
         </w:tc>
@@ -11397,11 +11699,9 @@
               <w:spacing w:before="0" w:after="0"/>
               <w:jc w:val="center"/>
             </w:pPr>
-            <w:proofErr w:type="spellStart"/>
-            <w:r>
-              <w:t>CustomerId</w:t>
-            </w:r>
-            <w:proofErr w:type="spellEnd"/>
+            <w:r>
+              <w:t>Token</w:t>
+            </w:r>
           </w:p>
         </w:tc>
         <w:tc>
@@ -11416,7 +11716,7 @@
               <w:jc w:val="center"/>
             </w:pPr>
             <w:r>
-              <w:t>A vendég azonosítója</w:t>
+              <w:t>A token kulcs</w:t>
             </w:r>
           </w:p>
         </w:tc>
@@ -11451,7 +11751,7 @@
               <w:jc w:val="center"/>
             </w:pPr>
             <w:r>
-              <w:t>INTEGER</w:t>
+              <w:t>TEXT</w:t>
             </w:r>
           </w:p>
         </w:tc>
@@ -11468,7 +11768,7 @@
             </w:pPr>
             <w:proofErr w:type="spellStart"/>
             <w:r>
-              <w:t>EmployeeId</w:t>
+              <w:t>Expires</w:t>
             </w:r>
             <w:proofErr w:type="spellEnd"/>
           </w:p>
@@ -11485,7 +11785,7 @@
               <w:jc w:val="center"/>
             </w:pPr>
             <w:r>
-              <w:t>A dolgozó azonosítója</w:t>
+              <w:t>A token lejárati dátuma</w:t>
             </w:r>
           </w:p>
         </w:tc>
@@ -11520,7 +11820,7 @@
               <w:jc w:val="center"/>
             </w:pPr>
             <w:r>
-              <w:t>TEXT</w:t>
+              <w:t>INTEGER</w:t>
             </w:r>
           </w:p>
         </w:tc>
@@ -11537,7 +11837,7 @@
             </w:pPr>
             <w:proofErr w:type="spellStart"/>
             <w:r>
-              <w:t>CreatedAt</w:t>
+              <w:t>EmployeeId</w:t>
             </w:r>
             <w:proofErr w:type="spellEnd"/>
           </w:p>
@@ -11554,511 +11854,7 @@
               <w:jc w:val="center"/>
             </w:pPr>
             <w:r>
-              <w:t>Rögzíti, hogy mikor került rögzítésre a rendelés</w:t>
-            </w:r>
-          </w:p>
-        </w:tc>
-      </w:tr>
-    </w:tbl>
-    <w:p>
-      <w:pPr>
-        <w:pStyle w:val="Cmsor4"/>
-      </w:pPr>
-      <w:proofErr w:type="spellStart"/>
-      <w:r>
-        <w:t>RefreshTokens</w:t>
-      </w:r>
-      <w:proofErr w:type="spellEnd"/>
-      <w:r>
-        <w:t xml:space="preserve"> / </w:t>
-      </w:r>
-      <w:proofErr w:type="spellStart"/>
-      <w:r>
-        <w:t>RefreshToken</w:t>
-      </w:r>
-      <w:proofErr w:type="spellEnd"/>
-    </w:p>
-    <w:p>
-      <w:r>
-        <w:t xml:space="preserve">A </w:t>
-      </w:r>
-      <w:proofErr w:type="spellStart"/>
-      <w:r>
-        <w:rPr>
-          <w:i/>
-          <w:iCs/>
-        </w:rPr>
-        <w:t>RefreshTokens</w:t>
-      </w:r>
-      <w:proofErr w:type="spellEnd"/>
-      <w:r>
-        <w:t xml:space="preserve"> osztály feladata a </w:t>
-      </w:r>
-      <w:proofErr w:type="spellStart"/>
-      <w:r>
-        <w:t>tokenek</w:t>
-      </w:r>
-      <w:proofErr w:type="spellEnd"/>
-      <w:r>
-        <w:t xml:space="preserve"> tárolása, amelyek biztosítják a rendszert használó felhasználók bejelentkezését és hitelesítését. Minden </w:t>
-      </w:r>
-      <w:proofErr w:type="spellStart"/>
-      <w:r>
-        <w:t>token</w:t>
-      </w:r>
-      <w:proofErr w:type="spellEnd"/>
-      <w:r>
-        <w:t xml:space="preserve"> egy adott felhasználóhoz (dolgozóhoz) tartozik, és meghatározott idő után lejár.</w:t>
-      </w:r>
-    </w:p>
-    <w:tbl>
-      <w:tblPr>
-        <w:tblStyle w:val="Rcsostblzat"/>
-        <w:tblW w:w="0" w:type="auto"/>
-        <w:jc w:val="center"/>
-        <w:tblLook w:val="04A0" w:firstRow="1" w:lastRow="0" w:firstColumn="1" w:lastColumn="0" w:noHBand="0" w:noVBand="1"/>
-      </w:tblPr>
-      <w:tblGrid>
-        <w:gridCol w:w="479"/>
-        <w:gridCol w:w="685"/>
-        <w:gridCol w:w="1330"/>
-        <w:gridCol w:w="2585"/>
-      </w:tblGrid>
-      <w:tr>
-        <w:trPr>
-          <w:trHeight w:val="599"/>
-          <w:jc w:val="center"/>
-        </w:trPr>
-        <w:tc>
-          <w:tcPr>
-            <w:tcW w:w="5079" w:type="dxa"/>
-            <w:gridSpan w:val="4"/>
-            <w:vAlign w:val="center"/>
-          </w:tcPr>
-          <w:p>
-            <w:pPr>
-              <w:pStyle w:val="AdatbzisTblatartalma"/>
-              <w:spacing w:before="0" w:after="0" w:line="240" w:lineRule="auto"/>
-              <w:jc w:val="center"/>
-            </w:pPr>
-            <w:proofErr w:type="spellStart"/>
-            <w:r>
-              <w:rPr>
-                <w:sz w:val="44"/>
-              </w:rPr>
-              <w:t>RefreshTokens</w:t>
-            </w:r>
-            <w:proofErr w:type="spellEnd"/>
-          </w:p>
-        </w:tc>
-      </w:tr>
-      <w:tr>
-        <w:trPr>
-          <w:trHeight w:val="553"/>
-          <w:jc w:val="center"/>
-        </w:trPr>
-        <w:tc>
-          <w:tcPr>
-            <w:tcW w:w="479" w:type="dxa"/>
-            <w:vAlign w:val="center"/>
-          </w:tcPr>
-          <w:p>
-            <w:pPr>
-              <w:pStyle w:val="AdatbzisTblatartalma"/>
-              <w:spacing w:after="0" w:line="240" w:lineRule="auto"/>
-              <w:jc w:val="center"/>
-              <w:rPr>
-                <w:rFonts w:ascii="Segoe UI Symbol" w:hAnsi="Segoe UI Symbol"/>
-                <w:sz w:val="14"/>
-              </w:rPr>
-            </w:pPr>
-          </w:p>
-        </w:tc>
-        <w:tc>
-          <w:tcPr>
-            <w:tcW w:w="685" w:type="dxa"/>
-            <w:vAlign w:val="center"/>
-          </w:tcPr>
-          <w:p>
-            <w:pPr>
-              <w:pStyle w:val="AdatbzisTblatartalma"/>
-              <w:spacing w:after="0" w:line="240" w:lineRule="auto"/>
-              <w:jc w:val="center"/>
-              <w:rPr>
-                <w:sz w:val="14"/>
-              </w:rPr>
-            </w:pPr>
-            <w:r>
-              <w:rPr>
-                <w:sz w:val="14"/>
-              </w:rPr>
-              <w:t>Típus</w:t>
-            </w:r>
-          </w:p>
-        </w:tc>
-        <w:tc>
-          <w:tcPr>
-            <w:tcW w:w="1330" w:type="dxa"/>
-            <w:vAlign w:val="center"/>
-          </w:tcPr>
-          <w:p>
-            <w:pPr>
-              <w:pStyle w:val="AdatbzisTblatartalma"/>
-              <w:spacing w:after="0" w:line="240" w:lineRule="auto"/>
-              <w:jc w:val="center"/>
-              <w:rPr>
-                <w:sz w:val="14"/>
-              </w:rPr>
-            </w:pPr>
-            <w:r>
-              <w:rPr>
-                <w:sz w:val="14"/>
-              </w:rPr>
-              <w:t>Mezőnév</w:t>
-            </w:r>
-          </w:p>
-        </w:tc>
-        <w:tc>
-          <w:tcPr>
-            <w:tcW w:w="2585" w:type="dxa"/>
-            <w:vAlign w:val="center"/>
-          </w:tcPr>
-          <w:p>
-            <w:pPr>
-              <w:pStyle w:val="AdatbzisTblatartalma"/>
-              <w:spacing w:before="0" w:after="0" w:line="240" w:lineRule="auto"/>
-              <w:jc w:val="center"/>
-              <w:rPr>
-                <w:sz w:val="14"/>
-                <w:szCs w:val="20"/>
-              </w:rPr>
-            </w:pPr>
-            <w:r>
-              <w:rPr>
-                <w:sz w:val="14"/>
-                <w:szCs w:val="20"/>
-              </w:rPr>
-              <w:t>Megjegyzés</w:t>
-            </w:r>
-          </w:p>
-        </w:tc>
-      </w:tr>
-      <w:tr>
-        <w:trPr>
-          <w:trHeight w:val="397"/>
-          <w:jc w:val="center"/>
-        </w:trPr>
-        <w:tc>
-          <w:tcPr>
-            <w:tcW w:w="479" w:type="dxa"/>
-            <w:vAlign w:val="center"/>
-          </w:tcPr>
-          <w:p>
-            <w:pPr>
-              <w:pStyle w:val="AdatbzisTblatartalma"/>
-              <w:spacing w:before="0" w:after="0" w:line="240" w:lineRule="auto"/>
-              <w:jc w:val="center"/>
-            </w:pPr>
-            <w:r>
-              <w:rPr>
-                <w:rFonts w:ascii="Segoe UI Symbol" w:hAnsi="Segoe UI Symbol"/>
-                <w:sz w:val="18"/>
-              </w:rPr>
-              <w:t>🔑</w:t>
-            </w:r>
-          </w:p>
-        </w:tc>
-        <w:tc>
-          <w:tcPr>
-            <w:tcW w:w="685" w:type="dxa"/>
-            <w:vAlign w:val="center"/>
-          </w:tcPr>
-          <w:p>
-            <w:pPr>
-              <w:pStyle w:val="AdatbzisTblatartalma"/>
-              <w:spacing w:before="0" w:after="0" w:line="240" w:lineRule="auto"/>
-              <w:jc w:val="center"/>
-            </w:pPr>
-            <w:r>
-              <w:t>INTEGER</w:t>
-            </w:r>
-          </w:p>
-        </w:tc>
-        <w:tc>
-          <w:tcPr>
-            <w:tcW w:w="1330" w:type="dxa"/>
-            <w:vAlign w:val="center"/>
-          </w:tcPr>
-          <w:p>
-            <w:pPr>
-              <w:pStyle w:val="AdatbzisTblatartalma"/>
-              <w:spacing w:before="0" w:after="0"/>
-              <w:jc w:val="center"/>
-            </w:pPr>
-            <w:proofErr w:type="spellStart"/>
-            <w:r>
-              <w:t>Id</w:t>
-            </w:r>
-            <w:proofErr w:type="spellEnd"/>
-          </w:p>
-        </w:tc>
-        <w:tc>
-          <w:tcPr>
-            <w:tcW w:w="2585" w:type="dxa"/>
-            <w:vAlign w:val="center"/>
-          </w:tcPr>
-          <w:p>
-            <w:pPr>
-              <w:pStyle w:val="AdatbzisTblatartalma"/>
-              <w:spacing w:before="0" w:after="0"/>
-              <w:jc w:val="center"/>
-            </w:pPr>
-            <w:proofErr w:type="spellStart"/>
-            <w:r>
-              <w:t>Auto</w:t>
-            </w:r>
-            <w:proofErr w:type="spellEnd"/>
-            <w:r>
-              <w:t xml:space="preserve"> </w:t>
-            </w:r>
-            <w:proofErr w:type="spellStart"/>
-            <w:r>
-              <w:t>increment</w:t>
-            </w:r>
-            <w:proofErr w:type="spellEnd"/>
-            <w:r>
-              <w:t xml:space="preserve"> </w:t>
-            </w:r>
-          </w:p>
-        </w:tc>
-      </w:tr>
-      <w:tr>
-        <w:trPr>
-          <w:trHeight w:val="397"/>
-          <w:jc w:val="center"/>
-        </w:trPr>
-        <w:tc>
-          <w:tcPr>
-            <w:tcW w:w="479" w:type="dxa"/>
-            <w:vAlign w:val="center"/>
-          </w:tcPr>
-          <w:p>
-            <w:pPr>
-              <w:pStyle w:val="AdatbzisTblatartalma"/>
-              <w:spacing w:before="0" w:after="0"/>
-              <w:jc w:val="center"/>
-            </w:pPr>
-          </w:p>
-        </w:tc>
-        <w:tc>
-          <w:tcPr>
-            <w:tcW w:w="685" w:type="dxa"/>
-            <w:vAlign w:val="center"/>
-          </w:tcPr>
-          <w:p>
-            <w:pPr>
-              <w:pStyle w:val="AdatbzisTblatartalma"/>
-              <w:spacing w:before="0" w:after="0"/>
-              <w:jc w:val="center"/>
-            </w:pPr>
-            <w:r>
-              <w:t>TEXT</w:t>
-            </w:r>
-          </w:p>
-        </w:tc>
-        <w:tc>
-          <w:tcPr>
-            <w:tcW w:w="1330" w:type="dxa"/>
-            <w:vAlign w:val="center"/>
-          </w:tcPr>
-          <w:p>
-            <w:pPr>
-              <w:pStyle w:val="AdatbzisTblatartalma"/>
-              <w:spacing w:before="0" w:after="0"/>
-              <w:jc w:val="center"/>
-            </w:pPr>
-            <w:proofErr w:type="spellStart"/>
-            <w:r>
-              <w:t>Token</w:t>
-            </w:r>
-            <w:proofErr w:type="spellEnd"/>
-          </w:p>
-        </w:tc>
-        <w:tc>
-          <w:tcPr>
-            <w:tcW w:w="2585" w:type="dxa"/>
-            <w:vAlign w:val="center"/>
-          </w:tcPr>
-          <w:p>
-            <w:pPr>
-              <w:pStyle w:val="AdatbzisTblatartalma"/>
-              <w:spacing w:before="0" w:after="0"/>
-              <w:jc w:val="center"/>
-            </w:pPr>
-            <w:r>
-              <w:t xml:space="preserve">A </w:t>
-            </w:r>
-            <w:proofErr w:type="spellStart"/>
-            <w:r>
-              <w:t>token</w:t>
-            </w:r>
-            <w:proofErr w:type="spellEnd"/>
-            <w:r>
-              <w:t xml:space="preserve"> kulcs</w:t>
-            </w:r>
-          </w:p>
-        </w:tc>
-      </w:tr>
-      <w:tr>
-        <w:trPr>
-          <w:trHeight w:val="397"/>
-          <w:jc w:val="center"/>
-        </w:trPr>
-        <w:tc>
-          <w:tcPr>
-            <w:tcW w:w="479" w:type="dxa"/>
-            <w:vAlign w:val="center"/>
-          </w:tcPr>
-          <w:p>
-            <w:pPr>
-              <w:pStyle w:val="AdatbzisTblatartalma"/>
-              <w:spacing w:before="0" w:after="0"/>
-              <w:jc w:val="center"/>
-            </w:pPr>
-          </w:p>
-        </w:tc>
-        <w:tc>
-          <w:tcPr>
-            <w:tcW w:w="685" w:type="dxa"/>
-            <w:vAlign w:val="center"/>
-          </w:tcPr>
-          <w:p>
-            <w:pPr>
-              <w:pStyle w:val="AdatbzisTblatartalma"/>
-              <w:spacing w:before="0" w:after="0"/>
-              <w:jc w:val="center"/>
-            </w:pPr>
-            <w:r>
-              <w:t>TEXT</w:t>
-            </w:r>
-          </w:p>
-        </w:tc>
-        <w:tc>
-          <w:tcPr>
-            <w:tcW w:w="1330" w:type="dxa"/>
-            <w:vAlign w:val="center"/>
-          </w:tcPr>
-          <w:p>
-            <w:pPr>
-              <w:pStyle w:val="AdatbzisTblatartalma"/>
-              <w:spacing w:before="0" w:after="0"/>
-              <w:jc w:val="center"/>
-            </w:pPr>
-            <w:proofErr w:type="spellStart"/>
-            <w:r>
-              <w:t>Expires</w:t>
-            </w:r>
-            <w:proofErr w:type="spellEnd"/>
-          </w:p>
-        </w:tc>
-        <w:tc>
-          <w:tcPr>
-            <w:tcW w:w="2585" w:type="dxa"/>
-            <w:vAlign w:val="center"/>
-          </w:tcPr>
-          <w:p>
-            <w:pPr>
-              <w:pStyle w:val="AdatbzisTblatartalma"/>
-              <w:spacing w:before="0" w:after="0"/>
-              <w:jc w:val="center"/>
-            </w:pPr>
-            <w:r>
-              <w:t xml:space="preserve">A </w:t>
-            </w:r>
-            <w:proofErr w:type="spellStart"/>
-            <w:r>
-              <w:t>token</w:t>
-            </w:r>
-            <w:proofErr w:type="spellEnd"/>
-            <w:r>
-              <w:t xml:space="preserve"> lejárati dátuma</w:t>
-            </w:r>
-          </w:p>
-        </w:tc>
-      </w:tr>
-      <w:tr>
-        <w:trPr>
-          <w:trHeight w:val="397"/>
-          <w:jc w:val="center"/>
-        </w:trPr>
-        <w:tc>
-          <w:tcPr>
-            <w:tcW w:w="479" w:type="dxa"/>
-            <w:vAlign w:val="center"/>
-          </w:tcPr>
-          <w:p>
-            <w:pPr>
-              <w:pStyle w:val="AdatbzisTblatartalma"/>
-              <w:spacing w:before="0" w:after="0"/>
-              <w:jc w:val="center"/>
-            </w:pPr>
-          </w:p>
-        </w:tc>
-        <w:tc>
-          <w:tcPr>
-            <w:tcW w:w="685" w:type="dxa"/>
-            <w:vAlign w:val="center"/>
-          </w:tcPr>
-          <w:p>
-            <w:pPr>
-              <w:pStyle w:val="AdatbzisTblatartalma"/>
-              <w:spacing w:before="0" w:after="0"/>
-              <w:jc w:val="center"/>
-            </w:pPr>
-            <w:r>
-              <w:t>INTEGER</w:t>
-            </w:r>
-          </w:p>
-        </w:tc>
-        <w:tc>
-          <w:tcPr>
-            <w:tcW w:w="1330" w:type="dxa"/>
-            <w:vAlign w:val="center"/>
-          </w:tcPr>
-          <w:p>
-            <w:pPr>
-              <w:pStyle w:val="AdatbzisTblatartalma"/>
-              <w:spacing w:before="0" w:after="0"/>
-              <w:jc w:val="center"/>
-            </w:pPr>
-            <w:proofErr w:type="spellStart"/>
-            <w:r>
-              <w:t>EmployeeId</w:t>
-            </w:r>
-            <w:proofErr w:type="spellEnd"/>
-          </w:p>
-        </w:tc>
-        <w:tc>
-          <w:tcPr>
-            <w:tcW w:w="2585" w:type="dxa"/>
-            <w:vAlign w:val="center"/>
-          </w:tcPr>
-          <w:p>
-            <w:pPr>
-              <w:pStyle w:val="AdatbzisTblatartalma"/>
-              <w:spacing w:before="0" w:after="0"/>
-              <w:jc w:val="center"/>
-            </w:pPr>
-            <w:r>
-              <w:t xml:space="preserve">Itt tárolódik, hogy az adott </w:t>
-            </w:r>
-            <w:proofErr w:type="spellStart"/>
-            <w:r>
-              <w:t>token</w:t>
-            </w:r>
-            <w:proofErr w:type="spellEnd"/>
-            <w:r>
-              <w:t xml:space="preserve"> melyik felhasználóhoz tartozik</w:t>
+              <w:t>Itt tárolódik, hogy az adott token melyik felhasználóhoz tartozik</w:t>
             </w:r>
           </w:p>
         </w:tc>
@@ -12140,6 +11936,17 @@
         <w:t>Tickets</w:t>
       </w:r>
       <w:proofErr w:type="spellEnd"/>
+      <w:r>
+        <w:t xml:space="preserve"> </w:t>
+      </w:r>
+      <w:r>
+        <w:t xml:space="preserve">/ </w:t>
+      </w:r>
+      <w:proofErr w:type="spellStart"/>
+      <w:r>
+        <w:t>Ticket</w:t>
+      </w:r>
+      <w:proofErr w:type="spellEnd"/>
     </w:p>
     <w:p>
       <w:r>
@@ -12157,12 +11964,6 @@
       <w:r>
         <w:t xml:space="preserve"> osztály a fő kategóriába tartozó jegyek tárolására szolgál. Minden vendégnek először egy ilyen típusú jeggyel kell rendelkeznie a belépéshez.</w:t>
       </w:r>
-    </w:p>
-    <w:p>
-      <w:pPr>
-        <w:spacing w:before="0" w:after="160" w:line="259" w:lineRule="auto"/>
-        <w:jc w:val="left"/>
-      </w:pPr>
       <w:r>
         <w:br w:type="page"/>
       </w:r>
@@ -12171,7 +11972,7 @@
       <w:tblPr>
         <w:tblStyle w:val="Rcsostblzat"/>
         <w:tblW w:w="0" w:type="auto"/>
-        <w:tblInd w:w="2068" w:type="dxa"/>
+        <w:jc w:val="center"/>
         <w:tblLook w:val="04A0" w:firstRow="1" w:lastRow="0" w:firstColumn="1" w:lastColumn="0" w:noHBand="0" w:noVBand="1"/>
       </w:tblPr>
       <w:tblGrid>
@@ -12183,6 +11984,7 @@
       <w:tr>
         <w:trPr>
           <w:trHeight w:val="599"/>
+          <w:jc w:val="center"/>
         </w:trPr>
         <w:tc>
           <w:tcPr>
@@ -12211,6 +12013,7 @@
       <w:tr>
         <w:trPr>
           <w:trHeight w:val="553"/>
+          <w:jc w:val="center"/>
         </w:trPr>
         <w:tc>
           <w:tcPr>
@@ -12301,6 +12104,7 @@
       <w:tr>
         <w:trPr>
           <w:trHeight w:val="397"/>
+          <w:jc w:val="center"/>
         </w:trPr>
         <w:tc>
           <w:tcPr>
@@ -12390,6 +12194,7 @@
       <w:tr>
         <w:trPr>
           <w:trHeight w:val="397"/>
+          <w:jc w:val="center"/>
         </w:trPr>
         <w:tc>
           <w:tcPr>
@@ -12460,6 +12265,7 @@
       <w:tr>
         <w:trPr>
           <w:trHeight w:val="397"/>
+          <w:jc w:val="center"/>
         </w:trPr>
         <w:tc>
           <w:tcPr>
@@ -12530,6 +12336,7 @@
       <w:tr>
         <w:trPr>
           <w:trHeight w:val="397"/>
+          <w:jc w:val="center"/>
         </w:trPr>
         <w:tc>
           <w:tcPr>
@@ -12600,6 +12407,7 @@
       <w:tr>
         <w:trPr>
           <w:trHeight w:val="397"/>
+          <w:jc w:val="center"/>
         </w:trPr>
         <w:tc>
           <w:tcPr>
@@ -12670,6 +12478,7 @@
       <w:tr>
         <w:trPr>
           <w:trHeight w:val="397"/>
+          <w:jc w:val="center"/>
         </w:trPr>
         <w:tc>
           <w:tcPr>
@@ -12737,6 +12546,7 @@
       <w:tr>
         <w:trPr>
           <w:trHeight w:val="397"/>
+          <w:jc w:val="center"/>
         </w:trPr>
         <w:tc>
           <w:tcPr>
@@ -12901,15 +12711,7 @@
       </w:r>
       <w:proofErr w:type="spellEnd"/>
       <w:r>
-        <w:t xml:space="preserve"> Framework </w:t>
-      </w:r>
-      <w:proofErr w:type="spellStart"/>
-      <w:r>
-        <w:t>Core</w:t>
-      </w:r>
-      <w:proofErr w:type="spellEnd"/>
-      <w:r>
-        <w:t xml:space="preserve"> alapértelmezett adatbázis-kapcsolat kezelője, amely a </w:t>
+        <w:t xml:space="preserve"> Framework Core alapértelmezett adatbázis-kapcsolat kezelője, amely a </w:t>
       </w:r>
       <w:proofErr w:type="spellStart"/>
       <w:r>
@@ -12947,6 +12749,82 @@
     </w:p>
     <w:p>
       <w:pPr>
+        <w:spacing w:before="0" w:after="160" w:line="259" w:lineRule="auto"/>
+        <w:jc w:val="left"/>
+      </w:pPr>
+      <w:r>
+        <w:br w:type="page"/>
+      </w:r>
+    </w:p>
+    <w:p>
+      <w:r>
+        <w:lastRenderedPageBreak/>
+        <w:drawing>
+          <wp:anchor distT="0" distB="360045" distL="114300" distR="114300" simplePos="0" relativeHeight="251677696" behindDoc="0" locked="0" layoutInCell="1" allowOverlap="1" wp14:anchorId="140E180D" wp14:editId="683005B1">
+            <wp:simplePos x="0" y="0"/>
+            <wp:positionH relativeFrom="margin">
+              <wp:align>left</wp:align>
+            </wp:positionH>
+            <wp:positionV relativeFrom="paragraph">
+              <wp:posOffset>204404</wp:posOffset>
+            </wp:positionV>
+            <wp:extent cx="5038090" cy="3136265"/>
+            <wp:effectExtent l="0" t="0" r="0" b="6985"/>
+            <wp:wrapTopAndBottom/>
+            <wp:docPr id="8" name="Kép 8"/>
+            <wp:cNvGraphicFramePr>
+              <a:graphicFrameLocks xmlns:a="http://schemas.openxmlformats.org/drawingml/2006/main" noChangeAspect="1"/>
+            </wp:cNvGraphicFramePr>
+            <a:graphic xmlns:a="http://schemas.openxmlformats.org/drawingml/2006/main">
+              <a:graphicData uri="http://schemas.openxmlformats.org/drawingml/2006/picture">
+                <pic:pic xmlns:pic="http://schemas.openxmlformats.org/drawingml/2006/picture">
+                  <pic:nvPicPr>
+                    <pic:cNvPr id="1" name=""/>
+                    <pic:cNvPicPr/>
+                  </pic:nvPicPr>
+                  <pic:blipFill rotWithShape="1">
+                    <a:blip r:embed="rId25" cstate="print">
+                      <a:extLst>
+                        <a:ext uri="{28A0092B-C50C-407E-A947-70E740481C1C}">
+                          <a14:useLocalDpi xmlns:a14="http://schemas.microsoft.com/office/drawing/2010/main" val="0"/>
+                        </a:ext>
+                      </a:extLst>
+                    </a:blip>
+                    <a:srcRect l="13677" t="11075" r="18099" b="9956"/>
+                    <a:stretch/>
+                  </pic:blipFill>
+                  <pic:spPr bwMode="auto">
+                    <a:xfrm>
+                      <a:off x="0" y="0"/>
+                      <a:ext cx="5038090" cy="3136265"/>
+                    </a:xfrm>
+                    <a:prstGeom prst="rect">
+                      <a:avLst/>
+                    </a:prstGeom>
+                    <a:ln>
+                      <a:noFill/>
+                    </a:ln>
+                    <a:extLst>
+                      <a:ext uri="{53640926-AAD7-44D8-BBD7-CCE9431645EC}">
+                        <a14:shadowObscured xmlns:a14="http://schemas.microsoft.com/office/drawing/2010/main"/>
+                      </a:ext>
+                    </a:extLst>
+                  </pic:spPr>
+                </pic:pic>
+              </a:graphicData>
+            </a:graphic>
+            <wp14:sizeRelH relativeFrom="margin">
+              <wp14:pctWidth>0</wp14:pctWidth>
+            </wp14:sizeRelH>
+            <wp14:sizeRelV relativeFrom="margin">
+              <wp14:pctHeight>0</wp14:pctHeight>
+            </wp14:sizeRelV>
+          </wp:anchor>
+        </w:drawing>
+      </w:r>
+    </w:p>
+    <w:p>
+      <w:pPr>
         <w:pStyle w:val="Cmsor3"/>
       </w:pPr>
       <w:bookmarkStart w:id="18" w:name="_Toc192504111"/>
@@ -12969,13 +12847,12 @@
       <w:bookmarkEnd w:id="18"/>
     </w:p>
     <w:p>
-      <w:bookmarkStart w:id="19" w:name="_GoBack"/>
       <w:r>
         <w:rPr>
           <w:noProof/>
         </w:rPr>
         <w:drawing>
-          <wp:anchor distT="0" distB="360045" distL="114300" distR="114300" simplePos="0" relativeHeight="251672576" behindDoc="0" locked="0" layoutInCell="1" allowOverlap="1" wp14:anchorId="50BF9881" wp14:editId="6016B555">
+          <wp:anchor distT="0" distB="360045" distL="114300" distR="114300" simplePos="0" relativeHeight="251672576" behindDoc="0" locked="0" layoutInCell="1" allowOverlap="1" wp14:anchorId="50BF9881" wp14:editId="6431FFD1">
             <wp:simplePos x="0" y="0"/>
             <wp:positionH relativeFrom="margin">
               <wp:align>center</wp:align>
@@ -12998,7 +12875,7 @@
                     <pic:cNvPicPr/>
                   </pic:nvPicPr>
                   <pic:blipFill rotWithShape="1">
-                    <a:blip r:embed="rId25" cstate="print">
+                    <a:blip r:embed="rId26" cstate="print">
                       <a:extLst>
                         <a:ext uri="{28A0092B-C50C-407E-A947-70E740481C1C}">
                           <a14:useLocalDpi xmlns:a14="http://schemas.microsoft.com/office/drawing/2010/main" val="0"/>
@@ -13037,7 +12914,6 @@
           </wp:anchor>
         </w:drawing>
       </w:r>
-      <w:bookmarkEnd w:id="19"/>
       <w:r>
         <w:t xml:space="preserve">A </w:t>
       </w:r>
@@ -13071,18 +12947,86 @@
       </w:r>
     </w:p>
     <w:p>
-      <w:r>
+      <w:pPr>
+        <w:pStyle w:val="Cmsor3"/>
+      </w:pPr>
+      <w:proofErr w:type="spellStart"/>
+      <w:r>
+        <w:t>DbSet</w:t>
+      </w:r>
+      <w:proofErr w:type="spellEnd"/>
+      <w:r>
+        <w:t xml:space="preserve"> tulajdonságok</w:t>
+      </w:r>
+    </w:p>
+    <w:p>
+      <w:r>
+        <w:t xml:space="preserve">A </w:t>
+      </w:r>
+      <w:proofErr w:type="spellStart"/>
+      <w:r>
+        <w:t>DbSet</w:t>
+      </w:r>
+      <w:proofErr w:type="spellEnd"/>
+      <w:r>
+        <w:t xml:space="preserve"> tulajdonságok az </w:t>
+      </w:r>
+      <w:proofErr w:type="spellStart"/>
+      <w:r>
+        <w:t>Entity</w:t>
+      </w:r>
+      <w:proofErr w:type="spellEnd"/>
+      <w:r>
+        <w:t xml:space="preserve"> Framework Core-ban az adatbázis táblákat reprezentálják.</w:t>
+      </w:r>
+      <w:r>
+        <w:t xml:space="preserve"> Itt definiáljuk az adatbázisban szereplő táblák neveit.</w:t>
+      </w:r>
+      <w:r>
+        <w:t xml:space="preserve"> Minden </w:t>
+      </w:r>
+      <w:proofErr w:type="spellStart"/>
+      <w:r>
+        <w:t>DbSet</w:t>
+      </w:r>
+      <w:proofErr w:type="spellEnd"/>
+      <w:r>
+        <w:t xml:space="preserve"> tulajdonság egy-egy entitást reprezentál, amely az adatbázis egy-egy táblájához kapcsolódik. Ezek a tulajdonságok a </w:t>
+      </w:r>
+      <w:proofErr w:type="spellStart"/>
+      <w:r>
+        <w:t>CMSContext</w:t>
+      </w:r>
+      <w:proofErr w:type="spellEnd"/>
+      <w:r>
+        <w:t xml:space="preserve"> osztályban találhatóak, és az adatbázis műveletek végrehajtásához szükségesek.</w:t>
+      </w:r>
+    </w:p>
+    <w:p>
+      <w:pPr>
+        <w:spacing w:before="0" w:after="160" w:line="259" w:lineRule="auto"/>
+        <w:jc w:val="left"/>
+      </w:pPr>
+      <w:r>
+        <w:br w:type="page"/>
+      </w:r>
+    </w:p>
+    <w:p>
+      <w:r>
+        <w:rPr>
+          <w:noProof/>
+        </w:rPr>
         <w:lastRenderedPageBreak/>
         <w:drawing>
-          <wp:anchor distT="0" distB="360045" distL="114300" distR="114300" simplePos="0" relativeHeight="251671552" behindDoc="0" locked="0" layoutInCell="1" allowOverlap="1" wp14:anchorId="0BE4C157" wp14:editId="34D6A0C3">
+          <wp:anchor distT="0" distB="360045" distL="114300" distR="114300" simplePos="0" relativeHeight="251681792" behindDoc="0" locked="0" layoutInCell="1" allowOverlap="1" wp14:anchorId="55430E53" wp14:editId="496BACAA">
             <wp:simplePos x="0" y="0"/>
             <wp:positionH relativeFrom="page">
               <wp:align>center</wp:align>
             </wp:positionH>
             <wp:positionV relativeFrom="paragraph">
-              <wp:posOffset>1314263</wp:posOffset>
+              <wp:posOffset>175615</wp:posOffset>
             </wp:positionV>
-            <wp:extent cx="5040000" cy="2116800"/>
+            <wp:extent cx="5039995" cy="2116455"/>
             <wp:effectExtent l="0" t="0" r="8255" b="0"/>
             <wp:wrapTopAndBottom/>
             <wp:docPr id="4" name="Kép 4"/>
@@ -13097,7 +13041,7 @@
                     <pic:cNvPicPr/>
                   </pic:nvPicPr>
                   <pic:blipFill rotWithShape="1">
-                    <a:blip r:embed="rId26" cstate="print">
+                    <a:blip r:embed="rId27" cstate="print">
                       <a:extLst>
                         <a:ext uri="{28A0092B-C50C-407E-A947-70E740481C1C}">
                           <a14:useLocalDpi xmlns:a14="http://schemas.microsoft.com/office/drawing/2010/main" val="0"/>
@@ -13110,7 +13054,7 @@
                   <pic:spPr bwMode="auto">
                     <a:xfrm>
                       <a:off x="0" y="0"/>
-                      <a:ext cx="5040000" cy="2116800"/>
+                      <a:ext cx="5039995" cy="2116455"/>
                     </a:xfrm>
                     <a:prstGeom prst="rect">
                       <a:avLst/>
@@ -13136,61 +13080,12 @@
           </wp:anchor>
         </w:drawing>
       </w:r>
-      <w:r>
-        <w:t xml:space="preserve">A </w:t>
-      </w:r>
-      <w:proofErr w:type="spellStart"/>
-      <w:r>
-        <w:t>DbSet</w:t>
-      </w:r>
-      <w:proofErr w:type="spellEnd"/>
-      <w:r>
-        <w:t xml:space="preserve"> tulajdonságok az </w:t>
-      </w:r>
-      <w:proofErr w:type="spellStart"/>
-      <w:r>
-        <w:t>Entity</w:t>
-      </w:r>
-      <w:proofErr w:type="spellEnd"/>
-      <w:r>
-        <w:t xml:space="preserve"> Framework </w:t>
-      </w:r>
-      <w:proofErr w:type="spellStart"/>
-      <w:r>
-        <w:t>Core</w:t>
-      </w:r>
-      <w:proofErr w:type="spellEnd"/>
-      <w:r>
-        <w:t>-ban az adatbázis táblákat reprezentálják.</w:t>
-      </w:r>
-      <w:r>
-        <w:t xml:space="preserve"> Itt definiáljuk az adatbázisban szereplő táblák neveit.</w:t>
-      </w:r>
-      <w:r>
-        <w:t xml:space="preserve"> Minden </w:t>
-      </w:r>
-      <w:proofErr w:type="spellStart"/>
-      <w:r>
-        <w:t>DbSet</w:t>
-      </w:r>
-      <w:proofErr w:type="spellEnd"/>
-      <w:r>
-        <w:t xml:space="preserve"> tulajdonság egy-egy entitást reprezentál, amely az adatbázis egy-egy táblájához kapcsolódik. Ezek a tulajdonságok a </w:t>
-      </w:r>
-      <w:proofErr w:type="spellStart"/>
-      <w:r>
-        <w:t>CMSContext</w:t>
-      </w:r>
-      <w:proofErr w:type="spellEnd"/>
-      <w:r>
-        <w:t xml:space="preserve"> osztályban találhatóak, és az adatbázis műveletek végrehajtásához szükségesek.</w:t>
-      </w:r>
     </w:p>
     <w:p>
       <w:pPr>
         <w:pStyle w:val="Cmsor3"/>
       </w:pPr>
-      <w:bookmarkStart w:id="20" w:name="_Toc192504112"/>
+      <w:bookmarkStart w:id="19" w:name="_Toc192504112"/>
       <w:proofErr w:type="spellStart"/>
       <w:r>
         <w:t>OnModelCreating</w:t>
@@ -13199,7 +13094,7 @@
       <w:r>
         <w:t xml:space="preserve"> Metódus és Entitás Kapcsolatok Konfigurálása</w:t>
       </w:r>
-      <w:bookmarkEnd w:id="20"/>
+      <w:bookmarkEnd w:id="19"/>
     </w:p>
     <w:p>
       <w:r>
@@ -13223,14 +13118,67 @@
         <w:pStyle w:val="NormlWeb"/>
       </w:pPr>
       <w:r>
+        <w:t xml:space="preserve">Itt kerül beállításra egy </w:t>
+      </w:r>
+      <w:r>
+        <w:rPr>
+          <w:rStyle w:val="Kiemels2"/>
+        </w:rPr>
+        <w:t>több a többhöz</w:t>
+      </w:r>
+      <w:r>
+        <w:t xml:space="preserve"> kapcsolat is a </w:t>
+      </w:r>
+      <w:proofErr w:type="spellStart"/>
+      <w:r>
+        <w:rPr>
+          <w:rStyle w:val="Kiemels2"/>
+        </w:rPr>
+        <w:t>MenuItem</w:t>
+      </w:r>
+      <w:proofErr w:type="spellEnd"/>
+      <w:r>
+        <w:t xml:space="preserve"> és </w:t>
+      </w:r>
+      <w:proofErr w:type="spellStart"/>
+      <w:r>
+        <w:rPr>
+          <w:rStyle w:val="Kiemels2"/>
+        </w:rPr>
+        <w:t>Order</w:t>
+      </w:r>
+      <w:proofErr w:type="spellEnd"/>
+      <w:r>
+        <w:t xml:space="preserve"> entitások között egy köztes </w:t>
+      </w:r>
+      <w:proofErr w:type="spellStart"/>
+      <w:r>
+        <w:rPr>
+          <w:rStyle w:val="Kiemels2"/>
+        </w:rPr>
+        <w:t>MenuItemOrder</w:t>
+      </w:r>
+      <w:proofErr w:type="spellEnd"/>
+      <w:r>
+        <w:t xml:space="preserve"> entitás segítségével:</w:t>
+      </w:r>
+    </w:p>
+    <w:p>
+      <w:pPr>
+        <w:pStyle w:val="NormlWeb"/>
+      </w:pPr>
+      <w:r>
+        <w:rPr>
+          <w:noProof/>
+        </w:rPr>
         <w:drawing>
-          <wp:anchor distT="0" distB="360045" distL="114300" distR="114300" simplePos="0" relativeHeight="251673600" behindDoc="0" locked="0" layoutInCell="1" allowOverlap="1" wp14:anchorId="62AC31D9" wp14:editId="2A50F732">
+          <wp:anchor distT="0" distB="360045" distL="114300" distR="114300" simplePos="0" relativeHeight="251679744" behindDoc="0" locked="0" layoutInCell="1" allowOverlap="1" wp14:anchorId="787F1685" wp14:editId="3B600C70">
             <wp:simplePos x="0" y="0"/>
             <wp:positionH relativeFrom="margin">
               <wp:align>center</wp:align>
             </wp:positionH>
             <wp:positionV relativeFrom="paragraph">
-              <wp:posOffset>546750</wp:posOffset>
+              <wp:posOffset>218871</wp:posOffset>
             </wp:positionV>
             <wp:extent cx="5039995" cy="777240"/>
             <wp:effectExtent l="0" t="0" r="8255" b="3810"/>
@@ -13247,7 +13195,7 @@
                     <pic:cNvPicPr/>
                   </pic:nvPicPr>
                   <pic:blipFill rotWithShape="1">
-                    <a:blip r:embed="rId27" cstate="print">
+                    <a:blip r:embed="rId28" cstate="print">
                       <a:extLst>
                         <a:ext uri="{28A0092B-C50C-407E-A947-70E740481C1C}">
                           <a14:useLocalDpi xmlns:a14="http://schemas.microsoft.com/office/drawing/2010/main" val="0"/>
@@ -13286,57 +13234,12 @@
           </wp:anchor>
         </w:drawing>
       </w:r>
-      <w:r>
-        <w:t xml:space="preserve">Itt kerül beállításra egy </w:t>
-      </w:r>
-      <w:r>
-        <w:rPr>
-          <w:rStyle w:val="Kiemels2"/>
-        </w:rPr>
-        <w:t>több a többhöz</w:t>
-      </w:r>
-      <w:r>
-        <w:t xml:space="preserve"> kapcsolat is a </w:t>
-      </w:r>
-      <w:proofErr w:type="spellStart"/>
-      <w:r>
-        <w:rPr>
-          <w:rStyle w:val="Kiemels2"/>
-        </w:rPr>
-        <w:t>MenuItem</w:t>
-      </w:r>
-      <w:proofErr w:type="spellEnd"/>
-      <w:r>
-        <w:t xml:space="preserve"> és </w:t>
-      </w:r>
-      <w:proofErr w:type="spellStart"/>
-      <w:r>
-        <w:rPr>
-          <w:rStyle w:val="Kiemels2"/>
-        </w:rPr>
-        <w:t>Order</w:t>
-      </w:r>
-      <w:proofErr w:type="spellEnd"/>
-      <w:r>
-        <w:t xml:space="preserve"> entitások között egy köztes </w:t>
-      </w:r>
-      <w:proofErr w:type="spellStart"/>
-      <w:r>
-        <w:rPr>
-          <w:rStyle w:val="Kiemels2"/>
-        </w:rPr>
-        <w:t>MenuItemOrder</w:t>
-      </w:r>
-      <w:proofErr w:type="spellEnd"/>
-      <w:r>
-        <w:t xml:space="preserve"> entitás segítségével:</w:t>
-      </w:r>
     </w:p>
     <w:p>
       <w:pPr>
         <w:pStyle w:val="Cmsor3"/>
       </w:pPr>
-      <w:bookmarkStart w:id="21" w:name="_Toc192504113"/>
+      <w:bookmarkStart w:id="20" w:name="_Toc192504113"/>
       <w:r>
         <w:t xml:space="preserve">DTO-k (Data </w:t>
       </w:r>
@@ -13356,7 +13259,7 @@
       <w:r>
         <w:t>)</w:t>
       </w:r>
-      <w:bookmarkEnd w:id="21"/>
+      <w:bookmarkEnd w:id="20"/>
     </w:p>
     <w:p>
       <w:r>
@@ -13383,12 +13286,10 @@
       <w:pPr>
         <w:pStyle w:val="Cmsor4"/>
       </w:pPr>
-      <w:proofErr w:type="spellStart"/>
       <w:r>
         <w:lastRenderedPageBreak/>
-        <w:t>MenuItemPostDto</w:t>
-      </w:r>
-      <w:proofErr w:type="spellEnd"/>
+        <w:t>Példa a DTO használatára</w:t>
+      </w:r>
     </w:p>
     <w:p>
       <w:r>
@@ -13419,7 +13320,7 @@
                     <pic:cNvPicPr/>
                   </pic:nvPicPr>
                   <pic:blipFill rotWithShape="1">
-                    <a:blip r:embed="rId28" cstate="print">
+                    <a:blip r:embed="rId29" cstate="print">
                       <a:extLst>
                         <a:ext uri="{28A0092B-C50C-407E-A947-70E740481C1C}">
                           <a14:useLocalDpi xmlns:a14="http://schemas.microsoft.com/office/drawing/2010/main" val="0"/>
@@ -13485,7 +13386,7 @@
           <w:ilvl w:val="0"/>
           <w:numId w:val="32"/>
         </w:numPr>
-        <w:ind w:hanging="279"/>
+        <w:ind w:left="720" w:hanging="279"/>
         <w:rPr>
           <w:szCs w:val="24"/>
         </w:rPr>
@@ -13524,7 +13425,7 @@
           <w:ilvl w:val="0"/>
           <w:numId w:val="32"/>
         </w:numPr>
-        <w:ind w:hanging="279"/>
+        <w:ind w:left="720" w:hanging="279"/>
         <w:rPr>
           <w:szCs w:val="24"/>
         </w:rPr>
@@ -13556,7 +13457,7 @@
           <w:ilvl w:val="0"/>
           <w:numId w:val="32"/>
         </w:numPr>
-        <w:ind w:hanging="279"/>
+        <w:ind w:left="720" w:hanging="279"/>
         <w:rPr>
           <w:szCs w:val="24"/>
         </w:rPr>
@@ -13586,7 +13487,7 @@
           <w:ilvl w:val="0"/>
           <w:numId w:val="32"/>
         </w:numPr>
-        <w:ind w:hanging="279"/>
+        <w:ind w:left="720" w:hanging="279"/>
         <w:rPr>
           <w:szCs w:val="24"/>
         </w:rPr>
@@ -13618,7 +13519,7 @@
           <w:ilvl w:val="0"/>
           <w:numId w:val="32"/>
         </w:numPr>
-        <w:ind w:hanging="279"/>
+        <w:ind w:left="720" w:hanging="279"/>
         <w:rPr>
           <w:szCs w:val="24"/>
         </w:rPr>
@@ -13650,7 +13551,7 @@
           <w:ilvl w:val="0"/>
           <w:numId w:val="32"/>
         </w:numPr>
-        <w:ind w:hanging="279"/>
+        <w:ind w:left="720" w:hanging="279"/>
         <w:rPr>
           <w:szCs w:val="24"/>
         </w:rPr>
@@ -13690,7 +13591,7 @@
           <w:ilvl w:val="0"/>
           <w:numId w:val="31"/>
         </w:numPr>
-        <w:ind w:hanging="279"/>
+        <w:ind w:left="720" w:hanging="279"/>
       </w:pPr>
       <w:r>
         <w:rPr>
@@ -13709,7 +13610,7 @@
           <w:ilvl w:val="0"/>
           <w:numId w:val="31"/>
         </w:numPr>
-        <w:ind w:hanging="279"/>
+        <w:ind w:left="720" w:hanging="279"/>
       </w:pPr>
       <w:r>
         <w:rPr>
@@ -13728,7 +13629,7 @@
           <w:ilvl w:val="0"/>
           <w:numId w:val="30"/>
         </w:numPr>
-        <w:ind w:hanging="279"/>
+        <w:ind w:left="720" w:hanging="279"/>
       </w:pPr>
       <w:r>
         <w:rPr>
@@ -13747,15 +13648,21 @@
           <w:sz w:val="28"/>
         </w:rPr>
       </w:pPr>
-      <w:bookmarkStart w:id="22" w:name="_Toc192504114"/>
-      <w:proofErr w:type="spellStart"/>
+      <w:bookmarkStart w:id="21" w:name="_Toc192504114"/>
       <w:r>
         <w:rPr>
           <w:sz w:val="28"/>
         </w:rPr>
+        <w:t xml:space="preserve"> </w:t>
+      </w:r>
+      <w:proofErr w:type="spellStart"/>
+      <w:r>
+        <w:rPr>
+          <w:sz w:val="28"/>
+        </w:rPr>
         <w:t>Controllerek</w:t>
       </w:r>
-      <w:bookmarkEnd w:id="22"/>
+      <w:bookmarkEnd w:id="21"/>
       <w:proofErr w:type="spellEnd"/>
     </w:p>
     <w:p>
@@ -13779,23 +13686,7 @@
           <w:b/>
           <w:bCs/>
         </w:rPr>
-        <w:t xml:space="preserve">ASP.NET </w:t>
-      </w:r>
-      <w:proofErr w:type="spellStart"/>
-      <w:r>
-        <w:rPr>
-          <w:b/>
-          <w:bCs/>
-        </w:rPr>
-        <w:t>Core</w:t>
-      </w:r>
-      <w:proofErr w:type="spellEnd"/>
-      <w:r>
-        <w:rPr>
-          <w:b/>
-          <w:bCs/>
-        </w:rPr>
-        <w:t xml:space="preserve"> Web API</w:t>
+        <w:t>ASP.NET Core Web API</w:t>
       </w:r>
       <w:r>
         <w:t xml:space="preserve"> alkalmazásokban, amely az ügyfelektől érkező HTTP-kérések kezeléséért felel. A </w:t>
@@ -13916,7 +13807,7 @@
         <w:t>]</w:t>
       </w:r>
       <w:r>
-        <w:t xml:space="preserve"> attribútum segítségével meghatározza, hogy egy adott végpont (API </w:t>
+        <w:t xml:space="preserve"> attribútum meghatározza, hogy egy adott végpont (API </w:t>
       </w:r>
       <w:proofErr w:type="spellStart"/>
       <w:r>
@@ -14238,17 +14129,8 @@
           <w:b/>
           <w:bCs/>
         </w:rPr>
-        <w:t xml:space="preserve"> Framework </w:t>
-      </w:r>
-      <w:proofErr w:type="spellStart"/>
-      <w:r>
-        <w:rPr>
-          <w:b/>
-          <w:bCs/>
-        </w:rPr>
-        <w:t>Core</w:t>
-      </w:r>
-      <w:proofErr w:type="spellEnd"/>
+        <w:t xml:space="preserve"> Framework Core</w:t>
+      </w:r>
       <w:r>
         <w:t xml:space="preserve"> segítségével adatbázis-műveleteket hajt végre (pl. adatok lekérése, módosítása, törlése).</w:t>
       </w:r>
@@ -14362,21 +14244,7 @@
         <w:rPr>
           <w:b/>
         </w:rPr>
-        <w:t xml:space="preserve">404 </w:t>
-      </w:r>
-      <w:proofErr w:type="spellStart"/>
-      <w:r>
-        <w:rPr>
-          <w:b/>
-        </w:rPr>
-        <w:t>Not</w:t>
-      </w:r>
-      <w:proofErr w:type="spellEnd"/>
-      <w:r>
-        <w:rPr>
-          <w:b/>
-        </w:rPr>
-        <w:t xml:space="preserve"> </w:t>
+        <w:t xml:space="preserve">404 Not </w:t>
       </w:r>
       <w:proofErr w:type="spellStart"/>
       <w:r>
@@ -14416,16 +14284,8 @@
         <w:rPr>
           <w:b/>
         </w:rPr>
-        <w:t xml:space="preserve"> Server </w:t>
-      </w:r>
-      <w:proofErr w:type="spellStart"/>
-      <w:r>
-        <w:rPr>
-          <w:b/>
-        </w:rPr>
-        <w:t>Error</w:t>
-      </w:r>
-      <w:proofErr w:type="spellEnd"/>
+        <w:t xml:space="preserve"> Server Error</w:t>
+      </w:r>
       <w:r>
         <w:t xml:space="preserve"> – Ha szerverhiba történik.</w:t>
       </w:r>
@@ -14434,37 +14294,67 @@
       <w:pPr>
         <w:pStyle w:val="Cmsor4"/>
       </w:pPr>
-      <w:proofErr w:type="spellStart"/>
-      <w:r>
+      <w:r>
+        <w:t xml:space="preserve">Példa a </w:t>
+      </w:r>
+      <w:proofErr w:type="spellStart"/>
+      <w:r>
+        <w:t>Controller</w:t>
+      </w:r>
+      <w:proofErr w:type="spellEnd"/>
+      <w:r>
+        <w:t xml:space="preserve"> használatára</w:t>
+      </w:r>
+    </w:p>
+    <w:p>
+      <w:pPr>
+        <w:rPr>
+          <w:bCs/>
+        </w:rPr>
+      </w:pPr>
+      <w:r>
+        <w:rPr>
+          <w:bCs/>
+        </w:rPr>
+        <w:t xml:space="preserve">A </w:t>
+      </w:r>
+      <w:proofErr w:type="spellStart"/>
+      <w:r>
+        <w:rPr>
+          <w:bCs/>
+        </w:rPr>
         <w:t>MenuItemsController</w:t>
       </w:r>
       <w:proofErr w:type="spellEnd"/>
-    </w:p>
-    <w:p>
-      <w:pPr>
-        <w:rPr>
-          <w:bCs/>
-        </w:rPr>
-      </w:pPr>
-      <w:r>
-        <w:rPr>
-          <w:bCs/>
-        </w:rPr>
-        <w:t xml:space="preserve">A </w:t>
-      </w:r>
-      <w:proofErr w:type="spellStart"/>
-      <w:r>
-        <w:rPr>
-          <w:bCs/>
-        </w:rPr>
-        <w:t>MenuItemsController</w:t>
-      </w:r>
-      <w:proofErr w:type="spellEnd"/>
-      <w:r>
-        <w:rPr>
-          <w:bCs/>
-        </w:rPr>
-        <w:t xml:space="preserve"> a menüpontok kezelésére szolgál. Ez a vezérlő lehetővé teszi a menüelemek CRUD (</w:t>
+      <w:r>
+        <w:rPr>
+          <w:bCs/>
+        </w:rPr>
+        <w:t xml:space="preserve"> a</w:t>
+      </w:r>
+      <w:r>
+        <w:rPr>
+          <w:bCs/>
+        </w:rPr>
+        <w:t xml:space="preserve">z étlapon szereplő termékek </w:t>
+      </w:r>
+      <w:r>
+        <w:rPr>
+          <w:bCs/>
+        </w:rPr>
+        <w:t xml:space="preserve">kezelésére szolgál. Ez a vezérlő </w:t>
+      </w:r>
+      <w:r>
+        <w:rPr>
+          <w:bCs/>
+        </w:rPr>
+        <w:t xml:space="preserve">a </w:t>
+      </w:r>
+      <w:r>
+        <w:rPr>
+          <w:bCs/>
+        </w:rPr>
+        <w:t>CRUD (</w:t>
       </w:r>
       <w:proofErr w:type="spellStart"/>
       <w:r>
@@ -14492,7 +14382,19 @@
         <w:rPr>
           <w:bCs/>
         </w:rPr>
-        <w:t>) műveleteit.</w:t>
+        <w:t>) műveletei</w:t>
+      </w:r>
+      <w:r>
+        <w:rPr>
+          <w:bCs/>
+        </w:rPr>
+        <w:t>nek megfelel</w:t>
+      </w:r>
+      <w:r>
+        <w:rPr>
+          <w:bCs/>
+        </w:rPr>
+        <w:t>.</w:t>
       </w:r>
     </w:p>
     <w:p>
@@ -14726,10 +14628,6 @@
     </w:p>
     <w:p>
       <w:pPr>
-        <w:numPr>
-          <w:ilvl w:val="0"/>
-          <w:numId w:val="35"/>
-        </w:numPr>
         <w:spacing w:before="0" w:after="160" w:line="259" w:lineRule="auto"/>
         <w:jc w:val="left"/>
         <w:rPr>
@@ -14740,87 +14638,112 @@
         <w:rPr>
           <w:bCs/>
         </w:rPr>
-        <w:t>DELETE /</w:t>
-      </w:r>
-      <w:proofErr w:type="spellStart"/>
-      <w:r>
-        <w:rPr>
-          <w:bCs/>
-        </w:rPr>
-        <w:t>api</w:t>
-      </w:r>
-      <w:proofErr w:type="spellEnd"/>
-      <w:r>
-        <w:rPr>
-          <w:bCs/>
-        </w:rPr>
-        <w:t>/</w:t>
-      </w:r>
-      <w:proofErr w:type="spellStart"/>
-      <w:r>
-        <w:rPr>
-          <w:bCs/>
-        </w:rPr>
-        <w:t>MenuItems</w:t>
-      </w:r>
-      <w:proofErr w:type="spellEnd"/>
-      <w:r>
-        <w:rPr>
-          <w:bCs/>
-        </w:rPr>
-        <w:t>/{</w:t>
-      </w:r>
-      <w:proofErr w:type="spellStart"/>
-      <w:r>
-        <w:rPr>
-          <w:bCs/>
-        </w:rPr>
-        <w:t>id</w:t>
-      </w:r>
-      <w:proofErr w:type="spellEnd"/>
-      <w:r>
-        <w:rPr>
-          <w:bCs/>
-        </w:rPr>
-        <w:t>}: Egy adott menüpont törlése.</w:t>
-      </w:r>
-    </w:p>
-    <w:p>
-      <w:pPr>
-        <w:pStyle w:val="Cmsor4"/>
-      </w:pPr>
-      <w:proofErr w:type="spellStart"/>
-      <w:r>
         <w:lastRenderedPageBreak/>
+        <w:drawing>
+          <wp:anchor distT="0" distB="360045" distL="114300" distR="114300" simplePos="0" relativeHeight="251682816" behindDoc="0" locked="0" layoutInCell="1" allowOverlap="1" wp14:anchorId="7874F882" wp14:editId="5AF1E3E1">
+            <wp:simplePos x="0" y="0"/>
+            <wp:positionH relativeFrom="page">
+              <wp:align>center</wp:align>
+            </wp:positionH>
+            <wp:positionV relativeFrom="paragraph">
+              <wp:posOffset>296</wp:posOffset>
+            </wp:positionV>
+            <wp:extent cx="5038344" cy="1828800"/>
+            <wp:effectExtent l="0" t="0" r="0" b="0"/>
+            <wp:wrapTopAndBottom/>
+            <wp:docPr id="9" name="Kép 9"/>
+            <wp:cNvGraphicFramePr>
+              <a:graphicFrameLocks xmlns:a="http://schemas.openxmlformats.org/drawingml/2006/main" noChangeAspect="1"/>
+            </wp:cNvGraphicFramePr>
+            <a:graphic xmlns:a="http://schemas.openxmlformats.org/drawingml/2006/main">
+              <a:graphicData uri="http://schemas.openxmlformats.org/drawingml/2006/picture">
+                <pic:pic xmlns:pic="http://schemas.openxmlformats.org/drawingml/2006/picture">
+                  <pic:nvPicPr>
+                    <pic:cNvPr id="1" name=""/>
+                    <pic:cNvPicPr/>
+                  </pic:nvPicPr>
+                  <pic:blipFill>
+                    <a:blip r:embed="rId30" cstate="print">
+                      <a:extLst>
+                        <a:ext uri="{28A0092B-C50C-407E-A947-70E740481C1C}">
+                          <a14:useLocalDpi xmlns:a14="http://schemas.microsoft.com/office/drawing/2010/main" val="0"/>
+                        </a:ext>
+                      </a:extLst>
+                    </a:blip>
+                    <a:stretch>
+                      <a:fillRect/>
+                    </a:stretch>
+                  </pic:blipFill>
+                  <pic:spPr>
+                    <a:xfrm>
+                      <a:off x="0" y="0"/>
+                      <a:ext cx="5038344" cy="1828800"/>
+                    </a:xfrm>
+                    <a:prstGeom prst="rect">
+                      <a:avLst/>
+                    </a:prstGeom>
+                  </pic:spPr>
+                </pic:pic>
+              </a:graphicData>
+            </a:graphic>
+            <wp14:sizeRelH relativeFrom="margin">
+              <wp14:pctWidth>0</wp14:pctWidth>
+            </wp14:sizeRelH>
+            <wp14:sizeRelV relativeFrom="margin">
+              <wp14:pctHeight>0</wp14:pctHeight>
+            </wp14:sizeRelV>
+          </wp:anchor>
+        </w:drawing>
+      </w:r>
+      <w:r>
+        <w:rPr>
+          <w:bCs/>
+        </w:rPr>
+        <w:t xml:space="preserve">A </w:t>
+      </w:r>
+      <w:proofErr w:type="spellStart"/>
+      <w:r>
+        <w:rPr>
+          <w:bCs/>
+        </w:rPr>
         <w:t>MenuItemOrdersController</w:t>
       </w:r>
       <w:proofErr w:type="spellEnd"/>
-    </w:p>
-    <w:p>
-      <w:pPr>
-        <w:rPr>
-          <w:bCs/>
-        </w:rPr>
-      </w:pPr>
-      <w:r>
-        <w:rPr>
-          <w:bCs/>
-        </w:rPr>
-        <w:t xml:space="preserve">A </w:t>
-      </w:r>
-      <w:proofErr w:type="spellStart"/>
-      <w:r>
-        <w:rPr>
-          <w:bCs/>
-        </w:rPr>
-        <w:t>MenuItemOrdersController</w:t>
-      </w:r>
-      <w:proofErr w:type="spellEnd"/>
-      <w:r>
-        <w:rPr>
-          <w:bCs/>
-        </w:rPr>
-        <w:t xml:space="preserve"> a menüpontok rendelésének kezelésére szolgál, és biztosítja a menüpontok és a rendelés közötti kapcsolatot.</w:t>
+      <w:r>
+        <w:rPr>
+          <w:bCs/>
+        </w:rPr>
+        <w:t xml:space="preserve"> </w:t>
+      </w:r>
+      <w:r>
+        <w:rPr>
+          <w:bCs/>
+        </w:rPr>
+        <w:t>az étlapon szereplő termékek</w:t>
+      </w:r>
+      <w:r>
+        <w:rPr>
+          <w:bCs/>
+        </w:rPr>
+        <w:t xml:space="preserve"> </w:t>
+      </w:r>
+      <w:r>
+        <w:rPr>
+          <w:bCs/>
+        </w:rPr>
+        <w:t xml:space="preserve">rendelésének kezelésére szolgál, és biztosítja a </w:t>
+      </w:r>
+      <w:r>
+        <w:rPr>
+          <w:bCs/>
+        </w:rPr>
+        <w:t>termékek</w:t>
+      </w:r>
+      <w:r>
+        <w:rPr>
+          <w:bCs/>
+        </w:rPr>
+        <w:t xml:space="preserve"> és a rendelés közötti kapcsolatot.</w:t>
       </w:r>
     </w:p>
     <w:p>
@@ -15001,93 +14924,6 @@
         <w:rPr>
           <w:bCs/>
         </w:rPr>
-        <w:t>Fontosabb megjegyzések:</w:t>
-      </w:r>
-    </w:p>
-    <w:p>
-      <w:pPr>
-        <w:numPr>
-          <w:ilvl w:val="0"/>
-          <w:numId w:val="38"/>
-        </w:numPr>
-        <w:spacing w:before="0" w:after="160" w:line="259" w:lineRule="auto"/>
-        <w:jc w:val="left"/>
-        <w:rPr>
-          <w:bCs/>
-        </w:rPr>
-      </w:pPr>
-      <w:r>
-        <w:rPr>
-          <w:bCs/>
-        </w:rPr>
-        <w:t>A rendeléseket asz</w:t>
-      </w:r>
-      <w:r>
-        <w:rPr>
-          <w:bCs/>
-        </w:rPr>
-        <w:t>in</w:t>
-      </w:r>
-      <w:r>
-        <w:rPr>
-          <w:bCs/>
-        </w:rPr>
-        <w:t>kron módon kezeli, hogy biztosítsa a gyors válaszidőt.</w:t>
-      </w:r>
-    </w:p>
-    <w:p>
-      <w:pPr>
-        <w:numPr>
-          <w:ilvl w:val="0"/>
-          <w:numId w:val="38"/>
-        </w:numPr>
-        <w:spacing w:before="0" w:after="160" w:line="259" w:lineRule="auto"/>
-        <w:jc w:val="left"/>
-        <w:rPr>
-          <w:bCs/>
-        </w:rPr>
-      </w:pPr>
-      <w:r>
-        <w:rPr>
-          <w:bCs/>
-        </w:rPr>
-        <w:t xml:space="preserve">A rendszer biztosítja az </w:t>
-      </w:r>
-      <w:proofErr w:type="spellStart"/>
-      <w:r>
-        <w:rPr>
-          <w:bCs/>
-        </w:rPr>
-        <w:t>adatvalidálást</w:t>
-      </w:r>
-      <w:proofErr w:type="spellEnd"/>
-      <w:r>
-        <w:rPr>
-          <w:bCs/>
-        </w:rPr>
-        <w:t xml:space="preserve"> a bemeneti DTO-n keresztül, biztosítva a helyes adatstruktúrát.</w:t>
-      </w:r>
-    </w:p>
-    <w:p>
-      <w:pPr>
-        <w:pStyle w:val="Cmsor4"/>
-      </w:pPr>
-      <w:proofErr w:type="spellStart"/>
-      <w:r>
-        <w:t>OrdersController</w:t>
-      </w:r>
-      <w:proofErr w:type="spellEnd"/>
-    </w:p>
-    <w:p>
-      <w:pPr>
-        <w:rPr>
-          <w:bCs/>
-        </w:rPr>
-      </w:pPr>
-      <w:r>
-        <w:rPr>
-          <w:bCs/>
-        </w:rPr>
         <w:t xml:space="preserve">Az </w:t>
       </w:r>
       <w:proofErr w:type="spellStart"/>
@@ -15242,6 +15078,66 @@
         <w:rPr>
           <w:bCs/>
         </w:rPr>
+        <w:drawing>
+          <wp:anchor distT="0" distB="360045" distL="114300" distR="114300" simplePos="0" relativeHeight="251683840" behindDoc="0" locked="0" layoutInCell="1" allowOverlap="1" wp14:anchorId="69B1EEE6" wp14:editId="616C82EE">
+            <wp:simplePos x="0" y="0"/>
+            <wp:positionH relativeFrom="margin">
+              <wp:align>center</wp:align>
+            </wp:positionH>
+            <wp:positionV relativeFrom="paragraph">
+              <wp:posOffset>426085</wp:posOffset>
+            </wp:positionV>
+            <wp:extent cx="5038090" cy="1325880"/>
+            <wp:effectExtent l="0" t="0" r="0" b="7620"/>
+            <wp:wrapTopAndBottom/>
+            <wp:docPr id="10" name="Kép 10"/>
+            <wp:cNvGraphicFramePr>
+              <a:graphicFrameLocks xmlns:a="http://schemas.openxmlformats.org/drawingml/2006/main" noChangeAspect="1"/>
+            </wp:cNvGraphicFramePr>
+            <a:graphic xmlns:a="http://schemas.openxmlformats.org/drawingml/2006/main">
+              <a:graphicData uri="http://schemas.openxmlformats.org/drawingml/2006/picture">
+                <pic:pic xmlns:pic="http://schemas.openxmlformats.org/drawingml/2006/picture">
+                  <pic:nvPicPr>
+                    <pic:cNvPr id="1" name=""/>
+                    <pic:cNvPicPr/>
+                  </pic:nvPicPr>
+                  <pic:blipFill>
+                    <a:blip r:embed="rId31" cstate="print">
+                      <a:extLst>
+                        <a:ext uri="{28A0092B-C50C-407E-A947-70E740481C1C}">
+                          <a14:useLocalDpi xmlns:a14="http://schemas.microsoft.com/office/drawing/2010/main" val="0"/>
+                        </a:ext>
+                      </a:extLst>
+                    </a:blip>
+                    <a:stretch>
+                      <a:fillRect/>
+                    </a:stretch>
+                  </pic:blipFill>
+                  <pic:spPr>
+                    <a:xfrm>
+                      <a:off x="0" y="0"/>
+                      <a:ext cx="5038090" cy="1325880"/>
+                    </a:xfrm>
+                    <a:prstGeom prst="rect">
+                      <a:avLst/>
+                    </a:prstGeom>
+                  </pic:spPr>
+                </pic:pic>
+              </a:graphicData>
+            </a:graphic>
+            <wp14:sizeRelH relativeFrom="margin">
+              <wp14:pctWidth>0</wp14:pctWidth>
+            </wp14:sizeRelH>
+            <wp14:sizeRelV relativeFrom="margin">
+              <wp14:pctHeight>0</wp14:pctHeight>
+            </wp14:sizeRelV>
+          </wp:anchor>
+        </w:drawing>
+      </w:r>
+      <w:r>
+        <w:rPr>
+          <w:bCs/>
+        </w:rPr>
         <w:t>POST /</w:t>
       </w:r>
       <w:proofErr w:type="spellStart"/>
@@ -15275,25 +15171,16 @@
     </w:p>
     <w:p>
       <w:pPr>
-        <w:rPr>
-          <w:bCs/>
-        </w:rPr>
-      </w:pPr>
-      <w:r>
-        <w:rPr>
-          <w:bCs/>
-        </w:rPr>
-        <w:t>Fontosabb megjegyzések:</w:t>
-      </w:r>
-    </w:p>
-    <w:p>
-      <w:pPr>
-        <w:numPr>
-          <w:ilvl w:val="0"/>
-          <w:numId w:val="40"/>
-        </w:numPr>
-        <w:spacing w:before="0" w:after="160" w:line="259" w:lineRule="auto"/>
-        <w:jc w:val="left"/>
+        <w:pStyle w:val="Cmsor4"/>
+      </w:pPr>
+      <w:proofErr w:type="spellStart"/>
+      <w:r>
+        <w:t>AuthController</w:t>
+      </w:r>
+      <w:proofErr w:type="spellEnd"/>
+    </w:p>
+    <w:p>
+      <w:pPr>
         <w:rPr>
           <w:bCs/>
         </w:rPr>
@@ -15309,93 +15196,9 @@
         <w:rPr>
           <w:bCs/>
         </w:rPr>
-        <w:t>OrderPostDto</w:t>
-      </w:r>
-      <w:proofErr w:type="spellEnd"/>
-      <w:r>
-        <w:rPr>
-          <w:bCs/>
-        </w:rPr>
-        <w:t xml:space="preserve"> típus biztosítja a rendeléshez szükséges adatok </w:t>
-      </w:r>
-      <w:proofErr w:type="spellStart"/>
-      <w:r>
-        <w:rPr>
-          <w:bCs/>
-        </w:rPr>
-        <w:t>validálását</w:t>
-      </w:r>
-      <w:proofErr w:type="spellEnd"/>
-      <w:r>
-        <w:rPr>
-          <w:bCs/>
-        </w:rPr>
-        <w:t>.</w:t>
-      </w:r>
-    </w:p>
-    <w:p>
-      <w:pPr>
-        <w:numPr>
-          <w:ilvl w:val="0"/>
-          <w:numId w:val="40"/>
-        </w:numPr>
-        <w:spacing w:before="0" w:after="160" w:line="259" w:lineRule="auto"/>
-        <w:jc w:val="left"/>
-        <w:rPr>
-          <w:bCs/>
-        </w:rPr>
-      </w:pPr>
-      <w:r>
-        <w:rPr>
-          <w:bCs/>
-        </w:rPr>
-        <w:t xml:space="preserve">A rendeléshez tartozó menüpontok az </w:t>
-      </w:r>
-      <w:proofErr w:type="spellStart"/>
-      <w:r>
-        <w:rPr>
-          <w:bCs/>
-        </w:rPr>
-        <w:t>OrderMenuItem</w:t>
-      </w:r>
-      <w:proofErr w:type="spellEnd"/>
-      <w:r>
-        <w:rPr>
-          <w:bCs/>
-        </w:rPr>
-        <w:t xml:space="preserve"> kapcsolat segítségével kerülnek tárolásra.</w:t>
-      </w:r>
-    </w:p>
-    <w:p>
-      <w:pPr>
-        <w:pStyle w:val="Cmsor4"/>
-      </w:pPr>
-      <w:proofErr w:type="spellStart"/>
-      <w:r>
         <w:t>AuthController</w:t>
       </w:r>
       <w:proofErr w:type="spellEnd"/>
-    </w:p>
-    <w:p>
-      <w:pPr>
-        <w:rPr>
-          <w:bCs/>
-        </w:rPr>
-      </w:pPr>
-      <w:r>
-        <w:rPr>
-          <w:bCs/>
-        </w:rPr>
-        <w:t xml:space="preserve">Az </w:t>
-      </w:r>
-      <w:proofErr w:type="spellStart"/>
-      <w:r>
-        <w:rPr>
-          <w:bCs/>
-        </w:rPr>
-        <w:t>AuthController</w:t>
-      </w:r>
-      <w:proofErr w:type="spellEnd"/>
       <w:r>
         <w:rPr>
           <w:bCs/>
@@ -15414,21 +15217,7 @@
         <w:rPr>
           <w:bCs/>
         </w:rPr>
-        <w:t xml:space="preserve"> </w:t>
-      </w:r>
-      <w:proofErr w:type="spellStart"/>
-      <w:r>
-        <w:rPr>
-          <w:bCs/>
-        </w:rPr>
-        <w:t>token</w:t>
-      </w:r>
-      <w:proofErr w:type="spellEnd"/>
-      <w:r>
-        <w:rPr>
-          <w:bCs/>
-        </w:rPr>
-        <w:t xml:space="preserve"> kezelését és a kijelentkezést.</w:t>
+        <w:t xml:space="preserve"> token kezelését és a kijelentkezést.</w:t>
       </w:r>
     </w:p>
     <w:p>
@@ -15460,6 +15249,7 @@
         <w:rPr>
           <w:bCs/>
         </w:rPr>
+        <w:lastRenderedPageBreak/>
         <w:t>POST /</w:t>
       </w:r>
       <w:proofErr w:type="spellStart"/>
@@ -15521,21 +15311,7 @@
         <w:rPr>
           <w:bCs/>
         </w:rPr>
-        <w:t xml:space="preserve">/Auth/login: Bejelentkezés, JWT </w:t>
-      </w:r>
-      <w:proofErr w:type="spellStart"/>
-      <w:r>
-        <w:rPr>
-          <w:bCs/>
-        </w:rPr>
-        <w:t>token</w:t>
-      </w:r>
-      <w:proofErr w:type="spellEnd"/>
-      <w:r>
-        <w:rPr>
-          <w:bCs/>
-        </w:rPr>
-        <w:t xml:space="preserve"> és </w:t>
+        <w:t xml:space="preserve">/Auth/login: Bejelentkezés, JWT token és </w:t>
       </w:r>
       <w:proofErr w:type="spellStart"/>
       <w:r>
@@ -15549,21 +15325,7 @@
         <w:rPr>
           <w:bCs/>
         </w:rPr>
-        <w:t xml:space="preserve"> </w:t>
-      </w:r>
-      <w:proofErr w:type="spellStart"/>
-      <w:r>
-        <w:rPr>
-          <w:bCs/>
-        </w:rPr>
-        <w:t>token</w:t>
-      </w:r>
-      <w:proofErr w:type="spellEnd"/>
-      <w:r>
-        <w:rPr>
-          <w:bCs/>
-        </w:rPr>
-        <w:t xml:space="preserve"> generálása.</w:t>
+        <w:t xml:space="preserve"> token generálása.</w:t>
       </w:r>
     </w:p>
     <w:p>
@@ -15610,35 +15372,7 @@
         <w:rPr>
           <w:bCs/>
         </w:rPr>
-        <w:t xml:space="preserve">: Frissítő </w:t>
-      </w:r>
-      <w:proofErr w:type="spellStart"/>
-      <w:r>
-        <w:rPr>
-          <w:bCs/>
-        </w:rPr>
-        <w:t>token</w:t>
-      </w:r>
-      <w:proofErr w:type="spellEnd"/>
-      <w:r>
-        <w:rPr>
-          <w:bCs/>
-        </w:rPr>
-        <w:t xml:space="preserve"> alapján új JWT </w:t>
-      </w:r>
-      <w:proofErr w:type="spellStart"/>
-      <w:r>
-        <w:rPr>
-          <w:bCs/>
-        </w:rPr>
-        <w:t>token</w:t>
-      </w:r>
-      <w:proofErr w:type="spellEnd"/>
-      <w:r>
-        <w:rPr>
-          <w:bCs/>
-        </w:rPr>
-        <w:t xml:space="preserve"> generálása.</w:t>
+        <w:t>: Frissítő token alapján új JWT token generálása.</w:t>
       </w:r>
     </w:p>
     <w:p>
@@ -15657,7 +15391,6 @@
         <w:rPr>
           <w:bCs/>
         </w:rPr>
-        <w:lastRenderedPageBreak/>
         <w:t>POST /</w:t>
       </w:r>
       <w:proofErr w:type="spellStart"/>
@@ -15686,21 +15419,7 @@
         <w:rPr>
           <w:bCs/>
         </w:rPr>
-        <w:t xml:space="preserve"> </w:t>
-      </w:r>
-      <w:proofErr w:type="spellStart"/>
-      <w:r>
-        <w:rPr>
-          <w:bCs/>
-        </w:rPr>
-        <w:t>token</w:t>
-      </w:r>
-      <w:proofErr w:type="spellEnd"/>
-      <w:r>
-        <w:rPr>
-          <w:bCs/>
-        </w:rPr>
-        <w:t xml:space="preserve"> törlése.</w:t>
+        <w:t xml:space="preserve"> token törlése.</w:t>
       </w:r>
     </w:p>
     <w:p>
@@ -16124,7 +15843,7 @@
         <w:rPr>
           <w:bCs/>
         </w:rPr>
-        <w:t>authentikáció</w:t>
+        <w:t>autentikáció</w:t>
       </w:r>
       <w:proofErr w:type="spellEnd"/>
       <w:r>
@@ -16158,21 +15877,7 @@
         <w:rPr>
           <w:bCs/>
         </w:rPr>
-        <w:t xml:space="preserve"> </w:t>
-      </w:r>
-      <w:proofErr w:type="spellStart"/>
-      <w:r>
-        <w:rPr>
-          <w:bCs/>
-        </w:rPr>
-        <w:t>tokenek</w:t>
-      </w:r>
-      <w:proofErr w:type="spellEnd"/>
-      <w:r>
-        <w:rPr>
-          <w:bCs/>
-        </w:rPr>
-        <w:t xml:space="preserve"> és a </w:t>
+        <w:t xml:space="preserve"> tokenek és a </w:t>
       </w:r>
       <w:proofErr w:type="spellStart"/>
       <w:r>
@@ -16186,21 +15891,7 @@
         <w:rPr>
           <w:bCs/>
         </w:rPr>
-        <w:t xml:space="preserve"> </w:t>
-      </w:r>
-      <w:proofErr w:type="spellStart"/>
-      <w:r>
-        <w:rPr>
-          <w:bCs/>
-        </w:rPr>
-        <w:t>tokenek</w:t>
-      </w:r>
-      <w:proofErr w:type="spellEnd"/>
-      <w:r>
-        <w:rPr>
-          <w:bCs/>
-        </w:rPr>
-        <w:t xml:space="preserve"> kezelését.</w:t>
+        <w:t xml:space="preserve"> tokenek kezelését.</w:t>
       </w:r>
     </w:p>
     <w:p>
@@ -16266,7 +15957,7 @@
 </file>
 
 <file path=word/endnotes.xml><?xml version="1.0" encoding="utf-8"?>
-<w:endnotes xmlns:wpc="http://schemas.microsoft.com/office/word/2010/wordprocessingCanvas" xmlns:cx="http://schemas.microsoft.com/office/drawing/2014/chartex" xmlns:cx1="http://schemas.microsoft.com/office/drawing/2015/9/8/chartex" xmlns:cx2="http://schemas.microsoft.com/office/drawing/2015/10/21/chartex" xmlns:cx3="http://schemas.microsoft.com/office/drawing/2016/5/9/chartex" xmlns:cx4="http://schemas.microsoft.com/office/drawing/2016/5/10/chartex" xmlns:cx5="http://schemas.microsoft.com/office/drawing/2016/5/11/chartex" xmlns:cx6="http://schemas.microsoft.com/office/drawing/2016/5/12/chartex" xmlns:cx7="http://schemas.microsoft.com/office/drawing/2016/5/13/chartex" xmlns:cx8="http://schemas.microsoft.com/office/drawing/2016/5/14/chartex" xmlns:mc="http://schemas.openxmlformats.org/markup-compatibility/2006" xmlns:aink="http://schemas.microsoft.com/office/drawing/2016/ink" xmlns:am3d="http://schemas.microsoft.com/office/drawing/2017/model3d" xmlns:o="urn:schemas-microsoft-com:office:office" xmlns:r="http://schemas.openxmlformats.org/officeDocument/2006/relationships" xmlns:m="http://schemas.openxmlformats.org/officeDocument/2006/math" xmlns:v="urn:schemas-microsoft-com:vml" xmlns:wp14="http://schemas.microsoft.com/office/word/2010/wordprocessingDrawing" xmlns:wp="http://schemas.openxmlformats.org/drawingml/2006/wordprocessingDrawing" xmlns:w10="urn:schemas-microsoft-com:office:word" xmlns:w="http://schemas.openxmlformats.org/wordprocessingml/2006/main" xmlns:w14="http://schemas.microsoft.com/office/word/2010/wordml" xmlns:w15="http://schemas.microsoft.com/office/word/2012/wordml" xmlns:w16cid="http://schemas.microsoft.com/office/word/2016/wordml/cid" xmlns:w16se="http://schemas.microsoft.com/office/word/2015/wordml/symex" xmlns:wpg="http://schemas.microsoft.com/office/word/2010/wordprocessingGroup" xmlns:wpi="http://schemas.microsoft.com/office/word/2010/wordprocessingInk" xmlns:wne="http://schemas.microsoft.com/office/word/2006/wordml" xmlns:wps="http://schemas.microsoft.com/office/word/2010/wordprocessingShape" mc:Ignorable="w14 w15 w16se w16cid wp14">
+<w:endnotes xmlns:wpc="http://schemas.microsoft.com/office/word/2010/wordprocessingCanvas" xmlns:cx="http://schemas.microsoft.com/office/drawing/2014/chartex" xmlns:cx1="http://schemas.microsoft.com/office/drawing/2015/9/8/chartex" xmlns:cx2="http://schemas.microsoft.com/office/drawing/2015/10/21/chartex" xmlns:cx3="http://schemas.microsoft.com/office/drawing/2016/5/9/chartex" xmlns:cx4="http://schemas.microsoft.com/office/drawing/2016/5/10/chartex" xmlns:cx5="http://schemas.microsoft.com/office/drawing/2016/5/11/chartex" xmlns:cx6="http://schemas.microsoft.com/office/drawing/2016/5/12/chartex" xmlns:cx7="http://schemas.microsoft.com/office/drawing/2016/5/13/chartex" xmlns:cx8="http://schemas.microsoft.com/office/drawing/2016/5/14/chartex" xmlns:mc="http://schemas.openxmlformats.org/markup-compatibility/2006" xmlns:aink="http://schemas.microsoft.com/office/drawing/2016/ink" xmlns:am3d="http://schemas.microsoft.com/office/drawing/2017/model3d" xmlns:o="urn:schemas-microsoft-com:office:office" xmlns:r="http://schemas.openxmlformats.org/officeDocument/2006/relationships" xmlns:m="http://schemas.openxmlformats.org/officeDocument/2006/math" xmlns:v="urn:schemas-microsoft-com:vml" xmlns:wp14="http://schemas.microsoft.com/office/word/2010/wordprocessingDrawing" xmlns:wp="http://schemas.openxmlformats.org/drawingml/2006/wordprocessingDrawing" xmlns:w10="urn:schemas-microsoft-com:office:word" xmlns:w="http://schemas.openxmlformats.org/wordprocessingml/2006/main" xmlns:w14="http://schemas.microsoft.com/office/word/2010/wordml" xmlns:w15="http://schemas.microsoft.com/office/word/2012/wordml" xmlns:w16cex="http://schemas.microsoft.com/office/word/2018/wordml/cex" xmlns:w16cid="http://schemas.microsoft.com/office/word/2016/wordml/cid" xmlns:w16="http://schemas.microsoft.com/office/word/2018/wordml" xmlns:w16sdtdh="http://schemas.microsoft.com/office/word/2020/wordml/sdtdatahash" xmlns:w16se="http://schemas.microsoft.com/office/word/2015/wordml/symex" xmlns:wpg="http://schemas.microsoft.com/office/word/2010/wordprocessingGroup" xmlns:wpi="http://schemas.microsoft.com/office/word/2010/wordprocessingInk" xmlns:wne="http://schemas.microsoft.com/office/word/2006/wordml" xmlns:wps="http://schemas.microsoft.com/office/word/2010/wordprocessingShape" mc:Ignorable="w14 w15 w16se w16cid w16 w16cex w16sdtdh wp14">
   <w:endnote w:type="separator" w:id="-1">
     <w:p>
       <w:pPr>
@@ -16291,7 +15982,7 @@
 </file>
 
 <file path=word/footer1.xml><?xml version="1.0" encoding="utf-8"?>
-<w:ftr xmlns:wpc="http://schemas.microsoft.com/office/word/2010/wordprocessingCanvas" xmlns:cx="http://schemas.microsoft.com/office/drawing/2014/chartex" xmlns:cx1="http://schemas.microsoft.com/office/drawing/2015/9/8/chartex" xmlns:cx2="http://schemas.microsoft.com/office/drawing/2015/10/21/chartex" xmlns:cx3="http://schemas.microsoft.com/office/drawing/2016/5/9/chartex" xmlns:cx4="http://schemas.microsoft.com/office/drawing/2016/5/10/chartex" xmlns:cx5="http://schemas.microsoft.com/office/drawing/2016/5/11/chartex" xmlns:cx6="http://schemas.microsoft.com/office/drawing/2016/5/12/chartex" xmlns:cx7="http://schemas.microsoft.com/office/drawing/2016/5/13/chartex" xmlns:cx8="http://schemas.microsoft.com/office/drawing/2016/5/14/chartex" xmlns:mc="http://schemas.openxmlformats.org/markup-compatibility/2006" xmlns:aink="http://schemas.microsoft.com/office/drawing/2016/ink" xmlns:am3d="http://schemas.microsoft.com/office/drawing/2017/model3d" xmlns:o="urn:schemas-microsoft-com:office:office" xmlns:r="http://schemas.openxmlformats.org/officeDocument/2006/relationships" xmlns:m="http://schemas.openxmlformats.org/officeDocument/2006/math" xmlns:v="urn:schemas-microsoft-com:vml" xmlns:wp14="http://schemas.microsoft.com/office/word/2010/wordprocessingDrawing" xmlns:wp="http://schemas.openxmlformats.org/drawingml/2006/wordprocessingDrawing" xmlns:w10="urn:schemas-microsoft-com:office:word" xmlns:w="http://schemas.openxmlformats.org/wordprocessingml/2006/main" xmlns:w14="http://schemas.microsoft.com/office/word/2010/wordml" xmlns:w15="http://schemas.microsoft.com/office/word/2012/wordml" xmlns:w16cid="http://schemas.microsoft.com/office/word/2016/wordml/cid" xmlns:w16se="http://schemas.microsoft.com/office/word/2015/wordml/symex" xmlns:wpg="http://schemas.microsoft.com/office/word/2010/wordprocessingGroup" xmlns:wpi="http://schemas.microsoft.com/office/word/2010/wordprocessingInk" xmlns:wne="http://schemas.microsoft.com/office/word/2006/wordml" xmlns:wps="http://schemas.microsoft.com/office/word/2010/wordprocessingShape" mc:Ignorable="w14 w15 w16se w16cid wp14">
+<w:ftr xmlns:wpc="http://schemas.microsoft.com/office/word/2010/wordprocessingCanvas" xmlns:cx="http://schemas.microsoft.com/office/drawing/2014/chartex" xmlns:cx1="http://schemas.microsoft.com/office/drawing/2015/9/8/chartex" xmlns:cx2="http://schemas.microsoft.com/office/drawing/2015/10/21/chartex" xmlns:cx3="http://schemas.microsoft.com/office/drawing/2016/5/9/chartex" xmlns:cx4="http://schemas.microsoft.com/office/drawing/2016/5/10/chartex" xmlns:cx5="http://schemas.microsoft.com/office/drawing/2016/5/11/chartex" xmlns:cx6="http://schemas.microsoft.com/office/drawing/2016/5/12/chartex" xmlns:cx7="http://schemas.microsoft.com/office/drawing/2016/5/13/chartex" xmlns:cx8="http://schemas.microsoft.com/office/drawing/2016/5/14/chartex" xmlns:mc="http://schemas.openxmlformats.org/markup-compatibility/2006" xmlns:aink="http://schemas.microsoft.com/office/drawing/2016/ink" xmlns:am3d="http://schemas.microsoft.com/office/drawing/2017/model3d" xmlns:o="urn:schemas-microsoft-com:office:office" xmlns:r="http://schemas.openxmlformats.org/officeDocument/2006/relationships" xmlns:m="http://schemas.openxmlformats.org/officeDocument/2006/math" xmlns:v="urn:schemas-microsoft-com:vml" xmlns:wp14="http://schemas.microsoft.com/office/word/2010/wordprocessingDrawing" xmlns:wp="http://schemas.openxmlformats.org/drawingml/2006/wordprocessingDrawing" xmlns:w10="urn:schemas-microsoft-com:office:word" xmlns:w="http://schemas.openxmlformats.org/wordprocessingml/2006/main" xmlns:w14="http://schemas.microsoft.com/office/word/2010/wordml" xmlns:w15="http://schemas.microsoft.com/office/word/2012/wordml" xmlns:w16cex="http://schemas.microsoft.com/office/word/2018/wordml/cex" xmlns:w16cid="http://schemas.microsoft.com/office/word/2016/wordml/cid" xmlns:w16="http://schemas.microsoft.com/office/word/2018/wordml" xmlns:w16sdtdh="http://schemas.microsoft.com/office/word/2020/wordml/sdtdatahash" xmlns:w16se="http://schemas.microsoft.com/office/word/2015/wordml/symex" xmlns:wpg="http://schemas.microsoft.com/office/word/2010/wordprocessingGroup" xmlns:wpi="http://schemas.microsoft.com/office/word/2010/wordprocessingInk" xmlns:wne="http://schemas.microsoft.com/office/word/2006/wordml" xmlns:wps="http://schemas.microsoft.com/office/word/2010/wordprocessingShape" mc:Ignorable="w14 w15 w16se w16cid w16 w16cex w16sdtdh wp14">
   <w:sdt>
     <w:sdtPr>
       <w:id w:val="1750152116"/>
@@ -16300,6 +15991,7 @@
         <w:docPartUnique/>
       </w:docPartObj>
     </w:sdtPr>
+    <w:sdtEndPr/>
     <w:sdtContent>
       <w:p>
         <w:pPr>
@@ -16328,7 +16020,7 @@
 </file>
 
 <file path=word/footnotes.xml><?xml version="1.0" encoding="utf-8"?>
-<w:footnotes xmlns:wpc="http://schemas.microsoft.com/office/word/2010/wordprocessingCanvas" xmlns:cx="http://schemas.microsoft.com/office/drawing/2014/chartex" xmlns:cx1="http://schemas.microsoft.com/office/drawing/2015/9/8/chartex" xmlns:cx2="http://schemas.microsoft.com/office/drawing/2015/10/21/chartex" xmlns:cx3="http://schemas.microsoft.com/office/drawing/2016/5/9/chartex" xmlns:cx4="http://schemas.microsoft.com/office/drawing/2016/5/10/chartex" xmlns:cx5="http://schemas.microsoft.com/office/drawing/2016/5/11/chartex" xmlns:cx6="http://schemas.microsoft.com/office/drawing/2016/5/12/chartex" xmlns:cx7="http://schemas.microsoft.com/office/drawing/2016/5/13/chartex" xmlns:cx8="http://schemas.microsoft.com/office/drawing/2016/5/14/chartex" xmlns:mc="http://schemas.openxmlformats.org/markup-compatibility/2006" xmlns:aink="http://schemas.microsoft.com/office/drawing/2016/ink" xmlns:am3d="http://schemas.microsoft.com/office/drawing/2017/model3d" xmlns:o="urn:schemas-microsoft-com:office:office" xmlns:r="http://schemas.openxmlformats.org/officeDocument/2006/relationships" xmlns:m="http://schemas.openxmlformats.org/officeDocument/2006/math" xmlns:v="urn:schemas-microsoft-com:vml" xmlns:wp14="http://schemas.microsoft.com/office/word/2010/wordprocessingDrawing" xmlns:wp="http://schemas.openxmlformats.org/drawingml/2006/wordprocessingDrawing" xmlns:w10="urn:schemas-microsoft-com:office:word" xmlns:w="http://schemas.openxmlformats.org/wordprocessingml/2006/main" xmlns:w14="http://schemas.microsoft.com/office/word/2010/wordml" xmlns:w15="http://schemas.microsoft.com/office/word/2012/wordml" xmlns:w16cid="http://schemas.microsoft.com/office/word/2016/wordml/cid" xmlns:w16se="http://schemas.microsoft.com/office/word/2015/wordml/symex" xmlns:wpg="http://schemas.microsoft.com/office/word/2010/wordprocessingGroup" xmlns:wpi="http://schemas.microsoft.com/office/word/2010/wordprocessingInk" xmlns:wne="http://schemas.microsoft.com/office/word/2006/wordml" xmlns:wps="http://schemas.microsoft.com/office/word/2010/wordprocessingShape" mc:Ignorable="w14 w15 w16se w16cid wp14">
+<w:footnotes xmlns:wpc="http://schemas.microsoft.com/office/word/2010/wordprocessingCanvas" xmlns:cx="http://schemas.microsoft.com/office/drawing/2014/chartex" xmlns:cx1="http://schemas.microsoft.com/office/drawing/2015/9/8/chartex" xmlns:cx2="http://schemas.microsoft.com/office/drawing/2015/10/21/chartex" xmlns:cx3="http://schemas.microsoft.com/office/drawing/2016/5/9/chartex" xmlns:cx4="http://schemas.microsoft.com/office/drawing/2016/5/10/chartex" xmlns:cx5="http://schemas.microsoft.com/office/drawing/2016/5/11/chartex" xmlns:cx6="http://schemas.microsoft.com/office/drawing/2016/5/12/chartex" xmlns:cx7="http://schemas.microsoft.com/office/drawing/2016/5/13/chartex" xmlns:cx8="http://schemas.microsoft.com/office/drawing/2016/5/14/chartex" xmlns:mc="http://schemas.openxmlformats.org/markup-compatibility/2006" xmlns:aink="http://schemas.microsoft.com/office/drawing/2016/ink" xmlns:am3d="http://schemas.microsoft.com/office/drawing/2017/model3d" xmlns:o="urn:schemas-microsoft-com:office:office" xmlns:r="http://schemas.openxmlformats.org/officeDocument/2006/relationships" xmlns:m="http://schemas.openxmlformats.org/officeDocument/2006/math" xmlns:v="urn:schemas-microsoft-com:vml" xmlns:wp14="http://schemas.microsoft.com/office/word/2010/wordprocessingDrawing" xmlns:wp="http://schemas.openxmlformats.org/drawingml/2006/wordprocessingDrawing" xmlns:w10="urn:schemas-microsoft-com:office:word" xmlns:w="http://schemas.openxmlformats.org/wordprocessingml/2006/main" xmlns:w14="http://schemas.microsoft.com/office/word/2010/wordml" xmlns:w15="http://schemas.microsoft.com/office/word/2012/wordml" xmlns:w16cex="http://schemas.microsoft.com/office/word/2018/wordml/cex" xmlns:w16cid="http://schemas.microsoft.com/office/word/2016/wordml/cid" xmlns:w16="http://schemas.microsoft.com/office/word/2018/wordml" xmlns:w16sdtdh="http://schemas.microsoft.com/office/word/2020/wordml/sdtdatahash" xmlns:w16se="http://schemas.microsoft.com/office/word/2015/wordml/symex" xmlns:wpg="http://schemas.microsoft.com/office/word/2010/wordprocessingGroup" xmlns:wpi="http://schemas.microsoft.com/office/word/2010/wordprocessingInk" xmlns:wne="http://schemas.microsoft.com/office/word/2006/wordml" xmlns:wps="http://schemas.microsoft.com/office/word/2010/wordprocessingShape" mc:Ignorable="w14 w15 w16se w16cid w16 w16cex w16sdtdh wp14">
   <w:footnote w:type="separator" w:id="-1">
     <w:p>
       <w:pPr>
@@ -16353,7 +16045,7 @@
 </file>
 
 <file path=word/numbering.xml><?xml version="1.0" encoding="utf-8"?>
-<w:numbering xmlns:wpc="http://schemas.microsoft.com/office/word/2010/wordprocessingCanvas" xmlns:cx="http://schemas.microsoft.com/office/drawing/2014/chartex" xmlns:cx1="http://schemas.microsoft.com/office/drawing/2015/9/8/chartex" xmlns:cx2="http://schemas.microsoft.com/office/drawing/2015/10/21/chartex" xmlns:cx3="http://schemas.microsoft.com/office/drawing/2016/5/9/chartex" xmlns:cx4="http://schemas.microsoft.com/office/drawing/2016/5/10/chartex" xmlns:cx5="http://schemas.microsoft.com/office/drawing/2016/5/11/chartex" xmlns:cx6="http://schemas.microsoft.com/office/drawing/2016/5/12/chartex" xmlns:cx7="http://schemas.microsoft.com/office/drawing/2016/5/13/chartex" xmlns:cx8="http://schemas.microsoft.com/office/drawing/2016/5/14/chartex" xmlns:mc="http://schemas.openxmlformats.org/markup-compatibility/2006" xmlns:aink="http://schemas.microsoft.com/office/drawing/2016/ink" xmlns:am3d="http://schemas.microsoft.com/office/drawing/2017/model3d" xmlns:o="urn:schemas-microsoft-com:office:office" xmlns:r="http://schemas.openxmlformats.org/officeDocument/2006/relationships" xmlns:m="http://schemas.openxmlformats.org/officeDocument/2006/math" xmlns:v="urn:schemas-microsoft-com:vml" xmlns:wp14="http://schemas.microsoft.com/office/word/2010/wordprocessingDrawing" xmlns:wp="http://schemas.openxmlformats.org/drawingml/2006/wordprocessingDrawing" xmlns:w10="urn:schemas-microsoft-com:office:word" xmlns:w="http://schemas.openxmlformats.org/wordprocessingml/2006/main" xmlns:w14="http://schemas.microsoft.com/office/word/2010/wordml" xmlns:w15="http://schemas.microsoft.com/office/word/2012/wordml" xmlns:w16cid="http://schemas.microsoft.com/office/word/2016/wordml/cid" xmlns:w16se="http://schemas.microsoft.com/office/word/2015/wordml/symex" xmlns:wpg="http://schemas.microsoft.com/office/word/2010/wordprocessingGroup" xmlns:wpi="http://schemas.microsoft.com/office/word/2010/wordprocessingInk" xmlns:wne="http://schemas.microsoft.com/office/word/2006/wordml" xmlns:wps="http://schemas.microsoft.com/office/word/2010/wordprocessingShape" mc:Ignorable="w14 w15 w16se w16cid wp14">
+<w:numbering xmlns:wpc="http://schemas.microsoft.com/office/word/2010/wordprocessingCanvas" xmlns:cx="http://schemas.microsoft.com/office/drawing/2014/chartex" xmlns:cx1="http://schemas.microsoft.com/office/drawing/2015/9/8/chartex" xmlns:cx2="http://schemas.microsoft.com/office/drawing/2015/10/21/chartex" xmlns:cx3="http://schemas.microsoft.com/office/drawing/2016/5/9/chartex" xmlns:cx4="http://schemas.microsoft.com/office/drawing/2016/5/10/chartex" xmlns:cx5="http://schemas.microsoft.com/office/drawing/2016/5/11/chartex" xmlns:cx6="http://schemas.microsoft.com/office/drawing/2016/5/12/chartex" xmlns:cx7="http://schemas.microsoft.com/office/drawing/2016/5/13/chartex" xmlns:cx8="http://schemas.microsoft.com/office/drawing/2016/5/14/chartex" xmlns:mc="http://schemas.openxmlformats.org/markup-compatibility/2006" xmlns:aink="http://schemas.microsoft.com/office/drawing/2016/ink" xmlns:am3d="http://schemas.microsoft.com/office/drawing/2017/model3d" xmlns:o="urn:schemas-microsoft-com:office:office" xmlns:r="http://schemas.openxmlformats.org/officeDocument/2006/relationships" xmlns:m="http://schemas.openxmlformats.org/officeDocument/2006/math" xmlns:v="urn:schemas-microsoft-com:vml" xmlns:wp14="http://schemas.microsoft.com/office/word/2010/wordprocessingDrawing" xmlns:wp="http://schemas.openxmlformats.org/drawingml/2006/wordprocessingDrawing" xmlns:w10="urn:schemas-microsoft-com:office:word" xmlns:w="http://schemas.openxmlformats.org/wordprocessingml/2006/main" xmlns:w14="http://schemas.microsoft.com/office/word/2010/wordml" xmlns:w15="http://schemas.microsoft.com/office/word/2012/wordml" xmlns:w16cex="http://schemas.microsoft.com/office/word/2018/wordml/cex" xmlns:w16cid="http://schemas.microsoft.com/office/word/2016/wordml/cid" xmlns:w16="http://schemas.microsoft.com/office/word/2018/wordml" xmlns:w16sdtdh="http://schemas.microsoft.com/office/word/2020/wordml/sdtdatahash" xmlns:w16se="http://schemas.microsoft.com/office/word/2015/wordml/symex" xmlns:wpg="http://schemas.microsoft.com/office/word/2010/wordprocessingGroup" xmlns:wpi="http://schemas.microsoft.com/office/word/2010/wordprocessingInk" xmlns:wne="http://schemas.microsoft.com/office/word/2006/wordml" xmlns:wps="http://schemas.microsoft.com/office/word/2010/wordprocessingShape" mc:Ignorable="w14 w15 w16se w16cid w16 w16cex w16sdtdh wp14">
   <w:abstractNum w:abstractNumId="0" w15:restartNumberingAfterBreak="0">
     <w:nsid w:val="02DF4B10"/>
     <w:multiLevelType w:val="multilevel"/>
@@ -17350,7 +17042,7 @@
       <w:lvlText w:val=""/>
       <w:lvlJc w:val="left"/>
       <w:pPr>
-        <w:ind w:left="2028" w:hanging="360"/>
+        <w:ind w:left="1080" w:hanging="360"/>
       </w:pPr>
       <w:rPr>
         <w:rFonts w:ascii="Symbol" w:hAnsi="Symbol" w:hint="default"/>
@@ -22389,7 +22081,7 @@
 </file>
 
 <file path=word/styles.xml><?xml version="1.0" encoding="utf-8"?>
-<w:styles xmlns:mc="http://schemas.openxmlformats.org/markup-compatibility/2006" xmlns:r="http://schemas.openxmlformats.org/officeDocument/2006/relationships" xmlns:w="http://schemas.openxmlformats.org/wordprocessingml/2006/main" xmlns:w14="http://schemas.microsoft.com/office/word/2010/wordml" xmlns:w15="http://schemas.microsoft.com/office/word/2012/wordml" xmlns:w16cid="http://schemas.microsoft.com/office/word/2016/wordml/cid" xmlns:w16se="http://schemas.microsoft.com/office/word/2015/wordml/symex" mc:Ignorable="w14 w15 w16se w16cid">
+<w:styles xmlns:mc="http://schemas.openxmlformats.org/markup-compatibility/2006" xmlns:r="http://schemas.openxmlformats.org/officeDocument/2006/relationships" xmlns:w="http://schemas.openxmlformats.org/wordprocessingml/2006/main" xmlns:w14="http://schemas.microsoft.com/office/word/2010/wordml" xmlns:w15="http://schemas.microsoft.com/office/word/2012/wordml" xmlns:w16cex="http://schemas.microsoft.com/office/word/2018/wordml/cex" xmlns:w16cid="http://schemas.microsoft.com/office/word/2016/wordml/cid" xmlns:w16="http://schemas.microsoft.com/office/word/2018/wordml" xmlns:w16sdtdh="http://schemas.microsoft.com/office/word/2020/wordml/sdtdatahash" xmlns:w16se="http://schemas.microsoft.com/office/word/2015/wordml/symex" mc:Ignorable="w14 w15 w16se w16cid w16 w16cex w16sdtdh">
   <w:docDefaults>
     <w:rPrDefault>
       <w:rPr>
@@ -22405,7 +22097,7 @@
       </w:pPr>
     </w:pPrDefault>
   </w:docDefaults>
-  <w:latentStyles w:defLockedState="0" w:defUIPriority="99" w:defSemiHidden="0" w:defUnhideWhenUsed="0" w:defQFormat="0" w:count="375">
+  <w:latentStyles w:defLockedState="0" w:defUIPriority="99" w:defSemiHidden="0" w:defUnhideWhenUsed="0" w:defQFormat="0" w:count="376">
     <w:lsdException w:name="Normal" w:uiPriority="0" w:qFormat="1"/>
     <w:lsdException w:name="heading 1" w:uiPriority="9" w:qFormat="1"/>
     <w:lsdException w:name="heading 2" w:semiHidden="1" w:uiPriority="9" w:unhideWhenUsed="1" w:qFormat="1"/>
@@ -22511,7 +22203,6 @@
     <w:lsdException w:name="HTML Sample" w:semiHidden="1" w:unhideWhenUsed="1"/>
     <w:lsdException w:name="HTML Typewriter" w:semiHidden="1" w:unhideWhenUsed="1"/>
     <w:lsdException w:name="HTML Variable" w:semiHidden="1" w:unhideWhenUsed="1"/>
-    <w:lsdException w:name="Normal Table" w:semiHidden="1" w:unhideWhenUsed="1"/>
     <w:lsdException w:name="annotation subject" w:semiHidden="1" w:unhideWhenUsed="1"/>
     <w:lsdException w:name="No List" w:semiHidden="1" w:unhideWhenUsed="1"/>
     <w:lsdException w:name="Outline List 1" w:semiHidden="1" w:unhideWhenUsed="1"/>
@@ -22558,10 +22249,8 @@
     <w:lsdException w:name="Table Subtle 2" w:semiHidden="1" w:unhideWhenUsed="1"/>
     <w:lsdException w:name="Table Web 1" w:semiHidden="1" w:unhideWhenUsed="1"/>
     <w:lsdException w:name="Table Web 2" w:semiHidden="1" w:unhideWhenUsed="1"/>
-    <w:lsdException w:name="Table Web 3" w:semiHidden="1" w:unhideWhenUsed="1"/>
     <w:lsdException w:name="Balloon Text" w:semiHidden="1" w:unhideWhenUsed="1"/>
     <w:lsdException w:name="Table Grid" w:uiPriority="39"/>
-    <w:lsdException w:name="Table Theme" w:semiHidden="1" w:unhideWhenUsed="1"/>
     <w:lsdException w:name="Placeholder Text" w:semiHidden="1"/>
     <w:lsdException w:name="No Spacing" w:uiPriority="1" w:qFormat="1"/>
     <w:lsdException w:name="Light Shading" w:uiPriority="60"/>
@@ -22781,6 +22470,7 @@
     <w:lsdException w:name="Smart Hyperlink" w:semiHidden="1" w:unhideWhenUsed="1"/>
     <w:lsdException w:name="Hashtag" w:semiHidden="1" w:unhideWhenUsed="1"/>
     <w:lsdException w:name="Unresolved Mention" w:semiHidden="1" w:unhideWhenUsed="1"/>
+    <w:lsdException w:name="Smart Link" w:semiHidden="1" w:unhideWhenUsed="1"/>
   </w:latentStyles>
   <w:style w:type="paragraph" w:default="1" w:styleId="Norml">
     <w:name w:val="Normal"/>
@@ -23029,6 +22719,7 @@
   <w:style w:type="character" w:default="1" w:styleId="Bekezdsalapbettpusa">
     <w:name w:val="Default Paragraph Font"/>
     <w:uiPriority w:val="1"/>
+    <w:semiHidden/>
     <w:unhideWhenUsed/>
   </w:style>
   <w:style w:type="table" w:default="1" w:styleId="Normltblzat">
@@ -23682,15 +23373,7 @@
 </file>
 
 <file path=customXml/item2.xml><?xml version="1.0" encoding="utf-8"?>
-<p:properties xmlns:p="http://schemas.microsoft.com/office/2006/metadata/properties" xmlns:xsi="http://www.w3.org/2001/XMLSchema-instance" xmlns:pc="http://schemas.microsoft.com/office/infopath/2007/PartnerControls">
-  <documentManagement>
-    <TaxCatchAll xmlns="60255030-76c1-42c3-809c-3af475a77e4b" xsi:nil="true"/>
-    <lcf76f155ced4ddcb4097134ff3c332f xmlns="81843209-a4bb-4c98-be01-cbd943660657">
-      <Terms xmlns="http://schemas.microsoft.com/office/infopath/2007/PartnerControls"/>
-    </lcf76f155ced4ddcb4097134ff3c332f>
-    <ReferenceId xmlns="81843209-a4bb-4c98-be01-cbd943660657" xsi:nil="true"/>
-  </documentManagement>
-</p:properties>
+<b:Sources xmlns:b="http://schemas.openxmlformats.org/officeDocument/2006/bibliography" xmlns="http://schemas.openxmlformats.org/officeDocument/2006/bibliography" SelectedStyle="\APASixthEditionOfficeOnline.xsl" StyleName="APA" Version="6"/>
 </file>
 
 <file path=customXml/item3.xml><?xml version="1.0" encoding="utf-8"?>
@@ -23895,7 +23578,15 @@
 </file>
 
 <file path=customXml/item4.xml><?xml version="1.0" encoding="utf-8"?>
-<b:Sources xmlns:b="http://schemas.openxmlformats.org/officeDocument/2006/bibliography" xmlns="http://schemas.openxmlformats.org/officeDocument/2006/bibliography" SelectedStyle="\APASixthEditionOfficeOnline.xsl" StyleName="APA" Version="6"/>
+<p:properties xmlns:p="http://schemas.microsoft.com/office/2006/metadata/properties" xmlns:xsi="http://www.w3.org/2001/XMLSchema-instance" xmlns:pc="http://schemas.microsoft.com/office/infopath/2007/PartnerControls">
+  <documentManagement>
+    <TaxCatchAll xmlns="60255030-76c1-42c3-809c-3af475a77e4b" xsi:nil="true"/>
+    <lcf76f155ced4ddcb4097134ff3c332f xmlns="81843209-a4bb-4c98-be01-cbd943660657">
+      <Terms xmlns="http://schemas.microsoft.com/office/infopath/2007/PartnerControls"/>
+    </lcf76f155ced4ddcb4097134ff3c332f>
+    <ReferenceId xmlns="81843209-a4bb-4c98-be01-cbd943660657" xsi:nil="true"/>
+  </documentManagement>
+</p:properties>
 </file>
 
 <file path=customXml/itemProps1.xml><?xml version="1.0" encoding="utf-8"?>
@@ -23907,12 +23598,9 @@
 </file>
 
 <file path=customXml/itemProps2.xml><?xml version="1.0" encoding="utf-8"?>
-<ds:datastoreItem xmlns:ds="http://schemas.openxmlformats.org/officeDocument/2006/customXml" ds:itemID="{B7E9051D-122B-41E4-9B50-07EAFD04DFCF}">
+<ds:datastoreItem xmlns:ds="http://schemas.openxmlformats.org/officeDocument/2006/customXml" ds:itemID="{B9D18348-3FDE-4115-A616-91EBB097DEF8}">
   <ds:schemaRefs>
-    <ds:schemaRef ds:uri="http://schemas.microsoft.com/office/2006/metadata/properties"/>
-    <ds:schemaRef ds:uri="http://schemas.microsoft.com/office/infopath/2007/PartnerControls"/>
-    <ds:schemaRef ds:uri="60255030-76c1-42c3-809c-3af475a77e4b"/>
-    <ds:schemaRef ds:uri="81843209-a4bb-4c98-be01-cbd943660657"/>
+    <ds:schemaRef ds:uri="http://schemas.openxmlformats.org/officeDocument/2006/bibliography"/>
   </ds:schemaRefs>
 </ds:datastoreItem>
 </file>
@@ -23937,9 +23625,12 @@
 </file>
 
 <file path=customXml/itemProps4.xml><?xml version="1.0" encoding="utf-8"?>
-<ds:datastoreItem xmlns:ds="http://schemas.openxmlformats.org/officeDocument/2006/customXml" ds:itemID="{B9D18348-3FDE-4115-A616-91EBB097DEF8}">
+<ds:datastoreItem xmlns:ds="http://schemas.openxmlformats.org/officeDocument/2006/customXml" ds:itemID="{B7E9051D-122B-41E4-9B50-07EAFD04DFCF}">
   <ds:schemaRefs>
-    <ds:schemaRef ds:uri="http://schemas.openxmlformats.org/officeDocument/2006/bibliography"/>
+    <ds:schemaRef ds:uri="http://schemas.microsoft.com/office/2006/metadata/properties"/>
+    <ds:schemaRef ds:uri="http://schemas.microsoft.com/office/infopath/2007/PartnerControls"/>
+    <ds:schemaRef ds:uri="60255030-76c1-42c3-809c-3af475a77e4b"/>
+    <ds:schemaRef ds:uri="81843209-a4bb-4c98-be01-cbd943660657"/>
   </ds:schemaRefs>
 </ds:datastoreItem>
 </file>
</xml_diff>